<commit_message>
RA-4 - Cee headers in Roof needs to be placed with help of floor boundary as neither Ex lines nor CMU walls may be present.
</commit_message>
<xml_diff>
--- a/Revit_Automation/Docs/BugsAndEnhancements.docx
+++ b/Revit_Automation/Docs/BugsAndEnhancements.docx
@@ -9,15 +9,15 @@
         <w:tblLook w:val="04A0" w:firstRow="1" w:lastRow="0" w:firstColumn="1" w:lastColumn="0" w:noHBand="0" w:noVBand="1"/>
       </w:tblPr>
       <w:tblGrid>
-        <w:gridCol w:w="589"/>
-        <w:gridCol w:w="3181"/>
-        <w:gridCol w:w="4019"/>
-        <w:gridCol w:w="1561"/>
+        <w:gridCol w:w="555"/>
+        <w:gridCol w:w="2689"/>
+        <w:gridCol w:w="3952"/>
+        <w:gridCol w:w="2154"/>
       </w:tblGrid>
       <w:tr>
         <w:tc>
           <w:tcPr>
-            <w:tcW w:w="589" w:type="dxa"/>
+            <w:tcW w:w="846" w:type="dxa"/>
           </w:tcPr>
           <w:p>
             <w:pPr>
@@ -36,7 +36,7 @@
         </w:tc>
         <w:tc>
           <w:tcPr>
-            <w:tcW w:w="3181" w:type="dxa"/>
+            <w:tcW w:w="2924" w:type="dxa"/>
           </w:tcPr>
           <w:p>
             <w:pPr>
@@ -95,7 +95,7 @@
       <w:tr>
         <w:tc>
           <w:tcPr>
-            <w:tcW w:w="589" w:type="dxa"/>
+            <w:tcW w:w="846" w:type="dxa"/>
           </w:tcPr>
           <w:p>
             <w:pPr>
@@ -113,13 +113,22 @@
                 <w:sz w:val="20"/>
                 <w:szCs w:val="20"/>
               </w:rPr>
+              <w:t>RA-</w:t>
+            </w:r>
+            <w:r>
+              <w:rPr>
+                <w:rFonts w:ascii="Arial" w:hAnsi="Arial" w:cs="Arial"/>
+                <w:color w:val="000000"/>
+                <w:sz w:val="20"/>
+                <w:szCs w:val="20"/>
+              </w:rPr>
               <w:t>1</w:t>
             </w:r>
           </w:p>
         </w:tc>
         <w:tc>
           <w:tcPr>
-            <w:tcW w:w="3181" w:type="dxa"/>
+            <w:tcW w:w="2924" w:type="dxa"/>
           </w:tcPr>
           <w:p>
             <w:pPr>
@@ -189,7 +198,16 @@
                 <w:sz w:val="20"/>
                 <w:szCs w:val="20"/>
               </w:rPr>
-              <w:t xml:space="preserve">Project </w:t>
+              <w:t>Project Name:</w:t>
+            </w:r>
+            <w:r>
+              <w:rPr>
+                <w:rFonts w:ascii="Arial" w:hAnsi="Arial" w:cs="Arial"/>
+                <w:color w:val="000000"/>
+                <w:sz w:val="20"/>
+                <w:szCs w:val="20"/>
+              </w:rPr>
+              <w:t xml:space="preserve"> </w:t>
             </w:r>
             <w:proofErr w:type="spellStart"/>
             <w:r>
@@ -199,7 +217,7 @@
                 <w:sz w:val="20"/>
                 <w:szCs w:val="20"/>
               </w:rPr>
-              <w:t>Name:Stor</w:t>
+              <w:t>Stor</w:t>
             </w:r>
             <w:proofErr w:type="spellEnd"/>
             <w:r>
@@ -266,12 +284,14 @@
         <w:tc>
           <w:tcPr>
             <w:tcW w:w="1561" w:type="dxa"/>
-            <w:shd w:val="clear" w:color="auto" w:fill="FFFF00"/>
-          </w:tcPr>
-          <w:p/>
-          <w:p>
-            <w:r>
-              <w:t>Currently in Progress</w:t>
+            <w:shd w:val="clear" w:color="auto" w:fill="00B050"/>
+          </w:tcPr>
+          <w:p/>
+          <w:p/>
+          <w:p/>
+          <w:p>
+            <w:r>
+              <w:t>Fixed</w:t>
             </w:r>
           </w:p>
         </w:tc>
@@ -279,7 +299,7 @@
       <w:tr>
         <w:tc>
           <w:tcPr>
-            <w:tcW w:w="589" w:type="dxa"/>
+            <w:tcW w:w="846" w:type="dxa"/>
           </w:tcPr>
           <w:p>
             <w:pPr>
@@ -297,13 +317,13 @@
                 <w:sz w:val="20"/>
                 <w:szCs w:val="20"/>
               </w:rPr>
-              <w:t>2</w:t>
-            </w:r>
-          </w:p>
-        </w:tc>
-        <w:tc>
-          <w:tcPr>
-            <w:tcW w:w="3181" w:type="dxa"/>
+              <w:t>RA-2</w:t>
+            </w:r>
+          </w:p>
+        </w:tc>
+        <w:tc>
+          <w:tcPr>
+            <w:tcW w:w="2924" w:type="dxa"/>
           </w:tcPr>
           <w:p>
             <w:pPr>
@@ -361,7 +381,74 @@
                 <w:sz w:val="20"/>
                 <w:szCs w:val="20"/>
               </w:rPr>
-              <w:t xml:space="preserve">Project </w:t>
+              <w:t>Project Name</w:t>
+            </w:r>
+            <w:r>
+              <w:rPr>
+                <w:rFonts w:ascii="Arial" w:hAnsi="Arial" w:cs="Arial"/>
+                <w:color w:val="000000"/>
+                <w:sz w:val="20"/>
+                <w:szCs w:val="20"/>
+              </w:rPr>
+              <w:t>:</w:t>
+            </w:r>
+            <w:r>
+              <w:rPr>
+                <w:rFonts w:ascii="Arial" w:hAnsi="Arial" w:cs="Arial"/>
+                <w:color w:val="000000"/>
+                <w:sz w:val="20"/>
+                <w:szCs w:val="20"/>
+              </w:rPr>
+              <w:t xml:space="preserve"> </w:t>
+            </w:r>
+            <w:proofErr w:type="spellStart"/>
+            <w:r>
+              <w:rPr>
+                <w:rFonts w:ascii="Arial" w:hAnsi="Arial" w:cs="Arial"/>
+                <w:color w:val="000000"/>
+                <w:sz w:val="20"/>
+                <w:szCs w:val="20"/>
+              </w:rPr>
+              <w:t>Luxelocker</w:t>
+            </w:r>
+            <w:proofErr w:type="spellEnd"/>
+            <w:r>
+              <w:rPr>
+                <w:rFonts w:ascii="Arial" w:hAnsi="Arial" w:cs="Arial"/>
+                <w:color w:val="000000"/>
+                <w:sz w:val="20"/>
+                <w:szCs w:val="20"/>
+              </w:rPr>
+              <w:t xml:space="preserve"> White City - For Permit</w:t>
+            </w:r>
+            <w:r>
+              <w:rPr>
+                <w:rFonts w:ascii="Arial" w:hAnsi="Arial" w:cs="Arial"/>
+                <w:color w:val="000000"/>
+                <w:sz w:val="20"/>
+                <w:szCs w:val="20"/>
+              </w:rPr>
+              <w:br/>
+            </w:r>
+            <w:r>
+              <w:rPr>
+                <w:rFonts w:ascii="Arial" w:hAnsi="Arial" w:cs="Arial"/>
+                <w:color w:val="000000"/>
+                <w:sz w:val="20"/>
+                <w:szCs w:val="20"/>
+              </w:rPr>
+              <w:br/>
+              <w:t xml:space="preserve">File </w:t>
+            </w:r>
+            <w:proofErr w:type="spellStart"/>
+            <w:r>
+              <w:rPr>
+                <w:rFonts w:ascii="Arial" w:hAnsi="Arial" w:cs="Arial"/>
+                <w:color w:val="000000"/>
+                <w:sz w:val="20"/>
+                <w:szCs w:val="20"/>
+              </w:rPr>
+              <w:t>path</w:t>
             </w:r>
             <w:proofErr w:type="gramStart"/>
             <w:r>
@@ -371,17 +458,7 @@
                 <w:sz w:val="20"/>
                 <w:szCs w:val="20"/>
               </w:rPr>
-              <w:t>Name :</w:t>
-            </w:r>
-            <w:proofErr w:type="spellStart"/>
-            <w:r>
-              <w:rPr>
-                <w:rFonts w:ascii="Arial" w:hAnsi="Arial" w:cs="Arial"/>
-                <w:color w:val="000000"/>
-                <w:sz w:val="20"/>
-                <w:szCs w:val="20"/>
-              </w:rPr>
-              <w:t>Luxelocker</w:t>
+              <w:t>:R</w:t>
             </w:r>
             <w:proofErr w:type="spellEnd"/>
             <w:proofErr w:type="gramEnd"/>
@@ -392,26 +469,7 @@
                 <w:sz w:val="20"/>
                 <w:szCs w:val="20"/>
               </w:rPr>
-              <w:t xml:space="preserve"> White City - For Permit</w:t>
-            </w:r>
-            <w:r>
-              <w:rPr>
-                <w:rFonts w:ascii="Arial" w:hAnsi="Arial" w:cs="Arial"/>
-                <w:color w:val="000000"/>
-                <w:sz w:val="20"/>
-                <w:szCs w:val="20"/>
-              </w:rPr>
-              <w:br/>
-            </w:r>
-            <w:r>
-              <w:rPr>
-                <w:rFonts w:ascii="Arial" w:hAnsi="Arial" w:cs="Arial"/>
-                <w:color w:val="000000"/>
-                <w:sz w:val="20"/>
-                <w:szCs w:val="20"/>
-              </w:rPr>
-              <w:br/>
-              <w:t xml:space="preserve">File </w:t>
+              <w:t xml:space="preserve">:\1. R:\1. </w:t>
             </w:r>
             <w:proofErr w:type="spellStart"/>
             <w:r>
@@ -421,7 +479,7 @@
                 <w:sz w:val="20"/>
                 <w:szCs w:val="20"/>
               </w:rPr>
-              <w:t>path:R</w:t>
+              <w:t>Satish_Work</w:t>
             </w:r>
             <w:proofErr w:type="spellEnd"/>
             <w:r>
@@ -431,26 +489,6 @@
                 <w:sz w:val="20"/>
                 <w:szCs w:val="20"/>
               </w:rPr>
-              <w:t xml:space="preserve">:\1. R:\1. </w:t>
-            </w:r>
-            <w:proofErr w:type="spellStart"/>
-            <w:r>
-              <w:rPr>
-                <w:rFonts w:ascii="Arial" w:hAnsi="Arial" w:cs="Arial"/>
-                <w:color w:val="000000"/>
-                <w:sz w:val="20"/>
-                <w:szCs w:val="20"/>
-              </w:rPr>
-              <w:t>Satish_Work</w:t>
-            </w:r>
-            <w:proofErr w:type="spellEnd"/>
-            <w:r>
-              <w:rPr>
-                <w:rFonts w:ascii="Arial" w:hAnsi="Arial" w:cs="Arial"/>
-                <w:color w:val="000000"/>
-                <w:sz w:val="20"/>
-                <w:szCs w:val="20"/>
-              </w:rPr>
               <w:t>\Bugs\01. Posts</w:t>
             </w:r>
           </w:p>
@@ -458,11 +496,14 @@
         <w:tc>
           <w:tcPr>
             <w:tcW w:w="1561" w:type="dxa"/>
-            <w:shd w:val="clear" w:color="auto" w:fill="FF0000"/>
-          </w:tcPr>
-          <w:p>
-            <w:r>
-              <w:t>Not Started</w:t>
+            <w:tcBorders>
+              <w:bottom w:val="single" w:sz="4" w:space="0" w:color="auto"/>
+            </w:tcBorders>
+            <w:shd w:val="clear" w:color="auto" w:fill="92D050"/>
+          </w:tcPr>
+          <w:p>
+            <w:r>
+              <w:t>Fixed – Code Change and Rhombus Deletion</w:t>
             </w:r>
           </w:p>
         </w:tc>
@@ -470,17 +511,23 @@
       <w:tr>
         <w:tc>
           <w:tcPr>
-            <w:tcW w:w="589" w:type="dxa"/>
-          </w:tcPr>
-          <w:p>
-            <w:r>
-              <w:t>3</w:t>
-            </w:r>
-          </w:p>
-        </w:tc>
-        <w:tc>
-          <w:tcPr>
-            <w:tcW w:w="3181" w:type="dxa"/>
+            <w:tcW w:w="846" w:type="dxa"/>
+          </w:tcPr>
+          <w:p>
+            <w:r>
+              <w:rPr>
+                <w:rFonts w:ascii="Arial" w:hAnsi="Arial" w:cs="Arial"/>
+                <w:color w:val="000000"/>
+                <w:sz w:val="20"/>
+                <w:szCs w:val="20"/>
+              </w:rPr>
+              <w:t>RA-3</w:t>
+            </w:r>
+          </w:p>
+        </w:tc>
+        <w:tc>
+          <w:tcPr>
+            <w:tcW w:w="2924" w:type="dxa"/>
           </w:tcPr>
           <w:p>
             <w:pPr>
@@ -540,7 +587,25 @@
                 <w:sz w:val="20"/>
                 <w:szCs w:val="20"/>
               </w:rPr>
-              <w:t xml:space="preserve">Project </w:t>
+              <w:t>Project Name</w:t>
+            </w:r>
+            <w:r>
+              <w:rPr>
+                <w:rFonts w:ascii="Arial" w:hAnsi="Arial" w:cs="Arial"/>
+                <w:color w:val="000000"/>
+                <w:sz w:val="20"/>
+                <w:szCs w:val="20"/>
+              </w:rPr>
+              <w:t>: (2</w:t>
+            </w:r>
+            <w:r>
+              <w:rPr>
+                <w:rFonts w:ascii="Arial" w:hAnsi="Arial" w:cs="Arial"/>
+                <w:color w:val="000000"/>
+                <w:sz w:val="20"/>
+                <w:szCs w:val="20"/>
+              </w:rPr>
+              <w:t>3098</w:t>
             </w:r>
             <w:proofErr w:type="gramStart"/>
             <w:r>
@@ -550,8 +615,19 @@
                 <w:sz w:val="20"/>
                 <w:szCs w:val="20"/>
               </w:rPr>
-              <w:t>Name :</w:t>
-            </w:r>
+              <w:t>)</w:t>
+            </w:r>
+            <w:proofErr w:type="spellStart"/>
+            <w:r>
+              <w:rPr>
+                <w:rFonts w:ascii="Arial" w:hAnsi="Arial" w:cs="Arial"/>
+                <w:color w:val="000000"/>
+                <w:sz w:val="20"/>
+                <w:szCs w:val="20"/>
+              </w:rPr>
+              <w:t>Uhaul</w:t>
+            </w:r>
+            <w:proofErr w:type="spellEnd"/>
             <w:proofErr w:type="gramEnd"/>
             <w:r>
               <w:rPr>
@@ -560,7 +636,35 @@
                 <w:sz w:val="20"/>
                 <w:szCs w:val="20"/>
               </w:rPr>
-              <w:t xml:space="preserve"> (23098)</w:t>
+              <w:t xml:space="preserve"> Ocotillo</w:t>
+            </w:r>
+            <w:r>
+              <w:rPr>
+                <w:rFonts w:ascii="Arial" w:hAnsi="Arial" w:cs="Arial"/>
+                <w:color w:val="000000"/>
+                <w:sz w:val="20"/>
+                <w:szCs w:val="20"/>
+              </w:rPr>
+              <w:br/>
+            </w:r>
+            <w:r>
+              <w:rPr>
+                <w:rFonts w:ascii="Arial" w:hAnsi="Arial" w:cs="Arial"/>
+                <w:color w:val="000000"/>
+                <w:sz w:val="20"/>
+                <w:szCs w:val="20"/>
+              </w:rPr>
+              <w:br/>
+              <w:t>File path</w:t>
+            </w:r>
+            <w:r>
+              <w:rPr>
+                <w:rFonts w:ascii="Arial" w:hAnsi="Arial" w:cs="Arial"/>
+                <w:color w:val="000000"/>
+                <w:sz w:val="20"/>
+                <w:szCs w:val="20"/>
+              </w:rPr>
+              <w:t xml:space="preserve">: R:\1. </w:t>
             </w:r>
             <w:proofErr w:type="spellStart"/>
             <w:r>
@@ -570,9 +674,203 @@
                 <w:sz w:val="20"/>
                 <w:szCs w:val="20"/>
               </w:rPr>
+              <w:t>Satish_Work</w:t>
+            </w:r>
+            <w:proofErr w:type="spellEnd"/>
+            <w:r>
+              <w:rPr>
+                <w:rFonts w:ascii="Arial" w:hAnsi="Arial" w:cs="Arial"/>
+                <w:color w:val="000000"/>
+                <w:sz w:val="20"/>
+                <w:szCs w:val="20"/>
+              </w:rPr>
+              <w:t>\Bugs\03. Panels</w:t>
+            </w:r>
+          </w:p>
+          <w:p/>
+        </w:tc>
+        <w:tc>
+          <w:tcPr>
+            <w:tcW w:w="1561" w:type="dxa"/>
+            <w:tcBorders>
+              <w:bottom w:val="nil"/>
+            </w:tcBorders>
+            <w:shd w:val="clear" w:color="auto" w:fill="00B050"/>
+          </w:tcPr>
+          <w:p/>
+          <w:p/>
+          <w:p/>
+          <w:p>
+            <w:r>
+              <w:t>Fixed. Changed 2 files</w:t>
+            </w:r>
+          </w:p>
+          <w:p>
+            <w:proofErr w:type="spellStart"/>
+            <w:r>
+              <w:t>LoadBearingWalls</w:t>
+            </w:r>
+            <w:proofErr w:type="spellEnd"/>
+          </w:p>
+          <w:p>
+            <w:proofErr w:type="spellStart"/>
+            <w:r>
+              <w:t>NonLoadBearingWalls</w:t>
+            </w:r>
+            <w:proofErr w:type="spellEnd"/>
+          </w:p>
+        </w:tc>
+      </w:tr>
+      <w:tr>
+        <w:tc>
+          <w:tcPr>
+            <w:tcW w:w="846" w:type="dxa"/>
+          </w:tcPr>
+          <w:p>
+            <w:r>
+              <w:rPr>
+                <w:rFonts w:ascii="Arial" w:hAnsi="Arial" w:cs="Arial"/>
+                <w:color w:val="000000"/>
+                <w:sz w:val="20"/>
+                <w:szCs w:val="20"/>
+              </w:rPr>
+              <w:t>RA-4</w:t>
+            </w:r>
+          </w:p>
+        </w:tc>
+        <w:tc>
+          <w:tcPr>
+            <w:tcW w:w="2924" w:type="dxa"/>
+          </w:tcPr>
+          <w:p>
+            <w:pPr>
+              <w:rPr>
+                <w:rFonts w:ascii="Arial" w:hAnsi="Arial" w:cs="Arial"/>
+                <w:color w:val="000000"/>
+                <w:sz w:val="20"/>
+                <w:szCs w:val="20"/>
+              </w:rPr>
+            </w:pPr>
+            <w:r>
+              <w:rPr>
+                <w:rFonts w:ascii="Arial" w:hAnsi="Arial" w:cs="Arial"/>
+                <w:color w:val="000000"/>
+                <w:sz w:val="20"/>
+                <w:szCs w:val="20"/>
+              </w:rPr>
+              <w:t xml:space="preserve">Cee Headers </w:t>
+            </w:r>
+            <w:r>
+              <w:rPr>
+                <w:rFonts w:ascii="Arial" w:hAnsi="Arial" w:cs="Arial"/>
+                <w:color w:val="000000"/>
+                <w:sz w:val="20"/>
+                <w:szCs w:val="20"/>
+              </w:rPr>
+              <w:t>are not placed in roof</w:t>
+            </w:r>
+            <w:r>
+              <w:rPr>
+                <w:rFonts w:ascii="Arial" w:hAnsi="Arial" w:cs="Arial"/>
+                <w:color w:val="000000"/>
+                <w:sz w:val="20"/>
+                <w:szCs w:val="20"/>
+              </w:rPr>
+              <w:t xml:space="preserve">. </w:t>
+            </w:r>
+          </w:p>
+          <w:p>
+            <w:r>
+              <w:rPr>
+                <w:rFonts w:ascii="Arial" w:hAnsi="Arial" w:cs="Arial"/>
+                <w:color w:val="000000"/>
+                <w:sz w:val="20"/>
+                <w:szCs w:val="20"/>
+              </w:rPr>
+              <w:t>Exception</w:t>
+            </w:r>
+            <w:r>
+              <w:rPr>
+                <w:rFonts w:ascii="Arial" w:hAnsi="Arial" w:cs="Arial"/>
+                <w:color w:val="000000"/>
+                <w:sz w:val="20"/>
+                <w:szCs w:val="20"/>
+              </w:rPr>
+              <w:br/>
+            </w:r>
+            <w:r>
+              <w:rPr>
+                <w:rFonts w:ascii="Arial" w:hAnsi="Arial" w:cs="Arial"/>
+                <w:color w:val="000000"/>
+                <w:sz w:val="20"/>
+                <w:szCs w:val="20"/>
+              </w:rPr>
+              <w:br/>
+            </w:r>
+          </w:p>
+        </w:tc>
+        <w:tc>
+          <w:tcPr>
+            <w:tcW w:w="4019" w:type="dxa"/>
+          </w:tcPr>
+          <w:p>
+            <w:pPr>
+              <w:rPr>
+                <w:rFonts w:ascii="Arial" w:hAnsi="Arial" w:cs="Arial"/>
+                <w:color w:val="000000"/>
+                <w:sz w:val="20"/>
+                <w:szCs w:val="20"/>
+              </w:rPr>
+            </w:pPr>
+            <w:r>
+              <w:rPr>
+                <w:rFonts w:ascii="Arial" w:hAnsi="Arial" w:cs="Arial"/>
+                <w:color w:val="000000"/>
+                <w:sz w:val="20"/>
+                <w:szCs w:val="20"/>
+              </w:rPr>
+              <w:t>Project Name</w:t>
+            </w:r>
+            <w:r>
+              <w:rPr>
+                <w:rFonts w:ascii="Arial" w:hAnsi="Arial" w:cs="Arial"/>
+                <w:color w:val="000000"/>
+                <w:sz w:val="20"/>
+                <w:szCs w:val="20"/>
+              </w:rPr>
+              <w:t>: (2</w:t>
+            </w:r>
+            <w:r>
+              <w:rPr>
+                <w:rFonts w:ascii="Arial" w:hAnsi="Arial" w:cs="Arial"/>
+                <w:color w:val="000000"/>
+                <w:sz w:val="20"/>
+                <w:szCs w:val="20"/>
+              </w:rPr>
+              <w:t>3098</w:t>
+            </w:r>
+            <w:proofErr w:type="gramStart"/>
+            <w:r>
+              <w:rPr>
+                <w:rFonts w:ascii="Arial" w:hAnsi="Arial" w:cs="Arial"/>
+                <w:color w:val="000000"/>
+                <w:sz w:val="20"/>
+                <w:szCs w:val="20"/>
+              </w:rPr>
+              <w:t>)</w:t>
+            </w:r>
+            <w:proofErr w:type="spellStart"/>
+            <w:r>
+              <w:rPr>
+                <w:rFonts w:ascii="Arial" w:hAnsi="Arial" w:cs="Arial"/>
+                <w:color w:val="000000"/>
+                <w:sz w:val="20"/>
+                <w:szCs w:val="20"/>
+              </w:rPr>
               <w:t>Uhaul</w:t>
             </w:r>
             <w:proofErr w:type="spellEnd"/>
+            <w:proofErr w:type="gramEnd"/>
             <w:r>
               <w:rPr>
                 <w:rFonts w:ascii="Arial" w:hAnsi="Arial" w:cs="Arial"/>
@@ -599,7 +897,16 @@
                 <w:szCs w:val="20"/>
               </w:rPr>
               <w:br/>
-              <w:t xml:space="preserve"> File path : R:\1. </w:t>
+              <w:t xml:space="preserve"> File path</w:t>
+            </w:r>
+            <w:r>
+              <w:rPr>
+                <w:rFonts w:ascii="Arial" w:hAnsi="Arial" w:cs="Arial"/>
+                <w:color w:val="000000"/>
+                <w:sz w:val="20"/>
+                <w:szCs w:val="20"/>
+              </w:rPr>
+              <w:t xml:space="preserve">: R:\1. </w:t>
             </w:r>
             <w:proofErr w:type="spellStart"/>
             <w:r>
@@ -619,9 +926,120 @@
                 <w:sz w:val="20"/>
                 <w:szCs w:val="20"/>
               </w:rPr>
-              <w:t>\Bugs\03. Panels</w:t>
-            </w:r>
-          </w:p>
+              <w:t>\Bugs\04. Cee Headers\06-11-2023</w:t>
+            </w:r>
+          </w:p>
+          <w:p/>
+        </w:tc>
+        <w:tc>
+          <w:tcPr>
+            <w:tcW w:w="1561" w:type="dxa"/>
+            <w:tcBorders>
+              <w:top w:val="nil"/>
+            </w:tcBorders>
+            <w:shd w:val="clear" w:color="auto" w:fill="92D050"/>
+          </w:tcPr>
+          <w:p/>
+          <w:p/>
+          <w:p>
+            <w:pPr>
+              <w:rPr>
+                <w:color w:val="002060"/>
+              </w:rPr>
+            </w:pPr>
+            <w:r>
+              <w:t xml:space="preserve">Fixed </w:t>
+            </w:r>
+            <w:bookmarkStart w:id="0" w:name="_GoBack"/>
+            <w:bookmarkEnd w:id="0"/>
+          </w:p>
+        </w:tc>
+      </w:tr>
+      <w:tr>
+        <w:tc>
+          <w:tcPr>
+            <w:tcW w:w="846" w:type="dxa"/>
+          </w:tcPr>
+          <w:p>
+            <w:r>
+              <w:rPr>
+                <w:rFonts w:ascii="Arial" w:hAnsi="Arial" w:cs="Arial"/>
+                <w:color w:val="000000"/>
+                <w:sz w:val="20"/>
+                <w:szCs w:val="20"/>
+              </w:rPr>
+              <w:t>RA-5</w:t>
+            </w:r>
+          </w:p>
+        </w:tc>
+        <w:tc>
+          <w:tcPr>
+            <w:tcW w:w="2924" w:type="dxa"/>
+          </w:tcPr>
+          <w:p>
+            <w:pPr>
+              <w:rPr>
+                <w:rFonts w:ascii="Arial" w:hAnsi="Arial" w:cs="Arial"/>
+                <w:color w:val="000000"/>
+                <w:sz w:val="20"/>
+                <w:szCs w:val="20"/>
+              </w:rPr>
+            </w:pPr>
+            <w:r>
+              <w:rPr>
+                <w:rFonts w:ascii="Arial" w:hAnsi="Arial" w:cs="Arial"/>
+                <w:color w:val="000000"/>
+                <w:sz w:val="20"/>
+                <w:szCs w:val="20"/>
+              </w:rPr>
+              <w:t xml:space="preserve">We are unable to run &amp; place the decks for any floor in any project, after the </w:t>
+            </w:r>
+            <w:proofErr w:type="spellStart"/>
+            <w:r>
+              <w:rPr>
+                <w:rFonts w:ascii="Arial" w:hAnsi="Arial" w:cs="Arial"/>
+                <w:color w:val="000000"/>
+                <w:sz w:val="20"/>
+                <w:szCs w:val="20"/>
+              </w:rPr>
+              <w:t>dll</w:t>
+            </w:r>
+            <w:proofErr w:type="spellEnd"/>
+            <w:r>
+              <w:rPr>
+                <w:rFonts w:ascii="Arial" w:hAnsi="Arial" w:cs="Arial"/>
+                <w:color w:val="000000"/>
+                <w:sz w:val="20"/>
+                <w:szCs w:val="20"/>
+              </w:rPr>
+              <w:t xml:space="preserve"> for decks is provided. Please check &amp; resolve.</w:t>
+            </w:r>
+            <w:r>
+              <w:rPr>
+                <w:rFonts w:ascii="Arial" w:hAnsi="Arial" w:cs="Arial"/>
+                <w:color w:val="000000"/>
+                <w:sz w:val="20"/>
+                <w:szCs w:val="20"/>
+              </w:rPr>
+              <w:br/>
+            </w:r>
+            <w:r>
+              <w:rPr>
+                <w:rFonts w:ascii="Arial" w:hAnsi="Arial" w:cs="Arial"/>
+                <w:color w:val="000000"/>
+                <w:sz w:val="20"/>
+                <w:szCs w:val="20"/>
+              </w:rPr>
+              <w:br/>
+              <w:t>Project setting bug and floor deck name change  to automatic change to roof deck name change</w:t>
+            </w:r>
+          </w:p>
+          <w:p/>
+        </w:tc>
+        <w:tc>
+          <w:tcPr>
+            <w:tcW w:w="4019" w:type="dxa"/>
+          </w:tcPr>
           <w:p/>
         </w:tc>
         <w:tc>
@@ -629,6 +1047,9 @@
             <w:tcW w:w="1561" w:type="dxa"/>
             <w:shd w:val="clear" w:color="auto" w:fill="FF0000"/>
           </w:tcPr>
+          <w:p/>
+          <w:p/>
+          <w:p/>
           <w:p>
             <w:r>
               <w:t>Not Started</w:t>
@@ -639,280 +1060,23 @@
       <w:tr>
         <w:tc>
           <w:tcPr>
-            <w:tcW w:w="589" w:type="dxa"/>
-          </w:tcPr>
-          <w:p>
-            <w:r>
-              <w:t>4</w:t>
-            </w:r>
-          </w:p>
-        </w:tc>
-        <w:tc>
-          <w:tcPr>
-            <w:tcW w:w="3181" w:type="dxa"/>
-          </w:tcPr>
-          <w:p>
-            <w:r>
-              <w:rPr>
-                <w:rFonts w:ascii="Arial" w:hAnsi="Arial" w:cs="Arial"/>
-                <w:color w:val="000000"/>
-                <w:sz w:val="20"/>
-                <w:szCs w:val="20"/>
-              </w:rPr>
-              <w:t>Cee Headers are not properly being placed in entire roof as per requirements. Please check &amp; resolve.</w:t>
-            </w:r>
-            <w:r>
-              <w:rPr>
-                <w:rFonts w:ascii="Arial" w:hAnsi="Arial" w:cs="Arial"/>
-                <w:color w:val="000000"/>
-                <w:sz w:val="20"/>
-                <w:szCs w:val="20"/>
-              </w:rPr>
-              <w:br/>
-            </w:r>
-            <w:r>
-              <w:rPr>
-                <w:rFonts w:ascii="Arial" w:hAnsi="Arial" w:cs="Arial"/>
-                <w:color w:val="000000"/>
-                <w:sz w:val="20"/>
-                <w:szCs w:val="20"/>
-              </w:rPr>
-              <w:br/>
-            </w:r>
-            <w:r>
-              <w:rPr>
-                <w:rFonts w:ascii="Arial" w:hAnsi="Arial" w:cs="Arial"/>
-                <w:color w:val="000000"/>
-                <w:sz w:val="20"/>
-                <w:szCs w:val="20"/>
-              </w:rPr>
-              <w:br/>
-            </w:r>
-          </w:p>
-        </w:tc>
-        <w:tc>
-          <w:tcPr>
-            <w:tcW w:w="4019" w:type="dxa"/>
-          </w:tcPr>
-          <w:p>
-            <w:pPr>
-              <w:rPr>
-                <w:rFonts w:ascii="Arial" w:hAnsi="Arial" w:cs="Arial"/>
-                <w:color w:val="000000"/>
-                <w:sz w:val="20"/>
-                <w:szCs w:val="20"/>
-              </w:rPr>
-            </w:pPr>
-            <w:r>
-              <w:rPr>
-                <w:rFonts w:ascii="Arial" w:hAnsi="Arial" w:cs="Arial"/>
-                <w:color w:val="000000"/>
-                <w:sz w:val="20"/>
-                <w:szCs w:val="20"/>
-              </w:rPr>
-              <w:t xml:space="preserve">Project </w:t>
-            </w:r>
-            <w:proofErr w:type="gramStart"/>
-            <w:r>
-              <w:rPr>
-                <w:rFonts w:ascii="Arial" w:hAnsi="Arial" w:cs="Arial"/>
-                <w:color w:val="000000"/>
-                <w:sz w:val="20"/>
-                <w:szCs w:val="20"/>
-              </w:rPr>
-              <w:t>Name :</w:t>
-            </w:r>
-            <w:proofErr w:type="gramEnd"/>
-            <w:r>
-              <w:rPr>
-                <w:rFonts w:ascii="Arial" w:hAnsi="Arial" w:cs="Arial"/>
-                <w:color w:val="000000"/>
-                <w:sz w:val="20"/>
-                <w:szCs w:val="20"/>
-              </w:rPr>
-              <w:t xml:space="preserve"> (23098)</w:t>
-            </w:r>
-            <w:proofErr w:type="spellStart"/>
-            <w:r>
-              <w:rPr>
-                <w:rFonts w:ascii="Arial" w:hAnsi="Arial" w:cs="Arial"/>
-                <w:color w:val="000000"/>
-                <w:sz w:val="20"/>
-                <w:szCs w:val="20"/>
-              </w:rPr>
-              <w:t>Uhaul</w:t>
-            </w:r>
-            <w:proofErr w:type="spellEnd"/>
-            <w:r>
-              <w:rPr>
-                <w:rFonts w:ascii="Arial" w:hAnsi="Arial" w:cs="Arial"/>
-                <w:color w:val="000000"/>
-                <w:sz w:val="20"/>
-                <w:szCs w:val="20"/>
-              </w:rPr>
-              <w:t xml:space="preserve"> Ocotillo</w:t>
-            </w:r>
-            <w:r>
-              <w:rPr>
-                <w:rFonts w:ascii="Arial" w:hAnsi="Arial" w:cs="Arial"/>
-                <w:color w:val="000000"/>
-                <w:sz w:val="20"/>
-                <w:szCs w:val="20"/>
-              </w:rPr>
-              <w:br/>
-            </w:r>
-            <w:r>
-              <w:rPr>
-                <w:rFonts w:ascii="Arial" w:hAnsi="Arial" w:cs="Arial"/>
-                <w:color w:val="000000"/>
-                <w:sz w:val="20"/>
-                <w:szCs w:val="20"/>
-              </w:rPr>
-              <w:br/>
-              <w:t xml:space="preserve"> File path : R:\1. </w:t>
-            </w:r>
-            <w:proofErr w:type="spellStart"/>
-            <w:r>
-              <w:rPr>
-                <w:rFonts w:ascii="Arial" w:hAnsi="Arial" w:cs="Arial"/>
-                <w:color w:val="000000"/>
-                <w:sz w:val="20"/>
-                <w:szCs w:val="20"/>
-              </w:rPr>
-              <w:t>Satish_Work</w:t>
-            </w:r>
-            <w:proofErr w:type="spellEnd"/>
-            <w:r>
-              <w:rPr>
-                <w:rFonts w:ascii="Arial" w:hAnsi="Arial" w:cs="Arial"/>
-                <w:color w:val="000000"/>
-                <w:sz w:val="20"/>
-                <w:szCs w:val="20"/>
-              </w:rPr>
-              <w:t>\Bugs\04. Cee Headers\06-11-2023</w:t>
-            </w:r>
-          </w:p>
-          <w:p/>
-        </w:tc>
-        <w:tc>
-          <w:tcPr>
-            <w:tcW w:w="1561" w:type="dxa"/>
-            <w:shd w:val="clear" w:color="auto" w:fill="FF0000"/>
-          </w:tcPr>
-          <w:p>
-            <w:r>
-              <w:t>Not Started</w:t>
-            </w:r>
-          </w:p>
-        </w:tc>
-      </w:tr>
-      <w:tr>
-        <w:tc>
-          <w:tcPr>
-            <w:tcW w:w="589" w:type="dxa"/>
-          </w:tcPr>
-          <w:p>
-            <w:r>
-              <w:t>5</w:t>
-            </w:r>
-          </w:p>
-        </w:tc>
-        <w:tc>
-          <w:tcPr>
-            <w:tcW w:w="3181" w:type="dxa"/>
-          </w:tcPr>
-          <w:p>
-            <w:pPr>
-              <w:rPr>
-                <w:rFonts w:ascii="Arial" w:hAnsi="Arial" w:cs="Arial"/>
-                <w:color w:val="000000"/>
-                <w:sz w:val="20"/>
-                <w:szCs w:val="20"/>
-              </w:rPr>
-            </w:pPr>
-            <w:r>
-              <w:rPr>
-                <w:rFonts w:ascii="Arial" w:hAnsi="Arial" w:cs="Arial"/>
-                <w:color w:val="000000"/>
-                <w:sz w:val="20"/>
-                <w:szCs w:val="20"/>
-              </w:rPr>
-              <w:t xml:space="preserve">We are unable to run &amp; place the decks for any floor in any project, after the </w:t>
-            </w:r>
-            <w:proofErr w:type="spellStart"/>
-            <w:r>
-              <w:rPr>
-                <w:rFonts w:ascii="Arial" w:hAnsi="Arial" w:cs="Arial"/>
-                <w:color w:val="000000"/>
-                <w:sz w:val="20"/>
-                <w:szCs w:val="20"/>
-              </w:rPr>
-              <w:t>dll</w:t>
-            </w:r>
-            <w:proofErr w:type="spellEnd"/>
-            <w:r>
-              <w:rPr>
-                <w:rFonts w:ascii="Arial" w:hAnsi="Arial" w:cs="Arial"/>
-                <w:color w:val="000000"/>
-                <w:sz w:val="20"/>
-                <w:szCs w:val="20"/>
-              </w:rPr>
-              <w:t xml:space="preserve"> for decks is provided. Please check &amp; resolve.</w:t>
-            </w:r>
-            <w:r>
-              <w:rPr>
-                <w:rFonts w:ascii="Arial" w:hAnsi="Arial" w:cs="Arial"/>
-                <w:color w:val="000000"/>
-                <w:sz w:val="20"/>
-                <w:szCs w:val="20"/>
-              </w:rPr>
-              <w:br/>
-            </w:r>
-            <w:r>
-              <w:rPr>
-                <w:rFonts w:ascii="Arial" w:hAnsi="Arial" w:cs="Arial"/>
-                <w:color w:val="000000"/>
-                <w:sz w:val="20"/>
-                <w:szCs w:val="20"/>
-              </w:rPr>
-              <w:br/>
-              <w:t>Project setting bug and floor deck name change  to automatic change to roof deck name change</w:t>
-            </w:r>
-          </w:p>
-          <w:p/>
-        </w:tc>
-        <w:tc>
-          <w:tcPr>
-            <w:tcW w:w="4019" w:type="dxa"/>
-          </w:tcPr>
-          <w:p/>
-        </w:tc>
-        <w:tc>
-          <w:tcPr>
-            <w:tcW w:w="1561" w:type="dxa"/>
-            <w:shd w:val="clear" w:color="auto" w:fill="FF0000"/>
-          </w:tcPr>
-          <w:p>
-            <w:r>
-              <w:t>Not Started</w:t>
-            </w:r>
-          </w:p>
-        </w:tc>
-      </w:tr>
-      <w:tr>
-        <w:tc>
-          <w:tcPr>
-            <w:tcW w:w="589" w:type="dxa"/>
-          </w:tcPr>
-          <w:p>
-            <w:r>
-              <w:t>6</w:t>
-            </w:r>
-          </w:p>
-        </w:tc>
-        <w:tc>
-          <w:tcPr>
-            <w:tcW w:w="3181" w:type="dxa"/>
+            <w:tcW w:w="846" w:type="dxa"/>
+          </w:tcPr>
+          <w:p>
+            <w:r>
+              <w:rPr>
+                <w:rFonts w:ascii="Arial" w:hAnsi="Arial" w:cs="Arial"/>
+                <w:color w:val="000000"/>
+                <w:sz w:val="20"/>
+                <w:szCs w:val="20"/>
+              </w:rPr>
+              <w:t>RA-6</w:t>
+            </w:r>
+          </w:p>
+        </w:tc>
+        <w:tc>
+          <w:tcPr>
+            <w:tcW w:w="2924" w:type="dxa"/>
           </w:tcPr>
           <w:p>
             <w:pPr>
@@ -949,6 +1113,7 @@
             <w:tcW w:w="1561" w:type="dxa"/>
             <w:shd w:val="clear" w:color="auto" w:fill="FF0000"/>
           </w:tcPr>
+          <w:p/>
           <w:p>
             <w:r>
               <w:t>Not Started</w:t>
@@ -959,17 +1124,23 @@
       <w:tr>
         <w:tc>
           <w:tcPr>
-            <w:tcW w:w="589" w:type="dxa"/>
-          </w:tcPr>
-          <w:p>
-            <w:r>
-              <w:t>7</w:t>
-            </w:r>
-          </w:p>
-        </w:tc>
-        <w:tc>
-          <w:tcPr>
-            <w:tcW w:w="3181" w:type="dxa"/>
+            <w:tcW w:w="846" w:type="dxa"/>
+          </w:tcPr>
+          <w:p>
+            <w:r>
+              <w:rPr>
+                <w:rFonts w:ascii="Arial" w:hAnsi="Arial" w:cs="Arial"/>
+                <w:color w:val="000000"/>
+                <w:sz w:val="20"/>
+                <w:szCs w:val="20"/>
+              </w:rPr>
+              <w:t>RA-7</w:t>
+            </w:r>
+          </w:p>
+        </w:tc>
+        <w:tc>
+          <w:tcPr>
+            <w:tcW w:w="2924" w:type="dxa"/>
           </w:tcPr>
           <w:p>
             <w:proofErr w:type="spellStart"/>
@@ -1009,6 +1180,7 @@
             </w:r>
             <w:proofErr w:type="spellStart"/>
             <w:r>
+              <w:lastRenderedPageBreak/>
               <w:t>Satish_Work</w:t>
             </w:r>
             <w:proofErr w:type="spellEnd"/>
@@ -1030,6 +1202,7 @@
             <w:tcW w:w="1561" w:type="dxa"/>
             <w:shd w:val="clear" w:color="auto" w:fill="FF0000"/>
           </w:tcPr>
+          <w:p/>
           <w:p>
             <w:r>
               <w:t>Not Started</w:t>
@@ -1040,18 +1213,23 @@
       <w:tr>
         <w:tc>
           <w:tcPr>
-            <w:tcW w:w="589" w:type="dxa"/>
-          </w:tcPr>
-          <w:p>
-            <w:r>
-              <w:lastRenderedPageBreak/>
-              <w:t>8</w:t>
-            </w:r>
-          </w:p>
-        </w:tc>
-        <w:tc>
-          <w:tcPr>
-            <w:tcW w:w="3181" w:type="dxa"/>
+            <w:tcW w:w="846" w:type="dxa"/>
+          </w:tcPr>
+          <w:p>
+            <w:r>
+              <w:rPr>
+                <w:rFonts w:ascii="Arial" w:hAnsi="Arial" w:cs="Arial"/>
+                <w:color w:val="000000"/>
+                <w:sz w:val="20"/>
+                <w:szCs w:val="20"/>
+              </w:rPr>
+              <w:t>RA-8</w:t>
+            </w:r>
+          </w:p>
+        </w:tc>
+        <w:tc>
+          <w:tcPr>
+            <w:tcW w:w="2924" w:type="dxa"/>
           </w:tcPr>
           <w:p>
             <w:pPr>
@@ -1108,6 +1286,9 @@
             <w:tcW w:w="1561" w:type="dxa"/>
             <w:shd w:val="clear" w:color="auto" w:fill="70AD47" w:themeFill="accent6"/>
           </w:tcPr>
+          <w:p/>
+          <w:p/>
+          <w:p/>
           <w:p>
             <w:r>
               <w:t>Done</w:t>
@@ -1118,17 +1299,23 @@
       <w:tr>
         <w:tc>
           <w:tcPr>
-            <w:tcW w:w="589" w:type="dxa"/>
-          </w:tcPr>
-          <w:p>
-            <w:r>
-              <w:t>9</w:t>
-            </w:r>
-          </w:p>
-        </w:tc>
-        <w:tc>
-          <w:tcPr>
-            <w:tcW w:w="3181" w:type="dxa"/>
+            <w:tcW w:w="846" w:type="dxa"/>
+          </w:tcPr>
+          <w:p>
+            <w:r>
+              <w:rPr>
+                <w:rFonts w:ascii="Arial" w:hAnsi="Arial" w:cs="Arial"/>
+                <w:color w:val="000000"/>
+                <w:sz w:val="20"/>
+                <w:szCs w:val="20"/>
+              </w:rPr>
+              <w:t>RA-9</w:t>
+            </w:r>
+          </w:p>
+        </w:tc>
+        <w:tc>
+          <w:tcPr>
+            <w:tcW w:w="2924" w:type="dxa"/>
           </w:tcPr>
           <w:p>
             <w:r>
@@ -1379,6 +1566,12 @@
             <w:tcW w:w="1561" w:type="dxa"/>
             <w:shd w:val="clear" w:color="auto" w:fill="FF0000"/>
           </w:tcPr>
+          <w:p/>
+          <w:p/>
+          <w:p/>
+          <w:p/>
+          <w:p/>
+          <w:p/>
           <w:p>
             <w:r>
               <w:t>Not Started</w:t>
@@ -1389,17 +1582,23 @@
       <w:tr>
         <w:tc>
           <w:tcPr>
-            <w:tcW w:w="589" w:type="dxa"/>
-          </w:tcPr>
-          <w:p>
-            <w:r>
-              <w:t>10</w:t>
-            </w:r>
-          </w:p>
-        </w:tc>
-        <w:tc>
-          <w:tcPr>
-            <w:tcW w:w="3181" w:type="dxa"/>
+            <w:tcW w:w="846" w:type="dxa"/>
+          </w:tcPr>
+          <w:p>
+            <w:r>
+              <w:rPr>
+                <w:rFonts w:ascii="Arial" w:hAnsi="Arial" w:cs="Arial"/>
+                <w:color w:val="000000"/>
+                <w:sz w:val="20"/>
+                <w:szCs w:val="20"/>
+              </w:rPr>
+              <w:t>RA-10</w:t>
+            </w:r>
+          </w:p>
+        </w:tc>
+        <w:tc>
+          <w:tcPr>
+            <w:tcW w:w="2924" w:type="dxa"/>
           </w:tcPr>
           <w:p>
             <w:r>
@@ -1579,6 +1778,8 @@
             <w:tcW w:w="1561" w:type="dxa"/>
             <w:shd w:val="clear" w:color="auto" w:fill="FF0000"/>
           </w:tcPr>
+          <w:p/>
+          <w:p/>
           <w:p>
             <w:r>
               <w:t>Not Started</w:t>
@@ -1589,38 +1790,33 @@
       <w:tr>
         <w:tc>
           <w:tcPr>
-            <w:tcW w:w="589" w:type="dxa"/>
-          </w:tcPr>
-          <w:p>
-            <w:r>
-              <w:t>11</w:t>
-            </w:r>
-          </w:p>
-        </w:tc>
-        <w:tc>
-          <w:tcPr>
-            <w:tcW w:w="3181" w:type="dxa"/>
-          </w:tcPr>
-          <w:p>
-            <w:r>
-              <w:rPr>
-                <w:rFonts w:ascii="Arial" w:hAnsi="Arial" w:cs="Arial"/>
-                <w:color w:val="000000"/>
-                <w:sz w:val="20"/>
-                <w:szCs w:val="20"/>
-              </w:rPr>
-              <w:t>(2</w:t>
-            </w:r>
-            <w:bookmarkStart w:id="0" w:name="_GoBack"/>
-            <w:bookmarkEnd w:id="0"/>
-            <w:r>
-              <w:rPr>
-                <w:rFonts w:ascii="Arial" w:hAnsi="Arial" w:cs="Arial"/>
-                <w:color w:val="000000"/>
-                <w:sz w:val="20"/>
-                <w:szCs w:val="20"/>
-              </w:rPr>
-              <w:t>317035,2316961,2317004 (all Ex w/ Insulation))</w:t>
+            <w:tcW w:w="846" w:type="dxa"/>
+          </w:tcPr>
+          <w:p>
+            <w:r>
+              <w:rPr>
+                <w:rFonts w:ascii="Arial" w:hAnsi="Arial" w:cs="Arial"/>
+                <w:color w:val="000000"/>
+                <w:sz w:val="20"/>
+                <w:szCs w:val="20"/>
+              </w:rPr>
+              <w:t>RA-11</w:t>
+            </w:r>
+          </w:p>
+        </w:tc>
+        <w:tc>
+          <w:tcPr>
+            <w:tcW w:w="2924" w:type="dxa"/>
+          </w:tcPr>
+          <w:p>
+            <w:r>
+              <w:rPr>
+                <w:rFonts w:ascii="Arial" w:hAnsi="Arial" w:cs="Arial"/>
+                <w:color w:val="000000"/>
+                <w:sz w:val="20"/>
+                <w:szCs w:val="20"/>
+              </w:rPr>
+              <w:t>(2317035,2316961,2317004 (all Ex w/ Insulation))</w:t>
             </w:r>
             <w:r>
               <w:rPr>
@@ -1658,7 +1854,17 @@
                 <w:sz w:val="20"/>
                 <w:szCs w:val="20"/>
               </w:rPr>
-              <w:t xml:space="preserve"> trying to place panels @ Ex-Insulation walls in this project, we are being shown a warning as described in brackets here (Change Offset Value so that Column height is not 0.0.). We are unable to understand the error/warning after inspecting all the scenarios present in productivity checking for Panels.</w:t>
+              <w:t xml:space="preserve"> trying to place panels @ Ex-Insulation walls in this project, we are being shown a warning as described in brackets here (Change Offset Value so that Column height is not 0.0.). We are unable to understand the error/warning after </w:t>
+            </w:r>
+            <w:r>
+              <w:rPr>
+                <w:rFonts w:ascii="Arial" w:hAnsi="Arial" w:cs="Arial"/>
+                <w:color w:val="000000"/>
+                <w:sz w:val="20"/>
+                <w:szCs w:val="20"/>
+              </w:rPr>
+              <w:lastRenderedPageBreak/>
+              <w:t>inspecting all the scenarios present in productivity checking for Panels.</w:t>
             </w:r>
             <w:r>
               <w:rPr>
@@ -1801,6 +2007,12 @@
             <w:tcW w:w="1561" w:type="dxa"/>
             <w:shd w:val="clear" w:color="auto" w:fill="FF0000"/>
           </w:tcPr>
+          <w:p/>
+          <w:p/>
+          <w:p/>
+          <w:p/>
+          <w:p/>
+          <w:p/>
           <w:p>
             <w:r>
               <w:t>Not Started</w:t>
@@ -1811,17 +2023,23 @@
       <w:tr>
         <w:tc>
           <w:tcPr>
-            <w:tcW w:w="589" w:type="dxa"/>
-          </w:tcPr>
-          <w:p>
-            <w:r>
-              <w:t>12</w:t>
-            </w:r>
-          </w:p>
-        </w:tc>
-        <w:tc>
-          <w:tcPr>
-            <w:tcW w:w="3181" w:type="dxa"/>
+            <w:tcW w:w="846" w:type="dxa"/>
+          </w:tcPr>
+          <w:p>
+            <w:r>
+              <w:rPr>
+                <w:rFonts w:ascii="Arial" w:hAnsi="Arial" w:cs="Arial"/>
+                <w:color w:val="000000"/>
+                <w:sz w:val="20"/>
+                <w:szCs w:val="20"/>
+              </w:rPr>
+              <w:t>RA-12</w:t>
+            </w:r>
+          </w:p>
+        </w:tc>
+        <w:tc>
+          <w:tcPr>
+            <w:tcW w:w="2924" w:type="dxa"/>
           </w:tcPr>
           <w:p>
             <w:pPr>
@@ -1870,15 +2088,6 @@
                 <w:szCs w:val="20"/>
               </w:rPr>
               <w:br/>
-            </w:r>
-            <w:r>
-              <w:rPr>
-                <w:rFonts w:ascii="Arial" w:hAnsi="Arial" w:cs="Arial"/>
-                <w:color w:val="000000"/>
-                <w:sz w:val="20"/>
-                <w:szCs w:val="20"/>
-              </w:rPr>
-              <w:lastRenderedPageBreak/>
               <w:t xml:space="preserve">2.Cee headers are placed </w:t>
             </w:r>
             <w:r>
@@ -2014,17 +2223,7 @@
                 <w:sz w:val="20"/>
                 <w:szCs w:val="20"/>
               </w:rPr>
-              <w:t xml:space="preserve">\Bugs\04. </w:t>
-            </w:r>
-            <w:r>
-              <w:rPr>
-                <w:rFonts w:ascii="Arial" w:hAnsi="Arial" w:cs="Arial"/>
-                <w:color w:val="000000"/>
-                <w:sz w:val="20"/>
-                <w:szCs w:val="20"/>
-              </w:rPr>
-              <w:lastRenderedPageBreak/>
-              <w:t>Cee Headers\16-10-2023</w:t>
+              <w:t>\Bugs\04. Cee Headers\16-10-2023</w:t>
             </w:r>
             <w:r>
               <w:rPr>
@@ -2042,9 +2241,13 @@
             <w:tcW w:w="1561" w:type="dxa"/>
             <w:shd w:val="clear" w:color="auto" w:fill="FF0000"/>
           </w:tcPr>
-          <w:p>
-            <w:r>
-              <w:lastRenderedPageBreak/>
+          <w:p/>
+          <w:p/>
+          <w:p/>
+          <w:p/>
+          <w:p/>
+          <w:p>
+            <w:r>
               <w:t>Not Started</w:t>
             </w:r>
           </w:p>
@@ -2053,17 +2256,23 @@
       <w:tr>
         <w:tc>
           <w:tcPr>
-            <w:tcW w:w="589" w:type="dxa"/>
-          </w:tcPr>
-          <w:p>
-            <w:r>
-              <w:t>13</w:t>
-            </w:r>
-          </w:p>
-        </w:tc>
-        <w:tc>
-          <w:tcPr>
-            <w:tcW w:w="3181" w:type="dxa"/>
+            <w:tcW w:w="846" w:type="dxa"/>
+          </w:tcPr>
+          <w:p>
+            <w:r>
+              <w:rPr>
+                <w:rFonts w:ascii="Arial" w:hAnsi="Arial" w:cs="Arial"/>
+                <w:color w:val="000000"/>
+                <w:sz w:val="20"/>
+                <w:szCs w:val="20"/>
+              </w:rPr>
+              <w:t>RA-13</w:t>
+            </w:r>
+          </w:p>
+        </w:tc>
+        <w:tc>
+          <w:tcPr>
+            <w:tcW w:w="2924" w:type="dxa"/>
           </w:tcPr>
           <w:p>
             <w:pPr>
@@ -2233,6 +2442,11 @@
             <w:tcW w:w="1561" w:type="dxa"/>
             <w:shd w:val="clear" w:color="auto" w:fill="FF0000"/>
           </w:tcPr>
+          <w:p/>
+          <w:p/>
+          <w:p/>
+          <w:p/>
+          <w:p/>
           <w:p>
             <w:r>
               <w:t>Not Started</w:t>
@@ -2243,17 +2457,23 @@
       <w:tr>
         <w:tc>
           <w:tcPr>
-            <w:tcW w:w="589" w:type="dxa"/>
-          </w:tcPr>
-          <w:p>
-            <w:r>
-              <w:t>14</w:t>
-            </w:r>
-          </w:p>
-        </w:tc>
-        <w:tc>
-          <w:tcPr>
-            <w:tcW w:w="3181" w:type="dxa"/>
+            <w:tcW w:w="846" w:type="dxa"/>
+          </w:tcPr>
+          <w:p>
+            <w:r>
+              <w:rPr>
+                <w:rFonts w:ascii="Arial" w:hAnsi="Arial" w:cs="Arial"/>
+                <w:color w:val="000000"/>
+                <w:sz w:val="20"/>
+                <w:szCs w:val="20"/>
+              </w:rPr>
+              <w:t>RA-14</w:t>
+            </w:r>
+          </w:p>
+        </w:tc>
+        <w:tc>
+          <w:tcPr>
+            <w:tcW w:w="2924" w:type="dxa"/>
           </w:tcPr>
           <w:p>
             <w:pPr>
@@ -2366,6 +2586,15 @@
                 <w:szCs w:val="20"/>
               </w:rPr>
               <w:br/>
+            </w:r>
+            <w:r>
+              <w:rPr>
+                <w:rFonts w:ascii="Arial" w:hAnsi="Arial" w:cs="Arial"/>
+                <w:color w:val="000000"/>
+                <w:sz w:val="20"/>
+                <w:szCs w:val="20"/>
+              </w:rPr>
+              <w:lastRenderedPageBreak/>
               <w:t>2. If Panel @ Hallway condition is shown as no</w:t>
             </w:r>
             <w:proofErr w:type="gramStart"/>
@@ -2489,6 +2718,13 @@
             <w:tcW w:w="1561" w:type="dxa"/>
             <w:shd w:val="clear" w:color="auto" w:fill="FF0000"/>
           </w:tcPr>
+          <w:p/>
+          <w:p/>
+          <w:p/>
+          <w:p/>
+          <w:p/>
+          <w:p/>
+          <w:p/>
           <w:p>
             <w:r>
               <w:t>Not Started</w:t>
@@ -2499,17 +2735,23 @@
       <w:tr>
         <w:tc>
           <w:tcPr>
-            <w:tcW w:w="589" w:type="dxa"/>
-          </w:tcPr>
-          <w:p>
-            <w:r>
-              <w:t>15</w:t>
-            </w:r>
-          </w:p>
-        </w:tc>
-        <w:tc>
-          <w:tcPr>
-            <w:tcW w:w="3181" w:type="dxa"/>
+            <w:tcW w:w="846" w:type="dxa"/>
+          </w:tcPr>
+          <w:p>
+            <w:r>
+              <w:rPr>
+                <w:rFonts w:ascii="Arial" w:hAnsi="Arial" w:cs="Arial"/>
+                <w:color w:val="000000"/>
+                <w:sz w:val="20"/>
+                <w:szCs w:val="20"/>
+              </w:rPr>
+              <w:t>RA-15</w:t>
+            </w:r>
+          </w:p>
+        </w:tc>
+        <w:tc>
+          <w:tcPr>
+            <w:tcW w:w="2924" w:type="dxa"/>
           </w:tcPr>
           <w:p>
             <w:proofErr w:type="gramStart"/>
@@ -2719,6 +2961,12 @@
             <w:tcW w:w="1561" w:type="dxa"/>
             <w:shd w:val="clear" w:color="auto" w:fill="FF0000"/>
           </w:tcPr>
+          <w:p/>
+          <w:p/>
+          <w:p/>
+          <w:p/>
+          <w:p/>
+          <w:p/>
           <w:p>
             <w:r>
               <w:t>Not Started</w:t>
@@ -2729,17 +2977,23 @@
       <w:tr>
         <w:tc>
           <w:tcPr>
-            <w:tcW w:w="589" w:type="dxa"/>
-          </w:tcPr>
-          <w:p>
-            <w:r>
-              <w:t>16</w:t>
-            </w:r>
-          </w:p>
-        </w:tc>
-        <w:tc>
-          <w:tcPr>
-            <w:tcW w:w="3181" w:type="dxa"/>
+            <w:tcW w:w="846" w:type="dxa"/>
+          </w:tcPr>
+          <w:p>
+            <w:r>
+              <w:rPr>
+                <w:rFonts w:ascii="Arial" w:hAnsi="Arial" w:cs="Arial"/>
+                <w:color w:val="000000"/>
+                <w:sz w:val="20"/>
+                <w:szCs w:val="20"/>
+              </w:rPr>
+              <w:t>RA-16</w:t>
+            </w:r>
+          </w:p>
+        </w:tc>
+        <w:tc>
+          <w:tcPr>
+            <w:tcW w:w="2924" w:type="dxa"/>
           </w:tcPr>
           <w:p>
             <w:pPr>
@@ -2813,6 +3067,11 @@
             <w:tcW w:w="1561" w:type="dxa"/>
             <w:shd w:val="clear" w:color="auto" w:fill="FF0000"/>
           </w:tcPr>
+          <w:p/>
+          <w:p/>
+          <w:p/>
+          <w:p/>
+          <w:p/>
           <w:p>
             <w:r>
               <w:t>Not Started</w:t>
@@ -2823,17 +3082,23 @@
       <w:tr>
         <w:tc>
           <w:tcPr>
-            <w:tcW w:w="589" w:type="dxa"/>
-          </w:tcPr>
-          <w:p>
-            <w:r>
-              <w:t>17</w:t>
-            </w:r>
-          </w:p>
-        </w:tc>
-        <w:tc>
-          <w:tcPr>
-            <w:tcW w:w="3181" w:type="dxa"/>
+            <w:tcW w:w="846" w:type="dxa"/>
+          </w:tcPr>
+          <w:p>
+            <w:r>
+              <w:rPr>
+                <w:rFonts w:ascii="Arial" w:hAnsi="Arial" w:cs="Arial"/>
+                <w:color w:val="000000"/>
+                <w:sz w:val="20"/>
+                <w:szCs w:val="20"/>
+              </w:rPr>
+              <w:t>RA-17</w:t>
+            </w:r>
+          </w:p>
+        </w:tc>
+        <w:tc>
+          <w:tcPr>
+            <w:tcW w:w="2924" w:type="dxa"/>
           </w:tcPr>
           <w:p>
             <w:pPr>
@@ -2876,6 +3141,7 @@
                     <w:jc w:val="center"/>
                     <w:rPr>
                       <w:rFonts w:ascii="Arial" w:eastAsia="Times New Roman" w:hAnsi="Arial" w:cs="Arial"/>
+                      <w:b/>
                       <w:color w:val="000000"/>
                       <w:sz w:val="20"/>
                       <w:szCs w:val="20"/>
@@ -2884,6 +3150,7 @@
                   <w:r>
                     <w:rPr>
                       <w:rFonts w:ascii="Arial" w:eastAsia="Times New Roman" w:hAnsi="Arial" w:cs="Arial"/>
+                      <w:b/>
                       <w:color w:val="000000"/>
                       <w:sz w:val="20"/>
                       <w:szCs w:val="20"/>
@@ -2916,6 +3183,7 @@
                     <w:jc w:val="center"/>
                     <w:rPr>
                       <w:rFonts w:ascii="Arial" w:eastAsia="Times New Roman" w:hAnsi="Arial" w:cs="Arial"/>
+                      <w:b/>
                       <w:color w:val="000000"/>
                       <w:sz w:val="20"/>
                       <w:szCs w:val="20"/>
@@ -2944,6 +3212,8 @@
             <w:tcW w:w="1561" w:type="dxa"/>
             <w:shd w:val="clear" w:color="auto" w:fill="FF0000"/>
           </w:tcPr>
+          <w:p/>
+          <w:p/>
           <w:p>
             <w:r>
               <w:t>Not Started</w:t>
@@ -2952,19 +3222,28 @@
         </w:tc>
       </w:tr>
       <w:tr>
-        <w:tc>
-          <w:tcPr>
-            <w:tcW w:w="589" w:type="dxa"/>
-          </w:tcPr>
-          <w:p>
-            <w:r>
-              <w:t>18</w:t>
-            </w:r>
-          </w:p>
-        </w:tc>
-        <w:tc>
-          <w:tcPr>
-            <w:tcW w:w="3181" w:type="dxa"/>
+        <w:trPr>
+          <w:trHeight w:val="47"/>
+        </w:trPr>
+        <w:tc>
+          <w:tcPr>
+            <w:tcW w:w="846" w:type="dxa"/>
+          </w:tcPr>
+          <w:p>
+            <w:r>
+              <w:rPr>
+                <w:rFonts w:ascii="Arial" w:hAnsi="Arial" w:cs="Arial"/>
+                <w:color w:val="000000"/>
+                <w:sz w:val="20"/>
+                <w:szCs w:val="20"/>
+              </w:rPr>
+              <w:t>RA-18</w:t>
+            </w:r>
+          </w:p>
+        </w:tc>
+        <w:tc>
+          <w:tcPr>
+            <w:tcW w:w="2924" w:type="dxa"/>
           </w:tcPr>
           <w:p>
             <w:r>

</xml_diff>

<commit_message>
RA-5 : Composite Decks Placement Bug
</commit_message>
<xml_diff>
--- a/Revit_Automation/Docs/BugsAndEnhancements.docx
+++ b/Revit_Automation/Docs/BugsAndEnhancements.docx
@@ -950,109 +950,110 @@
             <w:r>
               <w:t xml:space="preserve">Fixed </w:t>
             </w:r>
+          </w:p>
+        </w:tc>
+      </w:tr>
+      <w:tr>
+        <w:tc>
+          <w:tcPr>
+            <w:tcW w:w="846" w:type="dxa"/>
+          </w:tcPr>
+          <w:p>
+            <w:r>
+              <w:rPr>
+                <w:rFonts w:ascii="Arial" w:hAnsi="Arial" w:cs="Arial"/>
+                <w:color w:val="000000"/>
+                <w:sz w:val="20"/>
+                <w:szCs w:val="20"/>
+              </w:rPr>
+              <w:t>RA-5</w:t>
+            </w:r>
+          </w:p>
+        </w:tc>
+        <w:tc>
+          <w:tcPr>
+            <w:tcW w:w="2924" w:type="dxa"/>
+          </w:tcPr>
+          <w:p>
+            <w:pPr>
+              <w:rPr>
+                <w:rFonts w:ascii="Arial" w:hAnsi="Arial" w:cs="Arial"/>
+                <w:color w:val="000000"/>
+                <w:sz w:val="20"/>
+                <w:szCs w:val="20"/>
+              </w:rPr>
+            </w:pPr>
+            <w:r>
+              <w:rPr>
+                <w:rFonts w:ascii="Arial" w:hAnsi="Arial" w:cs="Arial"/>
+                <w:color w:val="000000"/>
+                <w:sz w:val="20"/>
+                <w:szCs w:val="20"/>
+              </w:rPr>
+              <w:t xml:space="preserve">We are unable to run &amp; place the decks for any floor in any project, after the </w:t>
+            </w:r>
+            <w:proofErr w:type="spellStart"/>
+            <w:r>
+              <w:rPr>
+                <w:rFonts w:ascii="Arial" w:hAnsi="Arial" w:cs="Arial"/>
+                <w:color w:val="000000"/>
+                <w:sz w:val="20"/>
+                <w:szCs w:val="20"/>
+              </w:rPr>
+              <w:t>dll</w:t>
+            </w:r>
+            <w:proofErr w:type="spellEnd"/>
+            <w:r>
+              <w:rPr>
+                <w:rFonts w:ascii="Arial" w:hAnsi="Arial" w:cs="Arial"/>
+                <w:color w:val="000000"/>
+                <w:sz w:val="20"/>
+                <w:szCs w:val="20"/>
+              </w:rPr>
+              <w:t xml:space="preserve"> for decks is provided. Please check &amp; resolve.</w:t>
+            </w:r>
+            <w:r>
+              <w:rPr>
+                <w:rFonts w:ascii="Arial" w:hAnsi="Arial" w:cs="Arial"/>
+                <w:color w:val="000000"/>
+                <w:sz w:val="20"/>
+                <w:szCs w:val="20"/>
+              </w:rPr>
+              <w:br/>
+            </w:r>
+            <w:r>
+              <w:rPr>
+                <w:rFonts w:ascii="Arial" w:hAnsi="Arial" w:cs="Arial"/>
+                <w:color w:val="000000"/>
+                <w:sz w:val="20"/>
+                <w:szCs w:val="20"/>
+              </w:rPr>
+              <w:br/>
+              <w:t>Project setting bug and floor deck name change  to automatic change to roof deck name change</w:t>
+            </w:r>
+          </w:p>
+          <w:p/>
+        </w:tc>
+        <w:tc>
+          <w:tcPr>
+            <w:tcW w:w="4019" w:type="dxa"/>
+          </w:tcPr>
+          <w:p>
             <w:bookmarkStart w:id="0" w:name="_GoBack"/>
             <w:bookmarkEnd w:id="0"/>
           </w:p>
         </w:tc>
-      </w:tr>
-      <w:tr>
-        <w:tc>
-          <w:tcPr>
-            <w:tcW w:w="846" w:type="dxa"/>
-          </w:tcPr>
-          <w:p>
-            <w:r>
-              <w:rPr>
-                <w:rFonts w:ascii="Arial" w:hAnsi="Arial" w:cs="Arial"/>
-                <w:color w:val="000000"/>
-                <w:sz w:val="20"/>
-                <w:szCs w:val="20"/>
-              </w:rPr>
-              <w:t>RA-5</w:t>
-            </w:r>
-          </w:p>
-        </w:tc>
-        <w:tc>
-          <w:tcPr>
-            <w:tcW w:w="2924" w:type="dxa"/>
-          </w:tcPr>
-          <w:p>
-            <w:pPr>
-              <w:rPr>
-                <w:rFonts w:ascii="Arial" w:hAnsi="Arial" w:cs="Arial"/>
-                <w:color w:val="000000"/>
-                <w:sz w:val="20"/>
-                <w:szCs w:val="20"/>
-              </w:rPr>
-            </w:pPr>
-            <w:r>
-              <w:rPr>
-                <w:rFonts w:ascii="Arial" w:hAnsi="Arial" w:cs="Arial"/>
-                <w:color w:val="000000"/>
-                <w:sz w:val="20"/>
-                <w:szCs w:val="20"/>
-              </w:rPr>
-              <w:t xml:space="preserve">We are unable to run &amp; place the decks for any floor in any project, after the </w:t>
-            </w:r>
-            <w:proofErr w:type="spellStart"/>
-            <w:r>
-              <w:rPr>
-                <w:rFonts w:ascii="Arial" w:hAnsi="Arial" w:cs="Arial"/>
-                <w:color w:val="000000"/>
-                <w:sz w:val="20"/>
-                <w:szCs w:val="20"/>
-              </w:rPr>
-              <w:t>dll</w:t>
-            </w:r>
-            <w:proofErr w:type="spellEnd"/>
-            <w:r>
-              <w:rPr>
-                <w:rFonts w:ascii="Arial" w:hAnsi="Arial" w:cs="Arial"/>
-                <w:color w:val="000000"/>
-                <w:sz w:val="20"/>
-                <w:szCs w:val="20"/>
-              </w:rPr>
-              <w:t xml:space="preserve"> for decks is provided. Please check &amp; resolve.</w:t>
-            </w:r>
-            <w:r>
-              <w:rPr>
-                <w:rFonts w:ascii="Arial" w:hAnsi="Arial" w:cs="Arial"/>
-                <w:color w:val="000000"/>
-                <w:sz w:val="20"/>
-                <w:szCs w:val="20"/>
-              </w:rPr>
-              <w:br/>
-            </w:r>
-            <w:r>
-              <w:rPr>
-                <w:rFonts w:ascii="Arial" w:hAnsi="Arial" w:cs="Arial"/>
-                <w:color w:val="000000"/>
-                <w:sz w:val="20"/>
-                <w:szCs w:val="20"/>
-              </w:rPr>
-              <w:br/>
-              <w:t>Project setting bug and floor deck name change  to automatic change to roof deck name change</w:t>
-            </w:r>
-          </w:p>
-          <w:p/>
-        </w:tc>
-        <w:tc>
-          <w:tcPr>
-            <w:tcW w:w="4019" w:type="dxa"/>
-          </w:tcPr>
-          <w:p/>
-        </w:tc>
         <w:tc>
           <w:tcPr>
             <w:tcW w:w="1561" w:type="dxa"/>
-            <w:shd w:val="clear" w:color="auto" w:fill="FF0000"/>
-          </w:tcPr>
-          <w:p/>
-          <w:p/>
-          <w:p/>
-          <w:p>
-            <w:r>
-              <w:t>Not Started</w:t>
+            <w:shd w:val="clear" w:color="auto" w:fill="00B050"/>
+          </w:tcPr>
+          <w:p/>
+          <w:p/>
+          <w:p/>
+          <w:p>
+            <w:r>
+              <w:t>Fixed</w:t>
             </w:r>
           </w:p>
         </w:tc>
@@ -1111,12 +1112,12 @@
         <w:tc>
           <w:tcPr>
             <w:tcW w:w="1561" w:type="dxa"/>
-            <w:shd w:val="clear" w:color="auto" w:fill="FF0000"/>
-          </w:tcPr>
-          <w:p/>
-          <w:p>
-            <w:r>
-              <w:t>Not Started</w:t>
+            <w:shd w:val="clear" w:color="auto" w:fill="FFFF00"/>
+          </w:tcPr>
+          <w:p/>
+          <w:p>
+            <w:r>
+              <w:t>Pending</w:t>
             </w:r>
           </w:p>
         </w:tc>
@@ -1291,7 +1292,7 @@
           <w:p/>
           <w:p>
             <w:r>
-              <w:t>Done</w:t>
+              <w:t>Fixed</w:t>
             </w:r>
           </w:p>
         </w:tc>
@@ -3246,9 +3247,15 @@
             <w:tcW w:w="2924" w:type="dxa"/>
           </w:tcPr>
           <w:p>
+            <w:pPr>
+              <w:rPr>
+                <w:b/>
+              </w:rPr>
+            </w:pPr>
             <w:r>
               <w:rPr>
                 <w:rFonts w:ascii="Arial" w:eastAsia="Times New Roman" w:hAnsi="Arial" w:cs="Arial"/>
+                <w:b/>
                 <w:color w:val="000000"/>
                 <w:sz w:val="20"/>
                 <w:szCs w:val="20"/>

</xml_diff>

<commit_message>
Fixed issues with 1. Cee Headers not Placing properly when Ex lines are not present 2. Round down to nearest inch when clearance is not present and length is less than maximum length 3. For trim and extend of lines we need to take 2 1/2 inch wb as 0.21 as there is some issue with snap settings of Revit
</commit_message>
<xml_diff>
--- a/Revit_Automation/Docs/BugsAndEnhancements.docx
+++ b/Revit_Automation/Docs/BugsAndEnhancements.docx
@@ -1038,10 +1038,7 @@
           <w:tcPr>
             <w:tcW w:w="4019" w:type="dxa"/>
           </w:tcPr>
-          <w:p>
-            <w:bookmarkStart w:id="0" w:name="_GoBack"/>
-            <w:bookmarkEnd w:id="0"/>
-          </w:p>
+          <w:p/>
         </w:tc>
         <w:tc>
           <w:tcPr>
@@ -3280,6 +3277,409 @@
               <w:t>Not Started</w:t>
             </w:r>
           </w:p>
+        </w:tc>
+      </w:tr>
+      <w:tr>
+        <w:trPr>
+          <w:trHeight w:val="47"/>
+        </w:trPr>
+        <w:tc>
+          <w:tcPr>
+            <w:tcW w:w="846" w:type="dxa"/>
+          </w:tcPr>
+          <w:p>
+            <w:pPr>
+              <w:rPr>
+                <w:rFonts w:ascii="Arial" w:hAnsi="Arial" w:cs="Arial"/>
+                <w:color w:val="000000"/>
+                <w:sz w:val="20"/>
+                <w:szCs w:val="20"/>
+              </w:rPr>
+            </w:pPr>
+            <w:r>
+              <w:rPr>
+                <w:rFonts w:ascii="Arial" w:hAnsi="Arial" w:cs="Arial"/>
+                <w:color w:val="000000"/>
+                <w:sz w:val="20"/>
+                <w:szCs w:val="20"/>
+              </w:rPr>
+              <w:t>RA-19</w:t>
+            </w:r>
+          </w:p>
+        </w:tc>
+        <w:tc>
+          <w:tcPr>
+            <w:tcW w:w="2924" w:type="dxa"/>
+          </w:tcPr>
+          <w:p>
+            <w:pPr>
+              <w:rPr>
+                <w:rFonts w:ascii="Arial" w:eastAsia="Times New Roman" w:hAnsi="Arial" w:cs="Arial"/>
+                <w:b/>
+                <w:color w:val="000000"/>
+                <w:sz w:val="20"/>
+                <w:szCs w:val="20"/>
+              </w:rPr>
+            </w:pPr>
+            <w:r>
+              <w:rPr>
+                <w:rFonts w:ascii="Arial" w:eastAsia="Times New Roman" w:hAnsi="Arial" w:cs="Arial"/>
+                <w:b/>
+                <w:color w:val="000000"/>
+                <w:sz w:val="20"/>
+                <w:szCs w:val="20"/>
+              </w:rPr>
+              <w:t>Cee Headers are placed inclined when there is a CMU wall at start. Or end.</w:t>
+            </w:r>
+          </w:p>
+        </w:tc>
+        <w:tc>
+          <w:tcPr>
+            <w:tcW w:w="4019" w:type="dxa"/>
+          </w:tcPr>
+          <w:p>
+            <w:r>
+              <w:t>\</w:t>
+            </w:r>
+            <w:r>
+              <w:t xml:space="preserve">\ITS\Bugs\04. Cee Headers\23112023\129-FBC#23095 </w:t>
+            </w:r>
+            <w:proofErr w:type="spellStart"/>
+            <w:r>
+              <w:t>Stor</w:t>
+            </w:r>
+            <w:proofErr w:type="spellEnd"/>
+            <w:r>
+              <w:t>-Now Fort Myers - For Construction-07.14.2023_detached.rvt"</w:t>
+            </w:r>
+          </w:p>
+          <w:p/>
+          <w:p>
+            <w:r>
+              <w:t>2</w:t>
+            </w:r>
+            <w:r>
+              <w:rPr>
+                <w:vertAlign w:val="superscript"/>
+              </w:rPr>
+              <w:t>nd</w:t>
+            </w:r>
+            <w:r>
+              <w:t xml:space="preserve"> Floor Framing Plan</w:t>
+            </w:r>
+          </w:p>
+        </w:tc>
+        <w:tc>
+          <w:tcPr>
+            <w:tcW w:w="1561" w:type="dxa"/>
+            <w:shd w:val="clear" w:color="auto" w:fill="FF0000"/>
+          </w:tcPr>
+          <w:p/>
+        </w:tc>
+      </w:tr>
+      <w:tr>
+        <w:trPr>
+          <w:trHeight w:val="47"/>
+        </w:trPr>
+        <w:tc>
+          <w:tcPr>
+            <w:tcW w:w="846" w:type="dxa"/>
+          </w:tcPr>
+          <w:p>
+            <w:pPr>
+              <w:rPr>
+                <w:rFonts w:ascii="Arial" w:hAnsi="Arial" w:cs="Arial"/>
+                <w:color w:val="000000"/>
+                <w:sz w:val="20"/>
+                <w:szCs w:val="20"/>
+              </w:rPr>
+            </w:pPr>
+            <w:r>
+              <w:rPr>
+                <w:rFonts w:ascii="Arial" w:hAnsi="Arial" w:cs="Arial"/>
+                <w:color w:val="000000"/>
+                <w:sz w:val="20"/>
+                <w:szCs w:val="20"/>
+              </w:rPr>
+              <w:t xml:space="preserve">RA-20 </w:t>
+            </w:r>
+          </w:p>
+        </w:tc>
+        <w:tc>
+          <w:tcPr>
+            <w:tcW w:w="2924" w:type="dxa"/>
+          </w:tcPr>
+          <w:p>
+            <w:pPr>
+              <w:rPr>
+                <w:rFonts w:ascii="Arial" w:eastAsia="Times New Roman" w:hAnsi="Arial" w:cs="Arial"/>
+                <w:b/>
+                <w:color w:val="000000"/>
+                <w:sz w:val="20"/>
+                <w:szCs w:val="20"/>
+              </w:rPr>
+            </w:pPr>
+            <w:r>
+              <w:rPr>
+                <w:rFonts w:ascii="Arial" w:eastAsia="Times New Roman" w:hAnsi="Arial" w:cs="Arial"/>
+                <w:b/>
+                <w:color w:val="000000"/>
+                <w:sz w:val="20"/>
+                <w:szCs w:val="20"/>
+              </w:rPr>
+              <w:t>Cee Headers placed at an inclination in Z direction</w:t>
+            </w:r>
+          </w:p>
+        </w:tc>
+        <w:tc>
+          <w:tcPr>
+            <w:tcW w:w="4019" w:type="dxa"/>
+          </w:tcPr>
+          <w:p>
+            <w:r>
+              <w:t>\</w:t>
+            </w:r>
+            <w:r>
+              <w:t xml:space="preserve">\ITS\Bugs\04. Cee Headers\23112023\129-FBC#23095 </w:t>
+            </w:r>
+            <w:proofErr w:type="spellStart"/>
+            <w:r>
+              <w:t>Stor</w:t>
+            </w:r>
+            <w:proofErr w:type="spellEnd"/>
+            <w:r>
+              <w:t>-Now Fort Myers - For Construction-07.14.2023_detached.rvt"</w:t>
+            </w:r>
+          </w:p>
+          <w:p>
+            <w:bookmarkStart w:id="0" w:name="_GoBack"/>
+            <w:bookmarkEnd w:id="0"/>
+            <w:r>
+              <w:br/>
+              <w:t>3</w:t>
+            </w:r>
+            <w:r>
+              <w:rPr>
+                <w:vertAlign w:val="superscript"/>
+              </w:rPr>
+              <w:t>rd</w:t>
+            </w:r>
+            <w:r>
+              <w:t xml:space="preserve"> Floor Framing Plan</w:t>
+            </w:r>
+          </w:p>
+        </w:tc>
+        <w:tc>
+          <w:tcPr>
+            <w:tcW w:w="1561" w:type="dxa"/>
+            <w:shd w:val="clear" w:color="auto" w:fill="FF0000"/>
+          </w:tcPr>
+          <w:p/>
+        </w:tc>
+      </w:tr>
+      <w:tr>
+        <w:trPr>
+          <w:trHeight w:val="47"/>
+        </w:trPr>
+        <w:tc>
+          <w:tcPr>
+            <w:tcW w:w="846" w:type="dxa"/>
+          </w:tcPr>
+          <w:p>
+            <w:pPr>
+              <w:rPr>
+                <w:rFonts w:ascii="Arial" w:hAnsi="Arial" w:cs="Arial"/>
+                <w:color w:val="000000"/>
+                <w:sz w:val="20"/>
+                <w:szCs w:val="20"/>
+              </w:rPr>
+            </w:pPr>
+            <w:r>
+              <w:rPr>
+                <w:rFonts w:ascii="Arial" w:hAnsi="Arial" w:cs="Arial"/>
+                <w:color w:val="000000"/>
+                <w:sz w:val="20"/>
+                <w:szCs w:val="20"/>
+              </w:rPr>
+              <w:t>RA-21</w:t>
+            </w:r>
+          </w:p>
+        </w:tc>
+        <w:tc>
+          <w:tcPr>
+            <w:tcW w:w="2924" w:type="dxa"/>
+          </w:tcPr>
+          <w:p>
+            <w:pPr>
+              <w:rPr>
+                <w:rFonts w:ascii="Arial" w:eastAsia="Times New Roman" w:hAnsi="Arial" w:cs="Arial"/>
+                <w:b/>
+                <w:color w:val="000000"/>
+                <w:sz w:val="20"/>
+                <w:szCs w:val="20"/>
+              </w:rPr>
+            </w:pPr>
+          </w:p>
+        </w:tc>
+        <w:tc>
+          <w:tcPr>
+            <w:tcW w:w="4019" w:type="dxa"/>
+          </w:tcPr>
+          <w:p/>
+        </w:tc>
+        <w:tc>
+          <w:tcPr>
+            <w:tcW w:w="1561" w:type="dxa"/>
+            <w:shd w:val="clear" w:color="auto" w:fill="FF0000"/>
+          </w:tcPr>
+          <w:p/>
+        </w:tc>
+      </w:tr>
+      <w:tr>
+        <w:trPr>
+          <w:trHeight w:val="47"/>
+        </w:trPr>
+        <w:tc>
+          <w:tcPr>
+            <w:tcW w:w="846" w:type="dxa"/>
+          </w:tcPr>
+          <w:p>
+            <w:pPr>
+              <w:rPr>
+                <w:rFonts w:ascii="Arial" w:hAnsi="Arial" w:cs="Arial"/>
+                <w:color w:val="000000"/>
+                <w:sz w:val="20"/>
+                <w:szCs w:val="20"/>
+              </w:rPr>
+            </w:pPr>
+          </w:p>
+        </w:tc>
+        <w:tc>
+          <w:tcPr>
+            <w:tcW w:w="2924" w:type="dxa"/>
+          </w:tcPr>
+          <w:p>
+            <w:pPr>
+              <w:rPr>
+                <w:rFonts w:ascii="Arial" w:eastAsia="Times New Roman" w:hAnsi="Arial" w:cs="Arial"/>
+                <w:b/>
+                <w:color w:val="000000"/>
+                <w:sz w:val="20"/>
+                <w:szCs w:val="20"/>
+              </w:rPr>
+            </w:pPr>
+          </w:p>
+        </w:tc>
+        <w:tc>
+          <w:tcPr>
+            <w:tcW w:w="4019" w:type="dxa"/>
+          </w:tcPr>
+          <w:p/>
+        </w:tc>
+        <w:tc>
+          <w:tcPr>
+            <w:tcW w:w="1561" w:type="dxa"/>
+            <w:shd w:val="clear" w:color="auto" w:fill="FF0000"/>
+          </w:tcPr>
+          <w:p/>
+        </w:tc>
+      </w:tr>
+      <w:tr>
+        <w:trPr>
+          <w:trHeight w:val="47"/>
+        </w:trPr>
+        <w:tc>
+          <w:tcPr>
+            <w:tcW w:w="846" w:type="dxa"/>
+          </w:tcPr>
+          <w:p>
+            <w:pPr>
+              <w:rPr>
+                <w:rFonts w:ascii="Arial" w:hAnsi="Arial" w:cs="Arial"/>
+                <w:color w:val="000000"/>
+                <w:sz w:val="20"/>
+                <w:szCs w:val="20"/>
+              </w:rPr>
+            </w:pPr>
+          </w:p>
+        </w:tc>
+        <w:tc>
+          <w:tcPr>
+            <w:tcW w:w="2924" w:type="dxa"/>
+          </w:tcPr>
+          <w:p>
+            <w:pPr>
+              <w:rPr>
+                <w:rFonts w:ascii="Arial" w:eastAsia="Times New Roman" w:hAnsi="Arial" w:cs="Arial"/>
+                <w:b/>
+                <w:color w:val="000000"/>
+                <w:sz w:val="20"/>
+                <w:szCs w:val="20"/>
+              </w:rPr>
+            </w:pPr>
+          </w:p>
+        </w:tc>
+        <w:tc>
+          <w:tcPr>
+            <w:tcW w:w="4019" w:type="dxa"/>
+          </w:tcPr>
+          <w:p/>
+        </w:tc>
+        <w:tc>
+          <w:tcPr>
+            <w:tcW w:w="1561" w:type="dxa"/>
+            <w:shd w:val="clear" w:color="auto" w:fill="FF0000"/>
+          </w:tcPr>
+          <w:p/>
+        </w:tc>
+      </w:tr>
+      <w:tr>
+        <w:trPr>
+          <w:trHeight w:val="47"/>
+        </w:trPr>
+        <w:tc>
+          <w:tcPr>
+            <w:tcW w:w="846" w:type="dxa"/>
+          </w:tcPr>
+          <w:p>
+            <w:pPr>
+              <w:rPr>
+                <w:rFonts w:ascii="Arial" w:hAnsi="Arial" w:cs="Arial"/>
+                <w:color w:val="000000"/>
+                <w:sz w:val="20"/>
+                <w:szCs w:val="20"/>
+              </w:rPr>
+            </w:pPr>
+          </w:p>
+        </w:tc>
+        <w:tc>
+          <w:tcPr>
+            <w:tcW w:w="2924" w:type="dxa"/>
+          </w:tcPr>
+          <w:p>
+            <w:pPr>
+              <w:rPr>
+                <w:rFonts w:ascii="Arial" w:eastAsia="Times New Roman" w:hAnsi="Arial" w:cs="Arial"/>
+                <w:b/>
+                <w:color w:val="000000"/>
+                <w:sz w:val="20"/>
+                <w:szCs w:val="20"/>
+              </w:rPr>
+            </w:pPr>
+          </w:p>
+        </w:tc>
+        <w:tc>
+          <w:tcPr>
+            <w:tcW w:w="4019" w:type="dxa"/>
+          </w:tcPr>
+          <w:p/>
+        </w:tc>
+        <w:tc>
+          <w:tcPr>
+            <w:tcW w:w="1561" w:type="dxa"/>
+            <w:shd w:val="clear" w:color="auto" w:fill="FF0000"/>
+          </w:tcPr>
+          <w:p/>
         </w:tc>
       </w:tr>
     </w:tbl>

</xml_diff>

<commit_message>
NLB Panel orientation and Insulation wall not placing properly
</commit_message>
<xml_diff>
--- a/Revit_Automation/Docs/BugsAndEnhancements.docx
+++ b/Revit_Automation/Docs/BugsAndEnhancements.docx
@@ -10,14 +10,14 @@
       </w:tblPr>
       <w:tblGrid>
         <w:gridCol w:w="555"/>
-        <w:gridCol w:w="2689"/>
-        <w:gridCol w:w="3952"/>
-        <w:gridCol w:w="2154"/>
+        <w:gridCol w:w="2687"/>
+        <w:gridCol w:w="3953"/>
+        <w:gridCol w:w="2155"/>
       </w:tblGrid>
       <w:tr>
         <w:tc>
           <w:tcPr>
-            <w:tcW w:w="846" w:type="dxa"/>
+            <w:tcW w:w="555" w:type="dxa"/>
           </w:tcPr>
           <w:p>
             <w:pPr>
@@ -36,7 +36,7 @@
         </w:tc>
         <w:tc>
           <w:tcPr>
-            <w:tcW w:w="2924" w:type="dxa"/>
+            <w:tcW w:w="2687" w:type="dxa"/>
           </w:tcPr>
           <w:p>
             <w:pPr>
@@ -55,7 +55,7 @@
         </w:tc>
         <w:tc>
           <w:tcPr>
-            <w:tcW w:w="4019" w:type="dxa"/>
+            <w:tcW w:w="3953" w:type="dxa"/>
           </w:tcPr>
           <w:p>
             <w:pPr>
@@ -74,7 +74,7 @@
         </w:tc>
         <w:tc>
           <w:tcPr>
-            <w:tcW w:w="1561" w:type="dxa"/>
+            <w:tcW w:w="2155" w:type="dxa"/>
           </w:tcPr>
           <w:p>
             <w:pPr>
@@ -95,7 +95,7 @@
       <w:tr>
         <w:tc>
           <w:tcPr>
-            <w:tcW w:w="846" w:type="dxa"/>
+            <w:tcW w:w="555" w:type="dxa"/>
           </w:tcPr>
           <w:p>
             <w:pPr>
@@ -122,13 +122,13 @@
                 <w:sz w:val="20"/>
                 <w:szCs w:val="20"/>
               </w:rPr>
-              <w:t>1</w:t>
-            </w:r>
-          </w:p>
-        </w:tc>
-        <w:tc>
-          <w:tcPr>
-            <w:tcW w:w="2924" w:type="dxa"/>
+              <w:t>29</w:t>
+            </w:r>
+          </w:p>
+        </w:tc>
+        <w:tc>
+          <w:tcPr>
+            <w:tcW w:w="2687" w:type="dxa"/>
           </w:tcPr>
           <w:p>
             <w:pPr>
@@ -180,7 +180,7 @@
         </w:tc>
         <w:tc>
           <w:tcPr>
-            <w:tcW w:w="4019" w:type="dxa"/>
+            <w:tcW w:w="3953" w:type="dxa"/>
           </w:tcPr>
           <w:p>
             <w:pPr>
@@ -283,7 +283,7 @@
         </w:tc>
         <w:tc>
           <w:tcPr>
-            <w:tcW w:w="1561" w:type="dxa"/>
+            <w:tcW w:w="2155" w:type="dxa"/>
             <w:shd w:val="clear" w:color="auto" w:fill="00B050"/>
           </w:tcPr>
           <w:p/>
@@ -299,31 +299,31 @@
       <w:tr>
         <w:tc>
           <w:tcPr>
-            <w:tcW w:w="846" w:type="dxa"/>
-          </w:tcPr>
-          <w:p>
-            <w:pPr>
-              <w:rPr>
-                <w:rFonts w:ascii="Arial" w:hAnsi="Arial" w:cs="Arial"/>
-                <w:color w:val="000000"/>
-                <w:sz w:val="20"/>
-                <w:szCs w:val="20"/>
-              </w:rPr>
-            </w:pPr>
-            <w:r>
-              <w:rPr>
-                <w:rFonts w:ascii="Arial" w:hAnsi="Arial" w:cs="Arial"/>
-                <w:color w:val="000000"/>
-                <w:sz w:val="20"/>
-                <w:szCs w:val="20"/>
-              </w:rPr>
-              <w:t>RA-2</w:t>
-            </w:r>
-          </w:p>
-        </w:tc>
-        <w:tc>
-          <w:tcPr>
-            <w:tcW w:w="2924" w:type="dxa"/>
+            <w:tcW w:w="555" w:type="dxa"/>
+          </w:tcPr>
+          <w:p>
+            <w:pPr>
+              <w:rPr>
+                <w:rFonts w:ascii="Arial" w:hAnsi="Arial" w:cs="Arial"/>
+                <w:color w:val="000000"/>
+                <w:sz w:val="20"/>
+                <w:szCs w:val="20"/>
+              </w:rPr>
+            </w:pPr>
+            <w:r>
+              <w:rPr>
+                <w:rFonts w:ascii="Arial" w:hAnsi="Arial" w:cs="Arial"/>
+                <w:color w:val="000000"/>
+                <w:sz w:val="20"/>
+                <w:szCs w:val="20"/>
+              </w:rPr>
+              <w:t>RA-30</w:t>
+            </w:r>
+          </w:p>
+        </w:tc>
+        <w:tc>
+          <w:tcPr>
+            <w:tcW w:w="2687" w:type="dxa"/>
           </w:tcPr>
           <w:p>
             <w:pPr>
@@ -371,7 +371,7 @@
         </w:tc>
         <w:tc>
           <w:tcPr>
-            <w:tcW w:w="4019" w:type="dxa"/>
+            <w:tcW w:w="3953" w:type="dxa"/>
           </w:tcPr>
           <w:p>
             <w:r>
@@ -495,11 +495,11 @@
         </w:tc>
         <w:tc>
           <w:tcPr>
-            <w:tcW w:w="1561" w:type="dxa"/>
+            <w:tcW w:w="2155" w:type="dxa"/>
             <w:tcBorders>
               <w:bottom w:val="single" w:sz="4" w:space="0" w:color="auto"/>
             </w:tcBorders>
-            <w:shd w:val="clear" w:color="auto" w:fill="92D050"/>
+            <w:shd w:val="clear" w:color="auto" w:fill="00B050"/>
           </w:tcPr>
           <w:p>
             <w:r>
@@ -511,7 +511,7 @@
       <w:tr>
         <w:tc>
           <w:tcPr>
-            <w:tcW w:w="846" w:type="dxa"/>
+            <w:tcW w:w="555" w:type="dxa"/>
           </w:tcPr>
           <w:p>
             <w:r>
@@ -523,11 +523,20 @@
               </w:rPr>
               <w:t>RA-3</w:t>
             </w:r>
-          </w:p>
-        </w:tc>
-        <w:tc>
-          <w:tcPr>
-            <w:tcW w:w="2924" w:type="dxa"/>
+            <w:r>
+              <w:rPr>
+                <w:rFonts w:ascii="Arial" w:hAnsi="Arial" w:cs="Arial"/>
+                <w:color w:val="000000"/>
+                <w:sz w:val="20"/>
+                <w:szCs w:val="20"/>
+              </w:rPr>
+              <w:t>6</w:t>
+            </w:r>
+          </w:p>
+        </w:tc>
+        <w:tc>
+          <w:tcPr>
+            <w:tcW w:w="2687" w:type="dxa"/>
           </w:tcPr>
           <w:p>
             <w:pPr>
@@ -567,131 +576,24 @@
         </w:tc>
         <w:tc>
           <w:tcPr>
-            <w:tcW w:w="4019" w:type="dxa"/>
-          </w:tcPr>
-          <w:p/>
-          <w:p>
-            <w:pPr>
-              <w:spacing w:after="240"/>
-              <w:rPr>
-                <w:rFonts w:ascii="Arial" w:hAnsi="Arial" w:cs="Arial"/>
-                <w:color w:val="000000"/>
-                <w:sz w:val="20"/>
-                <w:szCs w:val="20"/>
-              </w:rPr>
-            </w:pPr>
-            <w:r>
-              <w:rPr>
-                <w:rFonts w:ascii="Arial" w:hAnsi="Arial" w:cs="Arial"/>
-                <w:color w:val="000000"/>
-                <w:sz w:val="20"/>
-                <w:szCs w:val="20"/>
-              </w:rPr>
-              <w:t>Project Name</w:t>
-            </w:r>
-            <w:r>
-              <w:rPr>
-                <w:rFonts w:ascii="Arial" w:hAnsi="Arial" w:cs="Arial"/>
-                <w:color w:val="000000"/>
-                <w:sz w:val="20"/>
-                <w:szCs w:val="20"/>
-              </w:rPr>
-              <w:t>: (2</w:t>
-            </w:r>
-            <w:r>
-              <w:rPr>
-                <w:rFonts w:ascii="Arial" w:hAnsi="Arial" w:cs="Arial"/>
-                <w:color w:val="000000"/>
-                <w:sz w:val="20"/>
-                <w:szCs w:val="20"/>
-              </w:rPr>
-              <w:t>3098</w:t>
-            </w:r>
-            <w:proofErr w:type="gramStart"/>
-            <w:r>
-              <w:rPr>
-                <w:rFonts w:ascii="Arial" w:hAnsi="Arial" w:cs="Arial"/>
-                <w:color w:val="000000"/>
-                <w:sz w:val="20"/>
-                <w:szCs w:val="20"/>
-              </w:rPr>
-              <w:t>)</w:t>
-            </w:r>
-            <w:proofErr w:type="spellStart"/>
-            <w:r>
-              <w:rPr>
-                <w:rFonts w:ascii="Arial" w:hAnsi="Arial" w:cs="Arial"/>
-                <w:color w:val="000000"/>
-                <w:sz w:val="20"/>
-                <w:szCs w:val="20"/>
-              </w:rPr>
-              <w:t>Uhaul</w:t>
-            </w:r>
-            <w:proofErr w:type="spellEnd"/>
-            <w:proofErr w:type="gramEnd"/>
-            <w:r>
-              <w:rPr>
-                <w:rFonts w:ascii="Arial" w:hAnsi="Arial" w:cs="Arial"/>
-                <w:color w:val="000000"/>
-                <w:sz w:val="20"/>
-                <w:szCs w:val="20"/>
-              </w:rPr>
-              <w:t xml:space="preserve"> Ocotillo</w:t>
-            </w:r>
-            <w:r>
-              <w:rPr>
-                <w:rFonts w:ascii="Arial" w:hAnsi="Arial" w:cs="Arial"/>
-                <w:color w:val="000000"/>
-                <w:sz w:val="20"/>
-                <w:szCs w:val="20"/>
-              </w:rPr>
-              <w:br/>
-            </w:r>
-            <w:r>
-              <w:rPr>
-                <w:rFonts w:ascii="Arial" w:hAnsi="Arial" w:cs="Arial"/>
-                <w:color w:val="000000"/>
-                <w:sz w:val="20"/>
-                <w:szCs w:val="20"/>
-              </w:rPr>
-              <w:br/>
-              <w:t>File path</w:t>
-            </w:r>
-            <w:r>
-              <w:rPr>
-                <w:rFonts w:ascii="Arial" w:hAnsi="Arial" w:cs="Arial"/>
-                <w:color w:val="000000"/>
-                <w:sz w:val="20"/>
-                <w:szCs w:val="20"/>
-              </w:rPr>
-              <w:t xml:space="preserve">: R:\1. </w:t>
-            </w:r>
-            <w:proofErr w:type="spellStart"/>
-            <w:r>
-              <w:rPr>
-                <w:rFonts w:ascii="Arial" w:hAnsi="Arial" w:cs="Arial"/>
-                <w:color w:val="000000"/>
-                <w:sz w:val="20"/>
-                <w:szCs w:val="20"/>
-              </w:rPr>
-              <w:t>Satish_Work</w:t>
-            </w:r>
-            <w:proofErr w:type="spellEnd"/>
-            <w:r>
-              <w:rPr>
-                <w:rFonts w:ascii="Arial" w:hAnsi="Arial" w:cs="Arial"/>
-                <w:color w:val="000000"/>
-                <w:sz w:val="20"/>
-                <w:szCs w:val="20"/>
-              </w:rPr>
-              <w:t>\Bugs\03. Panels</w:t>
-            </w:r>
-          </w:p>
-          <w:p/>
-        </w:tc>
-        <w:tc>
-          <w:tcPr>
-            <w:tcW w:w="1561" w:type="dxa"/>
+            <w:tcW w:w="3953" w:type="dxa"/>
+          </w:tcPr>
+          <w:p/>
+          <w:p>
+            <w:r>
+              <w:rPr>
+                <w:rFonts w:ascii="Arial" w:hAnsi="Arial" w:cs="Arial"/>
+                <w:color w:val="000000"/>
+                <w:sz w:val="20"/>
+                <w:szCs w:val="20"/>
+              </w:rPr>
+              <w:t>If we place "B" in individual lines or in panel settings tab for 'Horizontal Panel direction' &amp; 'Vertical Panel direction' parameters. The panels are not being placed correctly on both sides of line. Please check &amp; resolve</w:t>
+            </w:r>
+          </w:p>
+        </w:tc>
+        <w:tc>
+          <w:tcPr>
+            <w:tcW w:w="2155" w:type="dxa"/>
             <w:tcBorders>
               <w:bottom w:val="nil"/>
             </w:tcBorders>
@@ -724,23 +626,23 @@
       <w:tr>
         <w:tc>
           <w:tcPr>
-            <w:tcW w:w="846" w:type="dxa"/>
-          </w:tcPr>
-          <w:p>
-            <w:r>
-              <w:rPr>
-                <w:rFonts w:ascii="Arial" w:hAnsi="Arial" w:cs="Arial"/>
-                <w:color w:val="000000"/>
-                <w:sz w:val="20"/>
-                <w:szCs w:val="20"/>
-              </w:rPr>
-              <w:t>RA-4</w:t>
-            </w:r>
-          </w:p>
-        </w:tc>
-        <w:tc>
-          <w:tcPr>
-            <w:tcW w:w="2924" w:type="dxa"/>
+            <w:tcW w:w="555" w:type="dxa"/>
+          </w:tcPr>
+          <w:p>
+            <w:r>
+              <w:rPr>
+                <w:rFonts w:ascii="Arial" w:hAnsi="Arial" w:cs="Arial"/>
+                <w:color w:val="000000"/>
+                <w:sz w:val="20"/>
+                <w:szCs w:val="20"/>
+              </w:rPr>
+              <w:t>RA-33</w:t>
+            </w:r>
+          </w:p>
+        </w:tc>
+        <w:tc>
+          <w:tcPr>
+            <w:tcW w:w="2687" w:type="dxa"/>
           </w:tcPr>
           <w:p>
             <w:pPr>
@@ -811,7 +713,7 @@
         </w:tc>
         <w:tc>
           <w:tcPr>
-            <w:tcW w:w="4019" w:type="dxa"/>
+            <w:tcW w:w="3953" w:type="dxa"/>
           </w:tcPr>
           <w:p>
             <w:pPr>
@@ -933,11 +835,11 @@
         </w:tc>
         <w:tc>
           <w:tcPr>
-            <w:tcW w:w="1561" w:type="dxa"/>
+            <w:tcW w:w="2155" w:type="dxa"/>
             <w:tcBorders>
               <w:top w:val="nil"/>
             </w:tcBorders>
-            <w:shd w:val="clear" w:color="auto" w:fill="92D050"/>
+            <w:shd w:val="clear" w:color="auto" w:fill="00B050"/>
           </w:tcPr>
           <w:p/>
           <w:p/>
@@ -956,23 +858,23 @@
       <w:tr>
         <w:tc>
           <w:tcPr>
-            <w:tcW w:w="846" w:type="dxa"/>
-          </w:tcPr>
-          <w:p>
-            <w:r>
-              <w:rPr>
-                <w:rFonts w:ascii="Arial" w:hAnsi="Arial" w:cs="Arial"/>
-                <w:color w:val="000000"/>
-                <w:sz w:val="20"/>
-                <w:szCs w:val="20"/>
-              </w:rPr>
-              <w:t>RA-5</w:t>
-            </w:r>
-          </w:p>
-        </w:tc>
-        <w:tc>
-          <w:tcPr>
-            <w:tcW w:w="2924" w:type="dxa"/>
+            <w:tcW w:w="555" w:type="dxa"/>
+          </w:tcPr>
+          <w:p>
+            <w:r>
+              <w:rPr>
+                <w:rFonts w:ascii="Arial" w:hAnsi="Arial" w:cs="Arial"/>
+                <w:color w:val="000000"/>
+                <w:sz w:val="20"/>
+                <w:szCs w:val="20"/>
+              </w:rPr>
+              <w:t>RA-34</w:t>
+            </w:r>
+          </w:p>
+        </w:tc>
+        <w:tc>
+          <w:tcPr>
+            <w:tcW w:w="2687" w:type="dxa"/>
           </w:tcPr>
           <w:p>
             <w:pPr>
@@ -1036,13 +938,13 @@
         </w:tc>
         <w:tc>
           <w:tcPr>
-            <w:tcW w:w="4019" w:type="dxa"/>
-          </w:tcPr>
-          <w:p/>
-        </w:tc>
-        <w:tc>
-          <w:tcPr>
-            <w:tcW w:w="1561" w:type="dxa"/>
+            <w:tcW w:w="3953" w:type="dxa"/>
+          </w:tcPr>
+          <w:p/>
+        </w:tc>
+        <w:tc>
+          <w:tcPr>
+            <w:tcW w:w="2155" w:type="dxa"/>
             <w:shd w:val="clear" w:color="auto" w:fill="00B050"/>
           </w:tcPr>
           <w:p/>
@@ -1058,176 +960,32 @@
       <w:tr>
         <w:tc>
           <w:tcPr>
-            <w:tcW w:w="846" w:type="dxa"/>
-          </w:tcPr>
-          <w:p>
-            <w:r>
-              <w:rPr>
-                <w:rFonts w:ascii="Arial" w:hAnsi="Arial" w:cs="Arial"/>
-                <w:color w:val="000000"/>
-                <w:sz w:val="20"/>
-                <w:szCs w:val="20"/>
-              </w:rPr>
-              <w:t>RA-6</w:t>
-            </w:r>
-          </w:p>
-        </w:tc>
-        <w:tc>
-          <w:tcPr>
-            <w:tcW w:w="2924" w:type="dxa"/>
-          </w:tcPr>
-          <w:p>
-            <w:pPr>
-              <w:tabs>
-                <w:tab w:val="left" w:pos="475"/>
-              </w:tabs>
-            </w:pPr>
-            <w:r>
-              <w:rPr>
-                <w:rFonts w:ascii="Arial" w:hAnsi="Arial" w:cs="Arial"/>
-                <w:color w:val="000000"/>
-                <w:sz w:val="20"/>
-                <w:szCs w:val="20"/>
-              </w:rPr>
-              <w:t>Trim lines as required when more than 2 lines are intersecting at a single point</w:t>
-            </w:r>
-          </w:p>
-          <w:p>
-            <w:pPr>
-              <w:tabs>
-                <w:tab w:val="left" w:pos="475"/>
-              </w:tabs>
-            </w:pPr>
-          </w:p>
-        </w:tc>
-        <w:tc>
-          <w:tcPr>
-            <w:tcW w:w="4019" w:type="dxa"/>
-          </w:tcPr>
-          <w:p/>
-        </w:tc>
-        <w:tc>
-          <w:tcPr>
-            <w:tcW w:w="1561" w:type="dxa"/>
-            <w:shd w:val="clear" w:color="auto" w:fill="FFFF00"/>
-          </w:tcPr>
-          <w:p/>
-          <w:p>
-            <w:r>
-              <w:t>Pending</w:t>
-            </w:r>
-          </w:p>
-        </w:tc>
-      </w:tr>
-      <w:tr>
-        <w:tc>
-          <w:tcPr>
-            <w:tcW w:w="846" w:type="dxa"/>
-          </w:tcPr>
-          <w:p>
-            <w:r>
-              <w:rPr>
-                <w:rFonts w:ascii="Arial" w:hAnsi="Arial" w:cs="Arial"/>
-                <w:color w:val="000000"/>
-                <w:sz w:val="20"/>
-                <w:szCs w:val="20"/>
-              </w:rPr>
-              <w:t>RA-7</w:t>
-            </w:r>
-          </w:p>
-        </w:tc>
-        <w:tc>
-          <w:tcPr>
-            <w:tcW w:w="2924" w:type="dxa"/>
-          </w:tcPr>
-          <w:p>
-            <w:proofErr w:type="spellStart"/>
-            <w:r>
-              <w:rPr>
-                <w:rFonts w:ascii="Arial" w:hAnsi="Arial" w:cs="Arial"/>
-                <w:color w:val="000000"/>
-                <w:sz w:val="20"/>
-                <w:szCs w:val="20"/>
-              </w:rPr>
-              <w:t>Hss</w:t>
-            </w:r>
-            <w:proofErr w:type="spellEnd"/>
-            <w:r>
-              <w:rPr>
-                <w:rFonts w:ascii="Arial" w:hAnsi="Arial" w:cs="Arial"/>
-                <w:color w:val="000000"/>
-                <w:sz w:val="20"/>
-                <w:szCs w:val="20"/>
-              </w:rPr>
-              <w:t xml:space="preserve"> &amp; post collision : Do not delete post move to HSS side </w:t>
-            </w:r>
-          </w:p>
-        </w:tc>
-        <w:tc>
-          <w:tcPr>
-            <w:tcW w:w="4019" w:type="dxa"/>
-          </w:tcPr>
-          <w:p>
-            <w:r>
-              <w:t>Test Model 7 Cases</w:t>
-            </w:r>
-          </w:p>
-          <w:p>
-            <w:r>
-              <w:t xml:space="preserve">"C:\Users\Administrator\Desktop\Sample Revit Files- Phase 1\1. </w:t>
-            </w:r>
-            <w:proofErr w:type="spellStart"/>
-            <w:r>
-              <w:lastRenderedPageBreak/>
-              <w:t>Satish_Work</w:t>
-            </w:r>
-            <w:proofErr w:type="spellEnd"/>
-            <w:r>
-              <w:t>\Bugs\Improvements\Vertical roof  sample .</w:t>
-            </w:r>
-            <w:proofErr w:type="spellStart"/>
-            <w:r>
-              <w:t>rvt</w:t>
-            </w:r>
-            <w:proofErr w:type="spellEnd"/>
-            <w:r>
-              <w:t>"</w:t>
-            </w:r>
-          </w:p>
-        </w:tc>
-        <w:tc>
-          <w:tcPr>
-            <w:tcW w:w="1561" w:type="dxa"/>
-            <w:shd w:val="clear" w:color="auto" w:fill="FF0000"/>
-          </w:tcPr>
-          <w:p/>
-          <w:p>
-            <w:r>
-              <w:t>Not Started</w:t>
-            </w:r>
-          </w:p>
-        </w:tc>
-      </w:tr>
-      <w:tr>
-        <w:tc>
-          <w:tcPr>
-            <w:tcW w:w="846" w:type="dxa"/>
-          </w:tcPr>
-          <w:p>
-            <w:r>
-              <w:rPr>
-                <w:rFonts w:ascii="Arial" w:hAnsi="Arial" w:cs="Arial"/>
-                <w:color w:val="000000"/>
-                <w:sz w:val="20"/>
-                <w:szCs w:val="20"/>
-              </w:rPr>
-              <w:t>RA-8</w:t>
-            </w:r>
-          </w:p>
-        </w:tc>
-        <w:tc>
-          <w:tcPr>
-            <w:tcW w:w="2924" w:type="dxa"/>
+            <w:tcW w:w="555" w:type="dxa"/>
+          </w:tcPr>
+          <w:p>
+            <w:r>
+              <w:rPr>
+                <w:rFonts w:ascii="Arial" w:hAnsi="Arial" w:cs="Arial"/>
+                <w:color w:val="000000"/>
+                <w:sz w:val="20"/>
+                <w:szCs w:val="20"/>
+              </w:rPr>
+              <w:t>RA-</w:t>
+            </w:r>
+            <w:r>
+              <w:rPr>
+                <w:rFonts w:ascii="Arial" w:hAnsi="Arial" w:cs="Arial"/>
+                <w:color w:val="000000"/>
+                <w:sz w:val="20"/>
+                <w:szCs w:val="20"/>
+              </w:rPr>
+              <w:t>18</w:t>
+            </w:r>
+          </w:p>
+        </w:tc>
+        <w:tc>
+          <w:tcPr>
+            <w:tcW w:w="2687" w:type="dxa"/>
           </w:tcPr>
           <w:p>
             <w:pPr>
@@ -1262,7 +1020,17 @@
                 <w:sz w:val="20"/>
                 <w:szCs w:val="20"/>
               </w:rPr>
-              <w:t xml:space="preserve"> help in connecting with the partition panel for this LB/NLB/LBS/NLBS wall then delete that stud and place the additional stud such that the partition panel connects to this additional stud. (This condition was already provided in panel add-in creation rules)</w:t>
+              <w:t xml:space="preserve"> help in connecting with the partition panel for this LB/NLB/LBS/NLBS wall then delete that stud and place the additional stud such that the partition panel connects to this additional stud. (This condition was </w:t>
+            </w:r>
+            <w:r>
+              <w:rPr>
+                <w:rFonts w:ascii="Arial" w:hAnsi="Arial" w:cs="Arial"/>
+                <w:color w:val="000000"/>
+                <w:sz w:val="20"/>
+                <w:szCs w:val="20"/>
+              </w:rPr>
+              <w:lastRenderedPageBreak/>
+              <w:t>already provided in panel add-in creation rules)</w:t>
             </w:r>
           </w:p>
           <w:p>
@@ -1275,14 +1043,14 @@
         </w:tc>
         <w:tc>
           <w:tcPr>
-            <w:tcW w:w="4019" w:type="dxa"/>
-          </w:tcPr>
-          <w:p/>
-        </w:tc>
-        <w:tc>
-          <w:tcPr>
-            <w:tcW w:w="1561" w:type="dxa"/>
-            <w:shd w:val="clear" w:color="auto" w:fill="70AD47" w:themeFill="accent6"/>
+            <w:tcW w:w="3953" w:type="dxa"/>
+          </w:tcPr>
+          <w:p/>
+        </w:tc>
+        <w:tc>
+          <w:tcPr>
+            <w:tcW w:w="2155" w:type="dxa"/>
+            <w:shd w:val="clear" w:color="auto" w:fill="00B050"/>
           </w:tcPr>
           <w:p/>
           <w:p/>
@@ -1297,23 +1065,23 @@
       <w:tr>
         <w:tc>
           <w:tcPr>
-            <w:tcW w:w="846" w:type="dxa"/>
-          </w:tcPr>
-          <w:p>
-            <w:r>
-              <w:rPr>
-                <w:rFonts w:ascii="Arial" w:hAnsi="Arial" w:cs="Arial"/>
-                <w:color w:val="000000"/>
-                <w:sz w:val="20"/>
-                <w:szCs w:val="20"/>
-              </w:rPr>
-              <w:t>RA-9</w:t>
-            </w:r>
-          </w:p>
-        </w:tc>
-        <w:tc>
-          <w:tcPr>
-            <w:tcW w:w="2924" w:type="dxa"/>
+            <w:tcW w:w="555" w:type="dxa"/>
+          </w:tcPr>
+          <w:p>
+            <w:r>
+              <w:rPr>
+                <w:rFonts w:ascii="Arial" w:hAnsi="Arial" w:cs="Arial"/>
+                <w:color w:val="000000"/>
+                <w:sz w:val="20"/>
+                <w:szCs w:val="20"/>
+              </w:rPr>
+              <w:t>RA-35</w:t>
+            </w:r>
+          </w:p>
+        </w:tc>
+        <w:tc>
+          <w:tcPr>
+            <w:tcW w:w="2687" w:type="dxa"/>
           </w:tcPr>
           <w:p>
             <w:r>
@@ -1445,7 +1213,7 @@
         </w:tc>
         <w:tc>
           <w:tcPr>
-            <w:tcW w:w="4019" w:type="dxa"/>
+            <w:tcW w:w="3953" w:type="dxa"/>
           </w:tcPr>
           <w:p/>
           <w:p>
@@ -1561,18 +1329,23 @@
         </w:tc>
         <w:tc>
           <w:tcPr>
-            <w:tcW w:w="1561" w:type="dxa"/>
-            <w:shd w:val="clear" w:color="auto" w:fill="FF0000"/>
-          </w:tcPr>
-          <w:p/>
-          <w:p/>
-          <w:p/>
-          <w:p/>
-          <w:p/>
-          <w:p/>
-          <w:p>
-            <w:r>
-              <w:t>Not Started</w:t>
+            <w:tcW w:w="2155" w:type="dxa"/>
+            <w:shd w:val="clear" w:color="auto" w:fill="00B050"/>
+          </w:tcPr>
+          <w:p/>
+          <w:p/>
+          <w:p/>
+          <w:p/>
+          <w:p/>
+          <w:p/>
+          <w:p>
+            <w:r>
+              <w:t>Inclination issue is fixed.</w:t>
+            </w:r>
+          </w:p>
+          <w:p>
+            <w:r>
+              <w:t xml:space="preserve">Remaining Issues are related to NLB-LB combination. </w:t>
             </w:r>
           </w:p>
         </w:tc>
@@ -1580,23 +1353,23 @@
       <w:tr>
         <w:tc>
           <w:tcPr>
-            <w:tcW w:w="846" w:type="dxa"/>
-          </w:tcPr>
-          <w:p>
-            <w:r>
-              <w:rPr>
-                <w:rFonts w:ascii="Arial" w:hAnsi="Arial" w:cs="Arial"/>
-                <w:color w:val="000000"/>
-                <w:sz w:val="20"/>
-                <w:szCs w:val="20"/>
-              </w:rPr>
-              <w:t>RA-10</w:t>
-            </w:r>
-          </w:p>
-        </w:tc>
-        <w:tc>
-          <w:tcPr>
-            <w:tcW w:w="2924" w:type="dxa"/>
+            <w:tcW w:w="555" w:type="dxa"/>
+          </w:tcPr>
+          <w:p>
+            <w:r>
+              <w:rPr>
+                <w:rFonts w:ascii="Arial" w:hAnsi="Arial" w:cs="Arial"/>
+                <w:color w:val="000000"/>
+                <w:sz w:val="20"/>
+                <w:szCs w:val="20"/>
+              </w:rPr>
+              <w:t>RA-32</w:t>
+            </w:r>
+          </w:p>
+        </w:tc>
+        <w:tc>
+          <w:tcPr>
+            <w:tcW w:w="2687" w:type="dxa"/>
           </w:tcPr>
           <w:p>
             <w:r>
@@ -1669,25 +1442,34 @@
         </w:tc>
         <w:tc>
           <w:tcPr>
-            <w:tcW w:w="4019" w:type="dxa"/>
-          </w:tcPr>
-          <w:p>
-            <w:pPr>
-              <w:rPr>
-                <w:rFonts w:ascii="Arial" w:hAnsi="Arial" w:cs="Arial"/>
-                <w:color w:val="000000"/>
-                <w:sz w:val="20"/>
-                <w:szCs w:val="20"/>
-              </w:rPr>
-            </w:pPr>
-            <w:r>
-              <w:rPr>
-                <w:rFonts w:ascii="Arial" w:hAnsi="Arial" w:cs="Arial"/>
-                <w:color w:val="000000"/>
-                <w:sz w:val="20"/>
-                <w:szCs w:val="20"/>
-              </w:rPr>
-              <w:t xml:space="preserve">Project </w:t>
+            <w:tcW w:w="3953" w:type="dxa"/>
+          </w:tcPr>
+          <w:p>
+            <w:pPr>
+              <w:rPr>
+                <w:rFonts w:ascii="Arial" w:hAnsi="Arial" w:cs="Arial"/>
+                <w:color w:val="000000"/>
+                <w:sz w:val="20"/>
+                <w:szCs w:val="20"/>
+              </w:rPr>
+            </w:pPr>
+            <w:r>
+              <w:rPr>
+                <w:rFonts w:ascii="Arial" w:hAnsi="Arial" w:cs="Arial"/>
+                <w:color w:val="000000"/>
+                <w:sz w:val="20"/>
+                <w:szCs w:val="20"/>
+              </w:rPr>
+              <w:t>Proj</w:t>
+            </w:r>
+            <w:r>
+              <w:rPr>
+                <w:rFonts w:ascii="Arial" w:hAnsi="Arial" w:cs="Arial"/>
+                <w:color w:val="000000"/>
+                <w:sz w:val="20"/>
+                <w:szCs w:val="20"/>
+              </w:rPr>
+              <w:t xml:space="preserve">ect </w:t>
             </w:r>
             <w:proofErr w:type="gramStart"/>
             <w:r>
@@ -1726,7 +1508,15 @@
                 <w:szCs w:val="20"/>
               </w:rPr>
               <w:br/>
-              <w:t xml:space="preserve">    File </w:t>
+            </w:r>
+            <w:r>
+              <w:rPr>
+                <w:rFonts w:ascii="Arial" w:hAnsi="Arial" w:cs="Arial"/>
+                <w:color w:val="000000"/>
+                <w:sz w:val="20"/>
+                <w:szCs w:val="20"/>
+              </w:rPr>
+              <w:t xml:space="preserve">File </w:t>
             </w:r>
             <w:proofErr w:type="spellStart"/>
             <w:r>
@@ -1773,14 +1563,14 @@
         </w:tc>
         <w:tc>
           <w:tcPr>
-            <w:tcW w:w="1561" w:type="dxa"/>
-            <w:shd w:val="clear" w:color="auto" w:fill="FF0000"/>
-          </w:tcPr>
-          <w:p/>
-          <w:p/>
-          <w:p>
-            <w:r>
-              <w:t>Not Started</w:t>
+            <w:tcW w:w="2155" w:type="dxa"/>
+            <w:shd w:val="clear" w:color="auto" w:fill="00B050"/>
+          </w:tcPr>
+          <w:p/>
+          <w:p/>
+          <w:p>
+            <w:r>
+              <w:t>Fixed</w:t>
             </w:r>
           </w:p>
         </w:tc>
@@ -1788,23 +1578,23 @@
       <w:tr>
         <w:tc>
           <w:tcPr>
-            <w:tcW w:w="846" w:type="dxa"/>
-          </w:tcPr>
-          <w:p>
-            <w:r>
-              <w:rPr>
-                <w:rFonts w:ascii="Arial" w:hAnsi="Arial" w:cs="Arial"/>
-                <w:color w:val="000000"/>
-                <w:sz w:val="20"/>
-                <w:szCs w:val="20"/>
-              </w:rPr>
-              <w:t>RA-11</w:t>
-            </w:r>
-          </w:p>
-        </w:tc>
-        <w:tc>
-          <w:tcPr>
-            <w:tcW w:w="2924" w:type="dxa"/>
+            <w:tcW w:w="555" w:type="dxa"/>
+          </w:tcPr>
+          <w:p>
+            <w:r>
+              <w:rPr>
+                <w:rFonts w:ascii="Arial" w:hAnsi="Arial" w:cs="Arial"/>
+                <w:color w:val="000000"/>
+                <w:sz w:val="20"/>
+                <w:szCs w:val="20"/>
+              </w:rPr>
+              <w:t>RA-37</w:t>
+            </w:r>
+          </w:p>
+        </w:tc>
+        <w:tc>
+          <w:tcPr>
+            <w:tcW w:w="2687" w:type="dxa"/>
           </w:tcPr>
           <w:p>
             <w:r>
@@ -1852,41 +1642,31 @@
                 <w:sz w:val="20"/>
                 <w:szCs w:val="20"/>
               </w:rPr>
-              <w:t xml:space="preserve"> trying to place panels @ Ex-Insulation walls in this project, we are being shown a warning as described in brackets here (Change Offset Value so that Column height is not 0.0.). We are unable to understand the error/warning after </w:t>
-            </w:r>
-            <w:r>
-              <w:rPr>
-                <w:rFonts w:ascii="Arial" w:hAnsi="Arial" w:cs="Arial"/>
-                <w:color w:val="000000"/>
-                <w:sz w:val="20"/>
-                <w:szCs w:val="20"/>
-              </w:rPr>
-              <w:lastRenderedPageBreak/>
-              <w:t>inspecting all the scenarios present in productivity checking for Panels.</w:t>
-            </w:r>
-            <w:r>
-              <w:rPr>
-                <w:rFonts w:ascii="Arial" w:hAnsi="Arial" w:cs="Arial"/>
-                <w:color w:val="000000"/>
-                <w:sz w:val="20"/>
-                <w:szCs w:val="20"/>
-              </w:rPr>
-              <w:br/>
-            </w:r>
-            <w:r>
-              <w:rPr>
-                <w:rFonts w:ascii="Arial" w:hAnsi="Arial" w:cs="Arial"/>
-                <w:color w:val="000000"/>
-                <w:sz w:val="20"/>
-                <w:szCs w:val="20"/>
-              </w:rPr>
-              <w:br/>
-            </w:r>
-          </w:p>
-        </w:tc>
-        <w:tc>
-          <w:tcPr>
-            <w:tcW w:w="4019" w:type="dxa"/>
+              <w:t xml:space="preserve"> trying to place panels @ Ex-Insulation walls in this project, we are being shown a warning as described in brackets here (Change Offset Value so that Column height is not 0.0.). We are unable to understand the error/warning after inspecting all the scenarios present in productivity checking for Panels.</w:t>
+            </w:r>
+            <w:r>
+              <w:rPr>
+                <w:rFonts w:ascii="Arial" w:hAnsi="Arial" w:cs="Arial"/>
+                <w:color w:val="000000"/>
+                <w:sz w:val="20"/>
+                <w:szCs w:val="20"/>
+              </w:rPr>
+              <w:br/>
+            </w:r>
+            <w:r>
+              <w:rPr>
+                <w:rFonts w:ascii="Arial" w:hAnsi="Arial" w:cs="Arial"/>
+                <w:color w:val="000000"/>
+                <w:sz w:val="20"/>
+                <w:szCs w:val="20"/>
+              </w:rPr>
+              <w:br/>
+            </w:r>
+          </w:p>
+        </w:tc>
+        <w:tc>
+          <w:tcPr>
+            <w:tcW w:w="3953" w:type="dxa"/>
           </w:tcPr>
           <w:p/>
           <w:p>
@@ -2002,18 +1782,18 @@
         </w:tc>
         <w:tc>
           <w:tcPr>
-            <w:tcW w:w="1561" w:type="dxa"/>
-            <w:shd w:val="clear" w:color="auto" w:fill="FF0000"/>
-          </w:tcPr>
-          <w:p/>
-          <w:p/>
-          <w:p/>
-          <w:p/>
-          <w:p/>
-          <w:p/>
-          <w:p>
-            <w:r>
-              <w:t>Not Started</w:t>
+            <w:tcW w:w="2155" w:type="dxa"/>
+            <w:shd w:val="clear" w:color="auto" w:fill="00B050"/>
+          </w:tcPr>
+          <w:p/>
+          <w:p/>
+          <w:p/>
+          <w:p/>
+          <w:p/>
+          <w:p/>
+          <w:p>
+            <w:r>
+              <w:t>No Change. Able to Place Columns</w:t>
             </w:r>
           </w:p>
         </w:tc>
@@ -2021,23 +1801,23 @@
       <w:tr>
         <w:tc>
           <w:tcPr>
-            <w:tcW w:w="846" w:type="dxa"/>
-          </w:tcPr>
-          <w:p>
-            <w:r>
-              <w:rPr>
-                <w:rFonts w:ascii="Arial" w:hAnsi="Arial" w:cs="Arial"/>
-                <w:color w:val="000000"/>
-                <w:sz w:val="20"/>
-                <w:szCs w:val="20"/>
-              </w:rPr>
-              <w:t>RA-12</w:t>
-            </w:r>
-          </w:p>
-        </w:tc>
-        <w:tc>
-          <w:tcPr>
-            <w:tcW w:w="2924" w:type="dxa"/>
+            <w:tcW w:w="555" w:type="dxa"/>
+          </w:tcPr>
+          <w:p>
+            <w:r>
+              <w:rPr>
+                <w:rFonts w:ascii="Arial" w:hAnsi="Arial" w:cs="Arial"/>
+                <w:color w:val="000000"/>
+                <w:sz w:val="20"/>
+                <w:szCs w:val="20"/>
+              </w:rPr>
+              <w:t>RA-38</w:t>
+            </w:r>
+          </w:p>
+        </w:tc>
+        <w:tc>
+          <w:tcPr>
+            <w:tcW w:w="2687" w:type="dxa"/>
           </w:tcPr>
           <w:p>
             <w:pPr>
@@ -2114,33 +1894,24 @@
                 <w:sz w:val="20"/>
                 <w:szCs w:val="20"/>
               </w:rPr>
-              <w:br/>
-              <w:t xml:space="preserve">3.cee header are not placed at non loadbearing wall </w:t>
-            </w:r>
-            <w:r>
-              <w:rPr>
-                <w:rFonts w:ascii="Arial" w:hAnsi="Arial" w:cs="Arial"/>
-                <w:color w:val="000000"/>
-                <w:sz w:val="20"/>
-                <w:szCs w:val="20"/>
-              </w:rPr>
-              <w:br/>
-            </w:r>
-            <w:r>
-              <w:rPr>
-                <w:rFonts w:ascii="Arial" w:hAnsi="Arial" w:cs="Arial"/>
-                <w:color w:val="000000"/>
-                <w:sz w:val="20"/>
-                <w:szCs w:val="20"/>
-              </w:rPr>
-              <w:br/>
-            </w:r>
-          </w:p>
-          <w:p/>
-        </w:tc>
-        <w:tc>
-          <w:tcPr>
-            <w:tcW w:w="4019" w:type="dxa"/>
+              <w:lastRenderedPageBreak/>
+              <w:br/>
+              <w:t>3.cee header are not p</w:t>
+            </w:r>
+            <w:r>
+              <w:rPr>
+                <w:rFonts w:ascii="Arial" w:hAnsi="Arial" w:cs="Arial"/>
+                <w:color w:val="000000"/>
+                <w:sz w:val="20"/>
+                <w:szCs w:val="20"/>
+              </w:rPr>
+              <w:t xml:space="preserve">laced at non loadbearing wall </w:t>
+            </w:r>
+          </w:p>
+        </w:tc>
+        <w:tc>
+          <w:tcPr>
+            <w:tcW w:w="3953" w:type="dxa"/>
           </w:tcPr>
           <w:p/>
           <w:p>
@@ -2236,17 +2007,45 @@
         </w:tc>
         <w:tc>
           <w:tcPr>
-            <w:tcW w:w="1561" w:type="dxa"/>
-            <w:shd w:val="clear" w:color="auto" w:fill="FF0000"/>
-          </w:tcPr>
-          <w:p/>
-          <w:p/>
-          <w:p/>
-          <w:p/>
-          <w:p/>
-          <w:p>
-            <w:r>
-              <w:t>Not Started</w:t>
+            <w:tcW w:w="2155" w:type="dxa"/>
+            <w:shd w:val="clear" w:color="auto" w:fill="00B050"/>
+          </w:tcPr>
+          <w:p/>
+          <w:p>
+            <w:pPr>
+              <w:pStyle w:val="ListParagraph"/>
+              <w:numPr>
+                <w:ilvl w:val="0"/>
+                <w:numId w:val="1"/>
+              </w:numPr>
+            </w:pPr>
+            <w:r>
+              <w:t>There are Fire walls in Place of LB</w:t>
+            </w:r>
+          </w:p>
+          <w:p>
+            <w:pPr>
+              <w:pStyle w:val="ListParagraph"/>
+              <w:numPr>
+                <w:ilvl w:val="0"/>
+                <w:numId w:val="1"/>
+              </w:numPr>
+            </w:pPr>
+            <w:r>
+              <w:lastRenderedPageBreak/>
+              <w:t>Cee Headers are placed properly</w:t>
+            </w:r>
+          </w:p>
+          <w:p>
+            <w:pPr>
+              <w:pStyle w:val="ListParagraph"/>
+              <w:numPr>
+                <w:ilvl w:val="0"/>
+                <w:numId w:val="1"/>
+              </w:numPr>
+            </w:pPr>
+            <w:r>
+              <w:t>3. Cee Headers are placed</w:t>
             </w:r>
           </w:p>
         </w:tc>
@@ -2254,23 +2053,24 @@
       <w:tr>
         <w:tc>
           <w:tcPr>
-            <w:tcW w:w="846" w:type="dxa"/>
-          </w:tcPr>
-          <w:p>
-            <w:r>
-              <w:rPr>
-                <w:rFonts w:ascii="Arial" w:hAnsi="Arial" w:cs="Arial"/>
-                <w:color w:val="000000"/>
-                <w:sz w:val="20"/>
-                <w:szCs w:val="20"/>
-              </w:rPr>
-              <w:t>RA-13</w:t>
-            </w:r>
-          </w:p>
-        </w:tc>
-        <w:tc>
-          <w:tcPr>
-            <w:tcW w:w="2924" w:type="dxa"/>
+            <w:tcW w:w="555" w:type="dxa"/>
+          </w:tcPr>
+          <w:p>
+            <w:r>
+              <w:rPr>
+                <w:rFonts w:ascii="Arial" w:hAnsi="Arial" w:cs="Arial"/>
+                <w:color w:val="000000"/>
+                <w:sz w:val="20"/>
+                <w:szCs w:val="20"/>
+              </w:rPr>
+              <w:lastRenderedPageBreak/>
+              <w:t>RA-39</w:t>
+            </w:r>
+          </w:p>
+        </w:tc>
+        <w:tc>
+          <w:tcPr>
+            <w:tcW w:w="2687" w:type="dxa"/>
           </w:tcPr>
           <w:p>
             <w:pPr>
@@ -2333,7 +2133,7 @@
         </w:tc>
         <w:tc>
           <w:tcPr>
-            <w:tcW w:w="4019" w:type="dxa"/>
+            <w:tcW w:w="3953" w:type="dxa"/>
           </w:tcPr>
           <w:p>
             <w:r>
@@ -2437,784 +2237,17 @@
         </w:tc>
         <w:tc>
           <w:tcPr>
-            <w:tcW w:w="1561" w:type="dxa"/>
-            <w:shd w:val="clear" w:color="auto" w:fill="FF0000"/>
-          </w:tcPr>
-          <w:p/>
-          <w:p/>
-          <w:p/>
-          <w:p/>
-          <w:p/>
-          <w:p>
-            <w:r>
-              <w:t>Not Started</w:t>
-            </w:r>
-          </w:p>
-        </w:tc>
-      </w:tr>
-      <w:tr>
-        <w:tc>
-          <w:tcPr>
-            <w:tcW w:w="846" w:type="dxa"/>
-          </w:tcPr>
-          <w:p>
-            <w:r>
-              <w:rPr>
-                <w:rFonts w:ascii="Arial" w:hAnsi="Arial" w:cs="Arial"/>
-                <w:color w:val="000000"/>
-                <w:sz w:val="20"/>
-                <w:szCs w:val="20"/>
-              </w:rPr>
-              <w:t>RA-14</w:t>
-            </w:r>
-          </w:p>
-        </w:tc>
-        <w:tc>
-          <w:tcPr>
-            <w:tcW w:w="2924" w:type="dxa"/>
-          </w:tcPr>
-          <w:p>
-            <w:pPr>
-              <w:rPr>
-                <w:rFonts w:ascii="Arial" w:hAnsi="Arial" w:cs="Arial"/>
-                <w:color w:val="000000"/>
-                <w:sz w:val="20"/>
-                <w:szCs w:val="20"/>
-              </w:rPr>
-            </w:pPr>
-            <w:r>
-              <w:rPr>
-                <w:rFonts w:ascii="Arial" w:hAnsi="Arial" w:cs="Arial"/>
-                <w:color w:val="000000"/>
-                <w:sz w:val="20"/>
-                <w:szCs w:val="20"/>
-              </w:rPr>
-              <w:t>Panel @ Hallway Conditions:</w:t>
-            </w:r>
-            <w:r>
-              <w:rPr>
-                <w:rFonts w:ascii="Arial" w:hAnsi="Arial" w:cs="Arial"/>
-                <w:color w:val="000000"/>
-                <w:sz w:val="20"/>
-                <w:szCs w:val="20"/>
-              </w:rPr>
-              <w:br/>
-            </w:r>
-            <w:r>
-              <w:rPr>
-                <w:rFonts w:ascii="Arial" w:hAnsi="Arial" w:cs="Arial"/>
-                <w:color w:val="000000"/>
-                <w:sz w:val="20"/>
-                <w:szCs w:val="20"/>
-              </w:rPr>
-              <w:br/>
-              <w:t>1. If Panel @ Hallway condition is shown as yes,</w:t>
-            </w:r>
-            <w:r>
-              <w:rPr>
-                <w:rFonts w:ascii="Arial" w:hAnsi="Arial" w:cs="Arial"/>
-                <w:color w:val="000000"/>
-                <w:sz w:val="20"/>
-                <w:szCs w:val="20"/>
-              </w:rPr>
-              <w:br/>
-            </w:r>
-            <w:r>
-              <w:rPr>
-                <w:rFonts w:ascii="Arial" w:hAnsi="Arial" w:cs="Arial"/>
-                <w:color w:val="000000"/>
-                <w:sz w:val="20"/>
-                <w:szCs w:val="20"/>
-              </w:rPr>
-              <w:br/>
-            </w:r>
-            <w:proofErr w:type="spellStart"/>
-            <w:r>
-              <w:rPr>
-                <w:rFonts w:ascii="Arial" w:hAnsi="Arial" w:cs="Arial"/>
-                <w:color w:val="000000"/>
-                <w:sz w:val="20"/>
-                <w:szCs w:val="20"/>
-              </w:rPr>
-              <w:t>i</w:t>
-            </w:r>
-            <w:proofErr w:type="spellEnd"/>
-            <w:r>
-              <w:rPr>
-                <w:rFonts w:ascii="Arial" w:hAnsi="Arial" w:cs="Arial"/>
-                <w:color w:val="000000"/>
-                <w:sz w:val="20"/>
-                <w:szCs w:val="20"/>
-              </w:rPr>
-              <w:t xml:space="preserve">. then delete the panel on hallway side of line &amp; place it on the opposite side of the line. </w:t>
-            </w:r>
-            <w:r>
-              <w:rPr>
-                <w:rFonts w:ascii="Arial" w:hAnsi="Arial" w:cs="Arial"/>
-                <w:color w:val="000000"/>
-                <w:sz w:val="20"/>
-                <w:szCs w:val="20"/>
-              </w:rPr>
-              <w:br/>
-            </w:r>
-            <w:r>
-              <w:rPr>
-                <w:rFonts w:ascii="Arial" w:hAnsi="Arial" w:cs="Arial"/>
-                <w:color w:val="000000"/>
-                <w:sz w:val="20"/>
-                <w:szCs w:val="20"/>
-              </w:rPr>
-              <w:br/>
-              <w:t>ii. In some lines (like insulation, fire or any line with both side panels), if the panel is already present on the opposite side of the line then delete the panel present on the hallway side.</w:t>
-            </w:r>
-            <w:r>
-              <w:rPr>
-                <w:rFonts w:ascii="Arial" w:hAnsi="Arial" w:cs="Arial"/>
-                <w:color w:val="000000"/>
-                <w:sz w:val="20"/>
-                <w:szCs w:val="20"/>
-              </w:rPr>
-              <w:br/>
-            </w:r>
-            <w:r>
-              <w:rPr>
-                <w:rFonts w:ascii="Arial" w:hAnsi="Arial" w:cs="Arial"/>
-                <w:color w:val="000000"/>
-                <w:sz w:val="20"/>
-                <w:szCs w:val="20"/>
-              </w:rPr>
-              <w:br/>
-            </w:r>
-            <w:r>
-              <w:rPr>
-                <w:rFonts w:ascii="Arial" w:hAnsi="Arial" w:cs="Arial"/>
-                <w:color w:val="000000"/>
-                <w:sz w:val="20"/>
-                <w:szCs w:val="20"/>
-              </w:rPr>
-              <w:lastRenderedPageBreak/>
-              <w:t>2. If Panel @ Hallway condition is shown as no</w:t>
-            </w:r>
-            <w:proofErr w:type="gramStart"/>
-            <w:r>
-              <w:rPr>
-                <w:rFonts w:ascii="Arial" w:hAnsi="Arial" w:cs="Arial"/>
-                <w:color w:val="000000"/>
-                <w:sz w:val="20"/>
-                <w:szCs w:val="20"/>
-              </w:rPr>
-              <w:t>,</w:t>
-            </w:r>
-            <w:proofErr w:type="gramEnd"/>
-            <w:r>
-              <w:rPr>
-                <w:rFonts w:ascii="Arial" w:hAnsi="Arial" w:cs="Arial"/>
-                <w:color w:val="000000"/>
-                <w:sz w:val="20"/>
-                <w:szCs w:val="20"/>
-              </w:rPr>
-              <w:br/>
-            </w:r>
-            <w:r>
-              <w:rPr>
-                <w:rFonts w:ascii="Arial" w:hAnsi="Arial" w:cs="Arial"/>
-                <w:color w:val="000000"/>
-                <w:sz w:val="20"/>
-                <w:szCs w:val="20"/>
-              </w:rPr>
-              <w:br/>
-            </w:r>
-            <w:proofErr w:type="spellStart"/>
-            <w:r>
-              <w:rPr>
-                <w:rFonts w:ascii="Arial" w:hAnsi="Arial" w:cs="Arial"/>
-                <w:color w:val="000000"/>
-                <w:sz w:val="20"/>
-                <w:szCs w:val="20"/>
-              </w:rPr>
-              <w:t>i</w:t>
-            </w:r>
-            <w:proofErr w:type="spellEnd"/>
-            <w:r>
-              <w:rPr>
-                <w:rFonts w:ascii="Arial" w:hAnsi="Arial" w:cs="Arial"/>
-                <w:color w:val="000000"/>
-                <w:sz w:val="20"/>
-                <w:szCs w:val="20"/>
-              </w:rPr>
-              <w:t>. then delete the panel if it is only on any one side of the wall line present beside the hallway,</w:t>
-            </w:r>
-            <w:r>
-              <w:rPr>
-                <w:rFonts w:ascii="Arial" w:hAnsi="Arial" w:cs="Arial"/>
-                <w:color w:val="000000"/>
-                <w:sz w:val="20"/>
-                <w:szCs w:val="20"/>
-              </w:rPr>
-              <w:br/>
-            </w:r>
-            <w:r>
-              <w:rPr>
-                <w:rFonts w:ascii="Arial" w:hAnsi="Arial" w:cs="Arial"/>
-                <w:color w:val="000000"/>
-                <w:sz w:val="20"/>
-                <w:szCs w:val="20"/>
-              </w:rPr>
-              <w:br/>
-              <w:t xml:space="preserve">ii. </w:t>
-            </w:r>
-            <w:proofErr w:type="gramStart"/>
-            <w:r>
-              <w:rPr>
-                <w:rFonts w:ascii="Arial" w:hAnsi="Arial" w:cs="Arial"/>
-                <w:color w:val="000000"/>
-                <w:sz w:val="20"/>
-                <w:szCs w:val="20"/>
-              </w:rPr>
-              <w:t>if</w:t>
-            </w:r>
-            <w:proofErr w:type="gramEnd"/>
-            <w:r>
-              <w:rPr>
-                <w:rFonts w:ascii="Arial" w:hAnsi="Arial" w:cs="Arial"/>
-                <w:color w:val="000000"/>
-                <w:sz w:val="20"/>
-                <w:szCs w:val="20"/>
-              </w:rPr>
-              <w:t xml:space="preserve"> the line is of fire or insulation type or has both sides panel on it, then the panel should be deleted only on hallway side.</w:t>
-            </w:r>
-            <w:r>
-              <w:rPr>
-                <w:rFonts w:ascii="Arial" w:hAnsi="Arial" w:cs="Arial"/>
-                <w:color w:val="000000"/>
-                <w:sz w:val="20"/>
-                <w:szCs w:val="20"/>
-              </w:rPr>
-              <w:br/>
-            </w:r>
-            <w:r>
-              <w:rPr>
-                <w:rFonts w:ascii="Arial" w:hAnsi="Arial" w:cs="Arial"/>
-                <w:color w:val="000000"/>
-                <w:sz w:val="20"/>
-                <w:szCs w:val="20"/>
-              </w:rPr>
-              <w:br/>
-              <w:t>(This is old requirement only, but we thought of writing it after hallway add-in is ready. As hallway add-in got failed, this got stopped abruptly)</w:t>
-            </w:r>
-          </w:p>
-          <w:p/>
-        </w:tc>
-        <w:tc>
-          <w:tcPr>
-            <w:tcW w:w="4019" w:type="dxa"/>
-          </w:tcPr>
-          <w:p/>
-        </w:tc>
-        <w:tc>
-          <w:tcPr>
-            <w:tcW w:w="1561" w:type="dxa"/>
-            <w:shd w:val="clear" w:color="auto" w:fill="FF0000"/>
-          </w:tcPr>
-          <w:p/>
-          <w:p/>
-          <w:p/>
-          <w:p/>
-          <w:p/>
-          <w:p/>
-          <w:p/>
-          <w:p>
-            <w:r>
-              <w:t>Not Started</w:t>
-            </w:r>
-          </w:p>
-        </w:tc>
-      </w:tr>
-      <w:tr>
-        <w:tc>
-          <w:tcPr>
-            <w:tcW w:w="846" w:type="dxa"/>
-          </w:tcPr>
-          <w:p>
-            <w:r>
-              <w:rPr>
-                <w:rFonts w:ascii="Arial" w:hAnsi="Arial" w:cs="Arial"/>
-                <w:color w:val="000000"/>
-                <w:sz w:val="20"/>
-                <w:szCs w:val="20"/>
-              </w:rPr>
-              <w:t>RA-15</w:t>
-            </w:r>
-          </w:p>
-        </w:tc>
-        <w:tc>
-          <w:tcPr>
-            <w:tcW w:w="2924" w:type="dxa"/>
-          </w:tcPr>
-          <w:p>
-            <w:proofErr w:type="gramStart"/>
-            <w:r>
-              <w:rPr>
-                <w:rFonts w:ascii="Arial" w:hAnsi="Arial" w:cs="Arial"/>
-                <w:color w:val="000000"/>
-                <w:sz w:val="20"/>
-                <w:szCs w:val="20"/>
-              </w:rPr>
-              <w:t>1.Eliminate</w:t>
-            </w:r>
-            <w:proofErr w:type="gramEnd"/>
-            <w:r>
-              <w:rPr>
-                <w:rFonts w:ascii="Arial" w:hAnsi="Arial" w:cs="Arial"/>
-                <w:color w:val="000000"/>
-                <w:sz w:val="20"/>
-                <w:szCs w:val="20"/>
-              </w:rPr>
-              <w:t xml:space="preserve"> Cee Header in CMU wall</w:t>
-            </w:r>
-            <w:r>
-              <w:rPr>
-                <w:rFonts w:ascii="Arial" w:hAnsi="Arial" w:cs="Arial"/>
-                <w:color w:val="000000"/>
-                <w:sz w:val="20"/>
-                <w:szCs w:val="20"/>
-              </w:rPr>
-              <w:br/>
-            </w:r>
-            <w:r>
-              <w:rPr>
-                <w:rFonts w:ascii="Arial" w:hAnsi="Arial" w:cs="Arial"/>
-                <w:color w:val="000000"/>
-                <w:sz w:val="20"/>
-                <w:szCs w:val="20"/>
-              </w:rPr>
-              <w:br/>
-              <w:t>2. Terminate Cee Header at face of CMU wall</w:t>
-            </w:r>
-            <w:r>
-              <w:rPr>
-                <w:rFonts w:ascii="Arial" w:hAnsi="Arial" w:cs="Arial"/>
-                <w:color w:val="000000"/>
-                <w:sz w:val="20"/>
-                <w:szCs w:val="20"/>
-              </w:rPr>
-              <w:br/>
-            </w:r>
-            <w:r>
-              <w:rPr>
-                <w:rFonts w:ascii="Arial" w:hAnsi="Arial" w:cs="Arial"/>
-                <w:color w:val="000000"/>
-                <w:sz w:val="20"/>
-                <w:szCs w:val="20"/>
-              </w:rPr>
-              <w:br/>
-              <w:t>3. Cee Headers are placed wrong location (On LB walls</w:t>
-            </w:r>
-            <w:proofErr w:type="gramStart"/>
-            <w:r>
-              <w:rPr>
-                <w:rFonts w:ascii="Arial" w:hAnsi="Arial" w:cs="Arial"/>
-                <w:color w:val="000000"/>
-                <w:sz w:val="20"/>
-                <w:szCs w:val="20"/>
-              </w:rPr>
-              <w:t>)</w:t>
-            </w:r>
-            <w:proofErr w:type="gramEnd"/>
-            <w:r>
-              <w:rPr>
-                <w:rFonts w:ascii="Arial" w:hAnsi="Arial" w:cs="Arial"/>
-                <w:color w:val="000000"/>
-                <w:sz w:val="20"/>
-                <w:szCs w:val="20"/>
-              </w:rPr>
-              <w:br/>
-            </w:r>
-            <w:r>
-              <w:rPr>
-                <w:rFonts w:ascii="Arial" w:hAnsi="Arial" w:cs="Arial"/>
-                <w:color w:val="000000"/>
-                <w:sz w:val="20"/>
-                <w:szCs w:val="20"/>
-              </w:rPr>
-              <w:br/>
-              <w:t>4. Adjustment Mode is not working in roof level</w:t>
-            </w:r>
-            <w:r>
-              <w:rPr>
-                <w:rFonts w:ascii="Arial" w:hAnsi="Arial" w:cs="Arial"/>
-                <w:color w:val="000000"/>
-                <w:sz w:val="20"/>
-                <w:szCs w:val="20"/>
-              </w:rPr>
-              <w:br/>
-            </w:r>
-            <w:r>
-              <w:rPr>
-                <w:rFonts w:ascii="Arial" w:hAnsi="Arial" w:cs="Arial"/>
-                <w:color w:val="000000"/>
-                <w:sz w:val="20"/>
-                <w:szCs w:val="20"/>
-              </w:rPr>
-              <w:br/>
-              <w:t>When we run the adjustment mode, all created posts are placed at single location</w:t>
-            </w:r>
-            <w:r>
-              <w:rPr>
-                <w:rFonts w:ascii="Arial" w:hAnsi="Arial" w:cs="Arial"/>
-                <w:color w:val="000000"/>
-                <w:sz w:val="20"/>
-                <w:szCs w:val="20"/>
-              </w:rPr>
-              <w:br/>
-            </w:r>
-            <w:r>
-              <w:rPr>
-                <w:rFonts w:ascii="Arial" w:hAnsi="Arial" w:cs="Arial"/>
-                <w:color w:val="000000"/>
-                <w:sz w:val="20"/>
-                <w:szCs w:val="20"/>
-              </w:rPr>
-              <w:br/>
-            </w:r>
-          </w:p>
-        </w:tc>
-        <w:tc>
-          <w:tcPr>
-            <w:tcW w:w="4019" w:type="dxa"/>
-          </w:tcPr>
-          <w:p>
-            <w:pPr>
-              <w:rPr>
-                <w:rFonts w:ascii="Arial" w:hAnsi="Arial" w:cs="Arial"/>
-                <w:color w:val="000000"/>
-                <w:sz w:val="20"/>
-                <w:szCs w:val="20"/>
-              </w:rPr>
-            </w:pPr>
-            <w:proofErr w:type="gramStart"/>
-            <w:r>
-              <w:rPr>
-                <w:rFonts w:ascii="Arial" w:hAnsi="Arial" w:cs="Arial"/>
-                <w:color w:val="000000"/>
-                <w:sz w:val="20"/>
-                <w:szCs w:val="20"/>
-              </w:rPr>
-              <w:t>project :</w:t>
-            </w:r>
-            <w:proofErr w:type="gramEnd"/>
-            <w:r>
-              <w:rPr>
-                <w:rFonts w:ascii="Arial" w:hAnsi="Arial" w:cs="Arial"/>
-                <w:color w:val="000000"/>
-                <w:sz w:val="20"/>
-                <w:szCs w:val="20"/>
-              </w:rPr>
-              <w:t xml:space="preserve"> Cee Header Testing Sample- 1</w:t>
-            </w:r>
-            <w:r>
-              <w:rPr>
-                <w:rFonts w:ascii="Arial" w:hAnsi="Arial" w:cs="Arial"/>
-                <w:color w:val="000000"/>
-                <w:sz w:val="20"/>
-                <w:szCs w:val="20"/>
-              </w:rPr>
-              <w:br/>
-            </w:r>
-            <w:r>
-              <w:rPr>
-                <w:rFonts w:ascii="Arial" w:hAnsi="Arial" w:cs="Arial"/>
-                <w:color w:val="000000"/>
-                <w:sz w:val="20"/>
-                <w:szCs w:val="20"/>
-              </w:rPr>
-              <w:br/>
-              <w:t xml:space="preserve">path file:-R:\1. </w:t>
-            </w:r>
-            <w:proofErr w:type="spellStart"/>
-            <w:r>
-              <w:rPr>
-                <w:rFonts w:ascii="Arial" w:hAnsi="Arial" w:cs="Arial"/>
-                <w:color w:val="000000"/>
-                <w:sz w:val="20"/>
-                <w:szCs w:val="20"/>
-              </w:rPr>
-              <w:t>Satish_Work</w:t>
-            </w:r>
-            <w:proofErr w:type="spellEnd"/>
-            <w:r>
-              <w:rPr>
-                <w:rFonts w:ascii="Arial" w:hAnsi="Arial" w:cs="Arial"/>
-                <w:color w:val="000000"/>
-                <w:sz w:val="20"/>
-                <w:szCs w:val="20"/>
-              </w:rPr>
-              <w:t>\Bugs\04. Cee Headers\16-10-2023</w:t>
-            </w:r>
-          </w:p>
-          <w:p/>
-        </w:tc>
-        <w:tc>
-          <w:tcPr>
-            <w:tcW w:w="1561" w:type="dxa"/>
-            <w:shd w:val="clear" w:color="auto" w:fill="FF0000"/>
-          </w:tcPr>
-          <w:p/>
-          <w:p/>
-          <w:p/>
-          <w:p/>
-          <w:p/>
-          <w:p/>
-          <w:p>
-            <w:r>
-              <w:t>Not Started</w:t>
-            </w:r>
-          </w:p>
-        </w:tc>
-      </w:tr>
-      <w:tr>
-        <w:tc>
-          <w:tcPr>
-            <w:tcW w:w="846" w:type="dxa"/>
-          </w:tcPr>
-          <w:p>
-            <w:r>
-              <w:rPr>
-                <w:rFonts w:ascii="Arial" w:hAnsi="Arial" w:cs="Arial"/>
-                <w:color w:val="000000"/>
-                <w:sz w:val="20"/>
-                <w:szCs w:val="20"/>
-              </w:rPr>
-              <w:t>RA-16</w:t>
-            </w:r>
-          </w:p>
-        </w:tc>
-        <w:tc>
-          <w:tcPr>
-            <w:tcW w:w="2924" w:type="dxa"/>
-          </w:tcPr>
-          <w:p>
-            <w:pPr>
-              <w:rPr>
-                <w:rFonts w:ascii="Arial" w:hAnsi="Arial" w:cs="Arial"/>
-                <w:color w:val="000000"/>
-                <w:sz w:val="20"/>
-                <w:szCs w:val="20"/>
-              </w:rPr>
-            </w:pPr>
-            <w:r>
-              <w:rPr>
-                <w:rFonts w:ascii="Arial" w:hAnsi="Arial" w:cs="Arial"/>
-                <w:color w:val="000000"/>
-                <w:sz w:val="20"/>
-                <w:szCs w:val="20"/>
-              </w:rPr>
-              <w:t xml:space="preserve">For NLB, if the wall length is less than or equal to 5'-4" &amp; if the wall intersects with LB/LBS wall which has stud at intersection &amp; panel on </w:t>
-            </w:r>
-            <w:proofErr w:type="spellStart"/>
-            <w:r>
-              <w:rPr>
-                <w:rFonts w:ascii="Arial" w:hAnsi="Arial" w:cs="Arial"/>
-                <w:color w:val="000000"/>
-                <w:sz w:val="20"/>
-                <w:szCs w:val="20"/>
-              </w:rPr>
-              <w:t>instersecting</w:t>
-            </w:r>
-            <w:proofErr w:type="spellEnd"/>
-            <w:r>
-              <w:rPr>
-                <w:rFonts w:ascii="Arial" w:hAnsi="Arial" w:cs="Arial"/>
-                <w:color w:val="000000"/>
-                <w:sz w:val="20"/>
-                <w:szCs w:val="20"/>
-              </w:rPr>
-              <w:t xml:space="preserve"> side, then we need to change the stud at intersecting end of wall in this </w:t>
-            </w:r>
-            <w:proofErr w:type="spellStart"/>
-            <w:r>
-              <w:rPr>
-                <w:rFonts w:ascii="Arial" w:hAnsi="Arial" w:cs="Arial"/>
-                <w:color w:val="000000"/>
-                <w:sz w:val="20"/>
-                <w:szCs w:val="20"/>
-              </w:rPr>
-              <w:t>NLBwall</w:t>
-            </w:r>
-            <w:proofErr w:type="spellEnd"/>
-            <w:r>
-              <w:rPr>
-                <w:rFonts w:ascii="Arial" w:hAnsi="Arial" w:cs="Arial"/>
-                <w:color w:val="000000"/>
-                <w:sz w:val="20"/>
-                <w:szCs w:val="20"/>
-              </w:rPr>
-              <w:t xml:space="preserve"> to stud mentioned in project requirement's Partition support stud parameter. (old condition only, explained in panels concept)</w:t>
-            </w:r>
-          </w:p>
-          <w:p/>
-        </w:tc>
-        <w:tc>
-          <w:tcPr>
-            <w:tcW w:w="4019" w:type="dxa"/>
-          </w:tcPr>
-          <w:p/>
-        </w:tc>
-        <w:tc>
-          <w:tcPr>
-            <w:tcW w:w="1561" w:type="dxa"/>
-            <w:shd w:val="clear" w:color="auto" w:fill="FF0000"/>
-          </w:tcPr>
-          <w:p/>
-          <w:p/>
-          <w:p/>
-          <w:p/>
-          <w:p/>
-          <w:p>
-            <w:r>
-              <w:t>Not Started</w:t>
-            </w:r>
-          </w:p>
-        </w:tc>
-      </w:tr>
-      <w:tr>
-        <w:tc>
-          <w:tcPr>
-            <w:tcW w:w="846" w:type="dxa"/>
-          </w:tcPr>
-          <w:p>
-            <w:r>
-              <w:rPr>
-                <w:rFonts w:ascii="Arial" w:hAnsi="Arial" w:cs="Arial"/>
-                <w:color w:val="000000"/>
-                <w:sz w:val="20"/>
-                <w:szCs w:val="20"/>
-              </w:rPr>
-              <w:t>RA-17</w:t>
-            </w:r>
-          </w:p>
-        </w:tc>
-        <w:tc>
-          <w:tcPr>
-            <w:tcW w:w="2924" w:type="dxa"/>
-          </w:tcPr>
-          <w:p>
-            <w:pPr>
-              <w:tabs>
-                <w:tab w:val="left" w:pos="396"/>
-              </w:tabs>
-            </w:pPr>
-            <w:r>
-              <w:tab/>
-            </w:r>
-          </w:p>
-          <w:tbl>
-            <w:tblPr>
-              <w:tblW w:w="1920" w:type="dxa"/>
-              <w:tblLook w:val="04A0" w:firstRow="1" w:lastRow="0" w:firstColumn="1" w:lastColumn="0" w:noHBand="0" w:noVBand="1"/>
-            </w:tblPr>
-            <w:tblGrid>
-              <w:gridCol w:w="1920"/>
-            </w:tblGrid>
-            <w:tr>
-              <w:trPr>
-                <w:trHeight w:val="510"/>
-              </w:trPr>
-              <w:tc>
-                <w:tcPr>
-                  <w:tcW w:w="1920" w:type="dxa"/>
-                  <w:tcBorders>
-                    <w:top w:val="nil"/>
-                    <w:left w:val="nil"/>
-                    <w:bottom w:val="nil"/>
-                    <w:right w:val="nil"/>
-                  </w:tcBorders>
-                  <w:shd w:val="clear" w:color="auto" w:fill="auto"/>
-                  <w:vAlign w:val="center"/>
-                  <w:hideMark/>
-                </w:tcPr>
-                <w:p>
-                  <w:pPr>
-                    <w:spacing w:after="0" w:line="240" w:lineRule="auto"/>
-                    <w:jc w:val="center"/>
-                    <w:rPr>
-                      <w:rFonts w:ascii="Arial" w:eastAsia="Times New Roman" w:hAnsi="Arial" w:cs="Arial"/>
-                      <w:b/>
-                      <w:color w:val="000000"/>
-                      <w:sz w:val="20"/>
-                      <w:szCs w:val="20"/>
-                    </w:rPr>
-                  </w:pPr>
-                  <w:r>
-                    <w:rPr>
-                      <w:rFonts w:ascii="Arial" w:eastAsia="Times New Roman" w:hAnsi="Arial" w:cs="Arial"/>
-                      <w:b/>
-                      <w:color w:val="000000"/>
-                      <w:sz w:val="20"/>
-                      <w:szCs w:val="20"/>
-                    </w:rPr>
-                    <w:t>Piers concept is pending</w:t>
-                  </w:r>
-                </w:p>
-              </w:tc>
-            </w:tr>
-            <w:tr>
-              <w:trPr>
-                <w:trHeight w:val="765"/>
-              </w:trPr>
-              <w:tc>
-                <w:tcPr>
-                  <w:tcW w:w="1920" w:type="dxa"/>
-                  <w:tcBorders>
-                    <w:top w:val="nil"/>
-                    <w:left w:val="nil"/>
-                    <w:bottom w:val="nil"/>
-                    <w:right w:val="nil"/>
-                  </w:tcBorders>
-                  <w:shd w:val="clear" w:color="auto" w:fill="auto"/>
-                  <w:vAlign w:val="center"/>
-                  <w:hideMark/>
-                </w:tcPr>
-                <w:p>
-                  <w:pPr>
-                    <w:spacing w:after="0" w:line="240" w:lineRule="auto"/>
-                    <w:jc w:val="center"/>
-                    <w:rPr>
-                      <w:rFonts w:ascii="Arial" w:eastAsia="Times New Roman" w:hAnsi="Arial" w:cs="Arial"/>
-                      <w:b/>
-                      <w:color w:val="000000"/>
-                      <w:sz w:val="20"/>
-                      <w:szCs w:val="20"/>
-                    </w:rPr>
-                  </w:pPr>
-                </w:p>
-              </w:tc>
-            </w:tr>
-          </w:tbl>
-          <w:p>
-            <w:pPr>
-              <w:tabs>
-                <w:tab w:val="left" w:pos="396"/>
-              </w:tabs>
-            </w:pPr>
-          </w:p>
-        </w:tc>
-        <w:tc>
-          <w:tcPr>
-            <w:tcW w:w="4019" w:type="dxa"/>
-          </w:tcPr>
-          <w:p/>
-        </w:tc>
-        <w:tc>
-          <w:tcPr>
-            <w:tcW w:w="1561" w:type="dxa"/>
-            <w:shd w:val="clear" w:color="auto" w:fill="FF0000"/>
-          </w:tcPr>
-          <w:p/>
-          <w:p/>
-          <w:p>
-            <w:r>
-              <w:t>Not Started</w:t>
+            <w:tcW w:w="2155" w:type="dxa"/>
+            <w:shd w:val="clear" w:color="auto" w:fill="00B050"/>
+          </w:tcPr>
+          <w:p/>
+          <w:p/>
+          <w:p/>
+          <w:p/>
+          <w:p/>
+          <w:p>
+            <w:r>
+              <w:t>Fixed</w:t>
             </w:r>
           </w:p>
         </w:tc>
@@ -3225,31 +2258,34 @@
         </w:trPr>
         <w:tc>
           <w:tcPr>
-            <w:tcW w:w="846" w:type="dxa"/>
-          </w:tcPr>
-          <w:p>
-            <w:r>
-              <w:rPr>
-                <w:rFonts w:ascii="Arial" w:hAnsi="Arial" w:cs="Arial"/>
-                <w:color w:val="000000"/>
-                <w:sz w:val="20"/>
-                <w:szCs w:val="20"/>
-              </w:rPr>
-              <w:t>RA-18</w:t>
-            </w:r>
-          </w:p>
-        </w:tc>
-        <w:tc>
-          <w:tcPr>
-            <w:tcW w:w="2924" w:type="dxa"/>
-          </w:tcPr>
-          <w:p>
-            <w:pPr>
-              <w:rPr>
-                <w:b/>
-              </w:rPr>
-            </w:pPr>
-            <w:r>
+            <w:tcW w:w="555" w:type="dxa"/>
+          </w:tcPr>
+          <w:p>
+            <w:pPr>
+              <w:rPr>
+                <w:rFonts w:ascii="Arial" w:hAnsi="Arial" w:cs="Arial"/>
+                <w:color w:val="000000"/>
+                <w:sz w:val="20"/>
+                <w:szCs w:val="20"/>
+              </w:rPr>
+            </w:pPr>
+            <w:r>
+              <w:rPr>
+                <w:rFonts w:ascii="Arial" w:hAnsi="Arial" w:cs="Arial"/>
+                <w:color w:val="000000"/>
+                <w:sz w:val="20"/>
+                <w:szCs w:val="20"/>
+              </w:rPr>
+              <w:t>RA-40</w:t>
+            </w:r>
+          </w:p>
+        </w:tc>
+        <w:tc>
+          <w:tcPr>
+            <w:tcW w:w="2687" w:type="dxa"/>
+          </w:tcPr>
+          <w:p>
+            <w:pPr>
               <w:rPr>
                 <w:rFonts w:ascii="Arial" w:eastAsia="Times New Roman" w:hAnsi="Arial" w:cs="Arial"/>
                 <w:b/>
@@ -3257,25 +2293,67 @@
                 <w:sz w:val="20"/>
                 <w:szCs w:val="20"/>
               </w:rPr>
-              <w:t>SSI Conditions after testing from initial phase</w:t>
-            </w:r>
-          </w:p>
-        </w:tc>
-        <w:tc>
-          <w:tcPr>
-            <w:tcW w:w="4019" w:type="dxa"/>
-          </w:tcPr>
-          <w:p/>
-        </w:tc>
-        <w:tc>
-          <w:tcPr>
-            <w:tcW w:w="1561" w:type="dxa"/>
-            <w:shd w:val="clear" w:color="auto" w:fill="FF0000"/>
-          </w:tcPr>
-          <w:p>
-            <w:r>
-              <w:t>Not Started</w:t>
-            </w:r>
+            </w:pPr>
+            <w:r>
+              <w:rPr>
+                <w:rFonts w:ascii="Arial" w:eastAsia="Times New Roman" w:hAnsi="Arial" w:cs="Arial"/>
+                <w:b/>
+                <w:color w:val="000000"/>
+                <w:sz w:val="20"/>
+                <w:szCs w:val="20"/>
+              </w:rPr>
+              <w:t>Cee Headers are placed inclined when there is a CMU wall at start. Or end.</w:t>
+            </w:r>
+          </w:p>
+        </w:tc>
+        <w:tc>
+          <w:tcPr>
+            <w:tcW w:w="3953" w:type="dxa"/>
+          </w:tcPr>
+          <w:p>
+            <w:r>
+              <w:t>\</w:t>
+            </w:r>
+            <w:r>
+              <w:t xml:space="preserve">\ITS\Bugs\04. Cee Headers\23112023\129-FBC#23095 </w:t>
+            </w:r>
+            <w:proofErr w:type="spellStart"/>
+            <w:r>
+              <w:t>Stor</w:t>
+            </w:r>
+            <w:proofErr w:type="spellEnd"/>
+            <w:r>
+              <w:t>-Now Fort Myers - For Construction-07.14.2023_detached.rvt"</w:t>
+            </w:r>
+          </w:p>
+          <w:p/>
+          <w:p>
+            <w:r>
+              <w:t>2</w:t>
+            </w:r>
+            <w:r>
+              <w:rPr>
+                <w:vertAlign w:val="superscript"/>
+              </w:rPr>
+              <w:t>nd</w:t>
+            </w:r>
+            <w:r>
+              <w:t xml:space="preserve"> Floor Framing Plan</w:t>
+            </w:r>
+          </w:p>
+        </w:tc>
+        <w:tc>
+          <w:tcPr>
+            <w:tcW w:w="2155" w:type="dxa"/>
+            <w:shd w:val="clear" w:color="auto" w:fill="92D050"/>
+          </w:tcPr>
+          <w:p/>
+          <w:p/>
+          <w:p/>
+          <w:p>
+            <w:pPr>
+              <w:ind w:firstLine="720"/>
+            </w:pPr>
           </w:p>
         </w:tc>
       </w:tr>
@@ -3285,31 +2363,40 @@
         </w:trPr>
         <w:tc>
           <w:tcPr>
-            <w:tcW w:w="846" w:type="dxa"/>
-          </w:tcPr>
-          <w:p>
-            <w:pPr>
-              <w:rPr>
-                <w:rFonts w:ascii="Arial" w:hAnsi="Arial" w:cs="Arial"/>
-                <w:color w:val="000000"/>
-                <w:sz w:val="20"/>
-                <w:szCs w:val="20"/>
-              </w:rPr>
-            </w:pPr>
-            <w:r>
-              <w:rPr>
-                <w:rFonts w:ascii="Arial" w:hAnsi="Arial" w:cs="Arial"/>
-                <w:color w:val="000000"/>
-                <w:sz w:val="20"/>
-                <w:szCs w:val="20"/>
-              </w:rPr>
-              <w:t>RA-19</w:t>
-            </w:r>
-          </w:p>
-        </w:tc>
-        <w:tc>
-          <w:tcPr>
-            <w:tcW w:w="2924" w:type="dxa"/>
+            <w:tcW w:w="555" w:type="dxa"/>
+          </w:tcPr>
+          <w:p>
+            <w:pPr>
+              <w:rPr>
+                <w:rFonts w:ascii="Arial" w:hAnsi="Arial" w:cs="Arial"/>
+                <w:color w:val="000000"/>
+                <w:sz w:val="20"/>
+                <w:szCs w:val="20"/>
+              </w:rPr>
+            </w:pPr>
+            <w:r>
+              <w:rPr>
+                <w:rFonts w:ascii="Arial" w:hAnsi="Arial" w:cs="Arial"/>
+                <w:color w:val="000000"/>
+                <w:sz w:val="20"/>
+                <w:szCs w:val="20"/>
+              </w:rPr>
+              <w:t>RA-41</w:t>
+            </w:r>
+            <w:r>
+              <w:rPr>
+                <w:rFonts w:ascii="Arial" w:hAnsi="Arial" w:cs="Arial"/>
+                <w:color w:val="000000"/>
+                <w:sz w:val="20"/>
+                <w:szCs w:val="20"/>
+              </w:rPr>
+              <w:t xml:space="preserve"> </w:t>
+            </w:r>
+          </w:p>
+        </w:tc>
+        <w:tc>
+          <w:tcPr>
+            <w:tcW w:w="2687" w:type="dxa"/>
           </w:tcPr>
           <w:p>
             <w:pPr>
@@ -3329,13 +2416,13 @@
                 <w:sz w:val="20"/>
                 <w:szCs w:val="20"/>
               </w:rPr>
-              <w:t>Cee Headers are placed inclined when there is a CMU wall at start. Or end.</w:t>
-            </w:r>
-          </w:p>
-        </w:tc>
-        <w:tc>
-          <w:tcPr>
-            <w:tcW w:w="4019" w:type="dxa"/>
+              <w:t>Cee Headers placed at an inclination in Z direction</w:t>
+            </w:r>
+          </w:p>
+        </w:tc>
+        <w:tc>
+          <w:tcPr>
+            <w:tcW w:w="3953" w:type="dxa"/>
           </w:tcPr>
           <w:p>
             <w:r>
@@ -3353,16 +2440,16 @@
               <w:t>-Now Fort Myers - For Construction-07.14.2023_detached.rvt"</w:t>
             </w:r>
           </w:p>
-          <w:p/>
-          <w:p>
-            <w:r>
-              <w:t>2</w:t>
+          <w:p>
+            <w:r>
+              <w:br/>
+              <w:t>3</w:t>
             </w:r>
             <w:r>
               <w:rPr>
                 <w:vertAlign w:val="superscript"/>
               </w:rPr>
-              <w:t>nd</w:t>
+              <w:t>rd</w:t>
             </w:r>
             <w:r>
               <w:t xml:space="preserve"> Floor Framing Plan</w:t>
@@ -3371,8 +2458,8 @@
         </w:tc>
         <w:tc>
           <w:tcPr>
-            <w:tcW w:w="1561" w:type="dxa"/>
-            <w:shd w:val="clear" w:color="auto" w:fill="FF0000"/>
+            <w:tcW w:w="2155" w:type="dxa"/>
+            <w:shd w:val="clear" w:color="auto" w:fill="92D050"/>
           </w:tcPr>
           <w:p/>
         </w:tc>
@@ -3383,31 +2470,31 @@
         </w:trPr>
         <w:tc>
           <w:tcPr>
-            <w:tcW w:w="846" w:type="dxa"/>
-          </w:tcPr>
-          <w:p>
-            <w:pPr>
-              <w:rPr>
-                <w:rFonts w:ascii="Arial" w:hAnsi="Arial" w:cs="Arial"/>
-                <w:color w:val="000000"/>
-                <w:sz w:val="20"/>
-                <w:szCs w:val="20"/>
-              </w:rPr>
-            </w:pPr>
-            <w:r>
-              <w:rPr>
-                <w:rFonts w:ascii="Arial" w:hAnsi="Arial" w:cs="Arial"/>
-                <w:color w:val="000000"/>
-                <w:sz w:val="20"/>
-                <w:szCs w:val="20"/>
-              </w:rPr>
-              <w:t xml:space="preserve">RA-20 </w:t>
-            </w:r>
-          </w:p>
-        </w:tc>
-        <w:tc>
-          <w:tcPr>
-            <w:tcW w:w="2924" w:type="dxa"/>
+            <w:tcW w:w="555" w:type="dxa"/>
+          </w:tcPr>
+          <w:p>
+            <w:pPr>
+              <w:rPr>
+                <w:rFonts w:ascii="Arial" w:hAnsi="Arial" w:cs="Arial"/>
+                <w:color w:val="000000"/>
+                <w:sz w:val="20"/>
+                <w:szCs w:val="20"/>
+              </w:rPr>
+            </w:pPr>
+            <w:r>
+              <w:rPr>
+                <w:rFonts w:ascii="Arial" w:hAnsi="Arial" w:cs="Arial"/>
+                <w:color w:val="000000"/>
+                <w:sz w:val="20"/>
+                <w:szCs w:val="20"/>
+              </w:rPr>
+              <w:t>RA-42</w:t>
+            </w:r>
+          </w:p>
+        </w:tc>
+        <w:tc>
+          <w:tcPr>
+            <w:tcW w:w="2687" w:type="dxa"/>
           </w:tcPr>
           <w:p>
             <w:pPr>
@@ -3427,54 +2514,147 @@
                 <w:sz w:val="20"/>
                 <w:szCs w:val="20"/>
               </w:rPr>
-              <w:t>Cee Headers placed at an inclination in Z direction</w:t>
-            </w:r>
-          </w:p>
-        </w:tc>
-        <w:tc>
-          <w:tcPr>
-            <w:tcW w:w="4019" w:type="dxa"/>
-          </w:tcPr>
-          <w:p>
-            <w:r>
-              <w:t>\</w:t>
-            </w:r>
-            <w:r>
-              <w:t xml:space="preserve">\ITS\Bugs\04. Cee Headers\23112023\129-FBC#23095 </w:t>
+              <w:t xml:space="preserve">For trim and extend of lines we need to take 2 1/2 inch </w:t>
             </w:r>
             <w:proofErr w:type="spellStart"/>
             <w:r>
-              <w:t>Stor</w:t>
+              <w:rPr>
+                <w:rFonts w:ascii="Arial" w:eastAsia="Times New Roman" w:hAnsi="Arial" w:cs="Arial"/>
+                <w:b/>
+                <w:color w:val="000000"/>
+                <w:sz w:val="20"/>
+                <w:szCs w:val="20"/>
+              </w:rPr>
+              <w:t>wb</w:t>
             </w:r>
             <w:proofErr w:type="spellEnd"/>
             <w:r>
-              <w:t>-Now Fort Myers - For Construction-07.14.2023_detached.rvt"</w:t>
-            </w:r>
-          </w:p>
-          <w:p>
-            <w:bookmarkStart w:id="0" w:name="_GoBack"/>
-            <w:bookmarkEnd w:id="0"/>
-            <w:r>
-              <w:br/>
-              <w:t>3</w:t>
-            </w:r>
-            <w:r>
-              <w:rPr>
-                <w:vertAlign w:val="superscript"/>
-              </w:rPr>
-              <w:t>rd</w:t>
-            </w:r>
-            <w:r>
-              <w:t xml:space="preserve"> Floor Framing Plan</w:t>
-            </w:r>
-          </w:p>
-        </w:tc>
-        <w:tc>
-          <w:tcPr>
-            <w:tcW w:w="1561" w:type="dxa"/>
-            <w:shd w:val="clear" w:color="auto" w:fill="FF0000"/>
-          </w:tcPr>
-          <w:p/>
+              <w:rPr>
+                <w:rFonts w:ascii="Arial" w:eastAsia="Times New Roman" w:hAnsi="Arial" w:cs="Arial"/>
+                <w:b/>
+                <w:color w:val="000000"/>
+                <w:sz w:val="20"/>
+                <w:szCs w:val="20"/>
+              </w:rPr>
+              <w:t xml:space="preserve"> as 0.21 as there is some issue with snap settings of Revit</w:t>
+            </w:r>
+          </w:p>
+        </w:tc>
+        <w:tc>
+          <w:tcPr>
+            <w:tcW w:w="3953" w:type="dxa"/>
+          </w:tcPr>
+          <w:p/>
+        </w:tc>
+        <w:tc>
+          <w:tcPr>
+            <w:tcW w:w="2155" w:type="dxa"/>
+            <w:shd w:val="clear" w:color="auto" w:fill="92D050"/>
+          </w:tcPr>
+          <w:p/>
+        </w:tc>
+      </w:tr>
+      <w:tr>
+        <w:trPr>
+          <w:trHeight w:val="1191"/>
+        </w:trPr>
+        <w:tc>
+          <w:tcPr>
+            <w:tcW w:w="555" w:type="dxa"/>
+          </w:tcPr>
+          <w:p>
+            <w:pPr>
+              <w:rPr>
+                <w:rFonts w:ascii="Arial" w:hAnsi="Arial" w:cs="Arial"/>
+                <w:color w:val="000000"/>
+                <w:sz w:val="20"/>
+                <w:szCs w:val="20"/>
+              </w:rPr>
+            </w:pPr>
+            <w:r>
+              <w:rPr>
+                <w:rFonts w:ascii="Arial" w:hAnsi="Arial" w:cs="Arial"/>
+                <w:color w:val="000000"/>
+                <w:sz w:val="20"/>
+                <w:szCs w:val="20"/>
+              </w:rPr>
+              <w:t>RA-44</w:t>
+            </w:r>
+          </w:p>
+        </w:tc>
+        <w:tc>
+          <w:tcPr>
+            <w:tcW w:w="2687" w:type="dxa"/>
+          </w:tcPr>
+          <w:p>
+            <w:pPr>
+              <w:rPr>
+                <w:rFonts w:ascii="Arial" w:eastAsia="Times New Roman" w:hAnsi="Arial" w:cs="Arial"/>
+                <w:b/>
+                <w:color w:val="000000"/>
+                <w:sz w:val="20"/>
+                <w:szCs w:val="20"/>
+              </w:rPr>
+            </w:pPr>
+            <w:r>
+              <w:rPr>
+                <w:rFonts w:ascii="Arial" w:eastAsia="Times New Roman" w:hAnsi="Arial" w:cs="Arial"/>
+                <w:b/>
+                <w:color w:val="000000"/>
+                <w:sz w:val="20"/>
+                <w:szCs w:val="20"/>
+              </w:rPr>
+              <w:t>Bottom Track Round off bug in Live project</w:t>
+            </w:r>
+          </w:p>
+          <w:p>
+            <w:pPr>
+              <w:rPr>
+                <w:rFonts w:ascii="Arial" w:eastAsia="Times New Roman" w:hAnsi="Arial" w:cs="Arial"/>
+                <w:b/>
+                <w:color w:val="000000"/>
+                <w:sz w:val="20"/>
+                <w:szCs w:val="20"/>
+              </w:rPr>
+            </w:pPr>
+          </w:p>
+        </w:tc>
+        <w:tc>
+          <w:tcPr>
+            <w:tcW w:w="3953" w:type="dxa"/>
+          </w:tcPr>
+          <w:p>
+            <w:r>
+              <w:t xml:space="preserve"> File Path: </w:t>
+            </w:r>
+            <w:r>
+              <w:t xml:space="preserve">"Z:\1. </w:t>
+            </w:r>
+            <w:proofErr w:type="spellStart"/>
+            <w:r>
+              <w:t>Satish_Work</w:t>
+            </w:r>
+            <w:proofErr w:type="spellEnd"/>
+            <w:r>
+              <w:t>\Bugs\02. Bottom Tracks\12062023\SS-20#001-WagnerDevelopmentSSMonroeville-251123_detached.rvt"</w:t>
+            </w:r>
+          </w:p>
+        </w:tc>
+        <w:tc>
+          <w:tcPr>
+            <w:tcW w:w="2155" w:type="dxa"/>
+            <w:shd w:val="clear" w:color="auto" w:fill="00B050"/>
+          </w:tcPr>
+          <w:p>
+            <w:r>
+              <w:t>Horizontal slope model</w:t>
+            </w:r>
+          </w:p>
+          <w:p>
+            <w:r>
+              <w:t>Fixed Round off for BT</w:t>
+            </w:r>
+          </w:p>
         </w:tc>
       </w:tr>
       <w:tr>
@@ -3483,31 +2663,31 @@
         </w:trPr>
         <w:tc>
           <w:tcPr>
-            <w:tcW w:w="846" w:type="dxa"/>
-          </w:tcPr>
-          <w:p>
-            <w:pPr>
-              <w:rPr>
-                <w:rFonts w:ascii="Arial" w:hAnsi="Arial" w:cs="Arial"/>
-                <w:color w:val="000000"/>
-                <w:sz w:val="20"/>
-                <w:szCs w:val="20"/>
-              </w:rPr>
-            </w:pPr>
-            <w:r>
-              <w:rPr>
-                <w:rFonts w:ascii="Arial" w:hAnsi="Arial" w:cs="Arial"/>
-                <w:color w:val="000000"/>
-                <w:sz w:val="20"/>
-                <w:szCs w:val="20"/>
-              </w:rPr>
-              <w:t>RA-21</w:t>
-            </w:r>
-          </w:p>
-        </w:tc>
-        <w:tc>
-          <w:tcPr>
-            <w:tcW w:w="2924" w:type="dxa"/>
+            <w:tcW w:w="555" w:type="dxa"/>
+          </w:tcPr>
+          <w:p>
+            <w:pPr>
+              <w:rPr>
+                <w:rFonts w:ascii="Arial" w:hAnsi="Arial" w:cs="Arial"/>
+                <w:color w:val="000000"/>
+                <w:sz w:val="20"/>
+                <w:szCs w:val="20"/>
+              </w:rPr>
+            </w:pPr>
+            <w:r>
+              <w:rPr>
+                <w:rFonts w:ascii="Arial" w:hAnsi="Arial" w:cs="Arial"/>
+                <w:color w:val="000000"/>
+                <w:sz w:val="20"/>
+                <w:szCs w:val="20"/>
+              </w:rPr>
+              <w:t>RA-45</w:t>
+            </w:r>
+          </w:p>
+        </w:tc>
+        <w:tc>
+          <w:tcPr>
+            <w:tcW w:w="2687" w:type="dxa"/>
           </w:tcPr>
           <w:p>
             <w:pPr>
@@ -3519,20 +2699,77 @@
                 <w:szCs w:val="20"/>
               </w:rPr>
             </w:pPr>
-          </w:p>
-        </w:tc>
-        <w:tc>
-          <w:tcPr>
-            <w:tcW w:w="4019" w:type="dxa"/>
-          </w:tcPr>
-          <w:p/>
-        </w:tc>
-        <w:tc>
-          <w:tcPr>
-            <w:tcW w:w="1561" w:type="dxa"/>
-            <w:shd w:val="clear" w:color="auto" w:fill="FF0000"/>
-          </w:tcPr>
-          <w:p/>
+            <w:r>
+              <w:rPr>
+                <w:rFonts w:ascii="Arial" w:eastAsia="Times New Roman" w:hAnsi="Arial" w:cs="Arial"/>
+                <w:b/>
+                <w:color w:val="000000"/>
+                <w:sz w:val="20"/>
+                <w:szCs w:val="20"/>
+              </w:rPr>
+              <w:t xml:space="preserve">Studs working in 3D but not working in 2D </w:t>
+            </w:r>
+          </w:p>
+          <w:p>
+            <w:pPr>
+              <w:rPr>
+                <w:rFonts w:ascii="Arial" w:eastAsia="Times New Roman" w:hAnsi="Arial" w:cs="Arial"/>
+                <w:b/>
+                <w:color w:val="000000"/>
+                <w:sz w:val="20"/>
+                <w:szCs w:val="20"/>
+              </w:rPr>
+            </w:pPr>
+            <w:r>
+              <w:rPr>
+                <w:rFonts w:ascii="Arial" w:eastAsia="Times New Roman" w:hAnsi="Arial" w:cs="Arial"/>
+                <w:b/>
+                <w:color w:val="000000"/>
+                <w:sz w:val="20"/>
+                <w:szCs w:val="20"/>
+              </w:rPr>
+              <w:t>On Centers missing</w:t>
+            </w:r>
+          </w:p>
+        </w:tc>
+        <w:tc>
+          <w:tcPr>
+            <w:tcW w:w="3953" w:type="dxa"/>
+          </w:tcPr>
+          <w:p/>
+          <w:p>
+            <w:r>
+              <w:t xml:space="preserve">File Path: </w:t>
+            </w:r>
+            <w:r>
+              <w:t xml:space="preserve">"Z:\1. </w:t>
+            </w:r>
+            <w:proofErr w:type="spellStart"/>
+            <w:r>
+              <w:t>Satish_Work</w:t>
+            </w:r>
+            <w:proofErr w:type="spellEnd"/>
+            <w:r>
+              <w:t>\Bugs\02. Bottom Tracks\12062023\SS-20#001-WagnerDevelopmentSSMonroeville-251123_detached.rvt"</w:t>
+            </w:r>
+          </w:p>
+        </w:tc>
+        <w:tc>
+          <w:tcPr>
+            <w:tcW w:w="2155" w:type="dxa"/>
+            <w:shd w:val="clear" w:color="auto" w:fill="00B050"/>
+          </w:tcPr>
+          <w:p/>
+          <w:p>
+            <w:r>
+              <w:t>Fixed issue with bounding box computation while looking for collisions</w:t>
+            </w:r>
+          </w:p>
+          <w:p>
+            <w:r>
+              <w:t>REVIT API issue, fixed with a code workaround</w:t>
+            </w:r>
+          </w:p>
         </w:tc>
       </w:tr>
       <w:tr>
@@ -3541,22 +2778,32 @@
         </w:trPr>
         <w:tc>
           <w:tcPr>
-            <w:tcW w:w="846" w:type="dxa"/>
-          </w:tcPr>
-          <w:p>
-            <w:pPr>
-              <w:rPr>
-                <w:rFonts w:ascii="Arial" w:hAnsi="Arial" w:cs="Arial"/>
-                <w:color w:val="000000"/>
-                <w:sz w:val="20"/>
-                <w:szCs w:val="20"/>
-              </w:rPr>
-            </w:pPr>
-          </w:p>
-        </w:tc>
-        <w:tc>
-          <w:tcPr>
-            <w:tcW w:w="2924" w:type="dxa"/>
+            <w:tcW w:w="555" w:type="dxa"/>
+          </w:tcPr>
+          <w:p>
+            <w:pPr>
+              <w:rPr>
+                <w:rFonts w:ascii="Arial" w:hAnsi="Arial" w:cs="Arial"/>
+                <w:color w:val="000000"/>
+                <w:sz w:val="20"/>
+                <w:szCs w:val="20"/>
+              </w:rPr>
+            </w:pPr>
+            <w:r>
+              <w:rPr>
+                <w:rFonts w:ascii="Arial" w:hAnsi="Arial" w:cs="Arial"/>
+                <w:color w:val="000000"/>
+                <w:sz w:val="20"/>
+                <w:szCs w:val="20"/>
+              </w:rPr>
+              <w:lastRenderedPageBreak/>
+              <w:t>RA-46</w:t>
+            </w:r>
+          </w:p>
+        </w:tc>
+        <w:tc>
+          <w:tcPr>
+            <w:tcW w:w="2687" w:type="dxa"/>
           </w:tcPr>
           <w:p>
             <w:pPr>
@@ -3568,20 +2815,50 @@
                 <w:szCs w:val="20"/>
               </w:rPr>
             </w:pPr>
-          </w:p>
-        </w:tc>
-        <w:tc>
-          <w:tcPr>
-            <w:tcW w:w="4019" w:type="dxa"/>
-          </w:tcPr>
-          <w:p/>
-        </w:tc>
-        <w:tc>
-          <w:tcPr>
-            <w:tcW w:w="1561" w:type="dxa"/>
-            <w:shd w:val="clear" w:color="auto" w:fill="FF0000"/>
-          </w:tcPr>
-          <w:p/>
+            <w:r>
+              <w:rPr>
+                <w:rFonts w:ascii="Arial" w:eastAsia="Times New Roman" w:hAnsi="Arial" w:cs="Arial"/>
+                <w:b/>
+                <w:color w:val="000000"/>
+                <w:sz w:val="20"/>
+                <w:szCs w:val="20"/>
+              </w:rPr>
+              <w:t>Decks are not placing in live project ()</w:t>
+            </w:r>
+          </w:p>
+        </w:tc>
+        <w:tc>
+          <w:tcPr>
+            <w:tcW w:w="3953" w:type="dxa"/>
+          </w:tcPr>
+          <w:p>
+            <w:r>
+              <w:t xml:space="preserve">File Path: </w:t>
+            </w:r>
+            <w:r>
+              <w:t xml:space="preserve">"Z:\1. </w:t>
+            </w:r>
+            <w:proofErr w:type="spellStart"/>
+            <w:r>
+              <w:t>Satish_Work</w:t>
+            </w:r>
+            <w:proofErr w:type="spellEnd"/>
+            <w:r>
+              <w:t>\Bugs\02. Bottom Tracks\12062023\SS-20#001-WagnerDevelopmentSSMonroeville-251123_detached.rvt"</w:t>
+            </w:r>
+          </w:p>
+        </w:tc>
+        <w:tc>
+          <w:tcPr>
+            <w:tcW w:w="2155" w:type="dxa"/>
+            <w:shd w:val="clear" w:color="auto" w:fill="00B050"/>
+          </w:tcPr>
+          <w:p/>
+          <w:p>
+            <w:r>
+              <w:t>Fixed</w:t>
+            </w:r>
+          </w:p>
         </w:tc>
       </w:tr>
       <w:tr>
@@ -3590,22 +2867,40 @@
         </w:trPr>
         <w:tc>
           <w:tcPr>
-            <w:tcW w:w="846" w:type="dxa"/>
-          </w:tcPr>
-          <w:p>
-            <w:pPr>
-              <w:rPr>
-                <w:rFonts w:ascii="Arial" w:hAnsi="Arial" w:cs="Arial"/>
-                <w:color w:val="000000"/>
-                <w:sz w:val="20"/>
-                <w:szCs w:val="20"/>
-              </w:rPr>
-            </w:pPr>
-          </w:p>
-        </w:tc>
-        <w:tc>
-          <w:tcPr>
-            <w:tcW w:w="2924" w:type="dxa"/>
+            <w:tcW w:w="555" w:type="dxa"/>
+          </w:tcPr>
+          <w:p>
+            <w:pPr>
+              <w:rPr>
+                <w:rFonts w:ascii="Arial" w:hAnsi="Arial" w:cs="Arial"/>
+                <w:color w:val="000000"/>
+                <w:sz w:val="20"/>
+                <w:szCs w:val="20"/>
+              </w:rPr>
+            </w:pPr>
+            <w:r>
+              <w:rPr>
+                <w:rFonts w:ascii="Arial" w:hAnsi="Arial" w:cs="Arial"/>
+                <w:color w:val="000000"/>
+                <w:sz w:val="20"/>
+                <w:szCs w:val="20"/>
+              </w:rPr>
+              <w:t>RA-47</w:t>
+            </w:r>
+          </w:p>
+          <w:p>
+            <w:pPr>
+              <w:rPr>
+                <w:rFonts w:ascii="Arial" w:hAnsi="Arial" w:cs="Arial"/>
+                <w:sz w:val="20"/>
+                <w:szCs w:val="20"/>
+              </w:rPr>
+            </w:pPr>
+          </w:p>
+        </w:tc>
+        <w:tc>
+          <w:tcPr>
+            <w:tcW w:w="2687" w:type="dxa"/>
           </w:tcPr>
           <w:p>
             <w:pPr>
@@ -3617,20 +2912,661 @@
                 <w:szCs w:val="20"/>
               </w:rPr>
             </w:pPr>
-          </w:p>
-        </w:tc>
-        <w:tc>
-          <w:tcPr>
-            <w:tcW w:w="4019" w:type="dxa"/>
-          </w:tcPr>
-          <w:p/>
-        </w:tc>
-        <w:tc>
-          <w:tcPr>
-            <w:tcW w:w="1561" w:type="dxa"/>
+            <w:r>
+              <w:rPr>
+                <w:rFonts w:ascii="Arial" w:eastAsia="Times New Roman" w:hAnsi="Arial" w:cs="Arial"/>
+                <w:b/>
+                <w:color w:val="000000"/>
+                <w:sz w:val="20"/>
+                <w:szCs w:val="20"/>
+              </w:rPr>
+              <w:t>When trim and recreate , vertical panel direction property is not remembered</w:t>
+            </w:r>
+          </w:p>
+        </w:tc>
+        <w:tc>
+          <w:tcPr>
+            <w:tcW w:w="3953" w:type="dxa"/>
+          </w:tcPr>
+          <w:p/>
+        </w:tc>
+        <w:tc>
+          <w:tcPr>
+            <w:tcW w:w="2155" w:type="dxa"/>
+            <w:shd w:val="clear" w:color="auto" w:fill="00B050"/>
+          </w:tcPr>
+          <w:p>
+            <w:r>
+              <w:t>Fixed</w:t>
+            </w:r>
+          </w:p>
+        </w:tc>
+      </w:tr>
+      <w:tr>
+        <w:tc>
+          <w:tcPr>
+            <w:tcW w:w="555" w:type="dxa"/>
+          </w:tcPr>
+          <w:p>
+            <w:r>
+              <w:rPr>
+                <w:rFonts w:ascii="Arial" w:hAnsi="Arial" w:cs="Arial"/>
+                <w:color w:val="000000"/>
+                <w:sz w:val="20"/>
+                <w:szCs w:val="20"/>
+              </w:rPr>
+              <w:t>RA-16</w:t>
+            </w:r>
+          </w:p>
+        </w:tc>
+        <w:tc>
+          <w:tcPr>
+            <w:tcW w:w="2687" w:type="dxa"/>
+          </w:tcPr>
+          <w:p>
+            <w:pPr>
+              <w:rPr>
+                <w:rFonts w:ascii="Arial" w:hAnsi="Arial" w:cs="Arial"/>
+                <w:color w:val="000000"/>
+                <w:sz w:val="20"/>
+                <w:szCs w:val="20"/>
+              </w:rPr>
+            </w:pPr>
+            <w:r>
+              <w:rPr>
+                <w:rFonts w:ascii="Arial" w:hAnsi="Arial" w:cs="Arial"/>
+                <w:color w:val="000000"/>
+                <w:sz w:val="20"/>
+                <w:szCs w:val="20"/>
+              </w:rPr>
+              <w:t>Panel @ Hallway Conditions:</w:t>
+            </w:r>
+            <w:r>
+              <w:rPr>
+                <w:rFonts w:ascii="Arial" w:hAnsi="Arial" w:cs="Arial"/>
+                <w:color w:val="000000"/>
+                <w:sz w:val="20"/>
+                <w:szCs w:val="20"/>
+              </w:rPr>
+              <w:br/>
+            </w:r>
+            <w:r>
+              <w:rPr>
+                <w:rFonts w:ascii="Arial" w:hAnsi="Arial" w:cs="Arial"/>
+                <w:color w:val="000000"/>
+                <w:sz w:val="20"/>
+                <w:szCs w:val="20"/>
+              </w:rPr>
+              <w:br/>
+              <w:t>1. If Panel @ Hallway condition is shown as yes,</w:t>
+            </w:r>
+            <w:r>
+              <w:rPr>
+                <w:rFonts w:ascii="Arial" w:hAnsi="Arial" w:cs="Arial"/>
+                <w:color w:val="000000"/>
+                <w:sz w:val="20"/>
+                <w:szCs w:val="20"/>
+              </w:rPr>
+              <w:br/>
+            </w:r>
+            <w:r>
+              <w:rPr>
+                <w:rFonts w:ascii="Arial" w:hAnsi="Arial" w:cs="Arial"/>
+                <w:color w:val="000000"/>
+                <w:sz w:val="20"/>
+                <w:szCs w:val="20"/>
+              </w:rPr>
+              <w:br/>
+            </w:r>
+            <w:proofErr w:type="spellStart"/>
+            <w:r>
+              <w:rPr>
+                <w:rFonts w:ascii="Arial" w:hAnsi="Arial" w:cs="Arial"/>
+                <w:color w:val="000000"/>
+                <w:sz w:val="20"/>
+                <w:szCs w:val="20"/>
+              </w:rPr>
+              <w:t>i</w:t>
+            </w:r>
+            <w:proofErr w:type="spellEnd"/>
+            <w:r>
+              <w:rPr>
+                <w:rFonts w:ascii="Arial" w:hAnsi="Arial" w:cs="Arial"/>
+                <w:color w:val="000000"/>
+                <w:sz w:val="20"/>
+                <w:szCs w:val="20"/>
+              </w:rPr>
+              <w:t xml:space="preserve">. then delete the panel on hallway side of line &amp; place it on the opposite side of the line. </w:t>
+            </w:r>
+            <w:r>
+              <w:rPr>
+                <w:rFonts w:ascii="Arial" w:hAnsi="Arial" w:cs="Arial"/>
+                <w:color w:val="000000"/>
+                <w:sz w:val="20"/>
+                <w:szCs w:val="20"/>
+              </w:rPr>
+              <w:br/>
+            </w:r>
+            <w:r>
+              <w:rPr>
+                <w:rFonts w:ascii="Arial" w:hAnsi="Arial" w:cs="Arial"/>
+                <w:color w:val="000000"/>
+                <w:sz w:val="20"/>
+                <w:szCs w:val="20"/>
+              </w:rPr>
+              <w:br/>
+              <w:t>ii. In some lines (like insulation, fire or any line with both side panels), if the panel is already present on the opposite side of the line then delete the panel present on the hallway side.</w:t>
+            </w:r>
+            <w:r>
+              <w:rPr>
+                <w:rFonts w:ascii="Arial" w:hAnsi="Arial" w:cs="Arial"/>
+                <w:color w:val="000000"/>
+                <w:sz w:val="20"/>
+                <w:szCs w:val="20"/>
+              </w:rPr>
+              <w:br/>
+            </w:r>
+            <w:r>
+              <w:rPr>
+                <w:rFonts w:ascii="Arial" w:hAnsi="Arial" w:cs="Arial"/>
+                <w:color w:val="000000"/>
+                <w:sz w:val="20"/>
+                <w:szCs w:val="20"/>
+              </w:rPr>
+              <w:br/>
+              <w:t>2. If Panel @ Hallway condition is shown as no</w:t>
+            </w:r>
+            <w:proofErr w:type="gramStart"/>
+            <w:r>
+              <w:rPr>
+                <w:rFonts w:ascii="Arial" w:hAnsi="Arial" w:cs="Arial"/>
+                <w:color w:val="000000"/>
+                <w:sz w:val="20"/>
+                <w:szCs w:val="20"/>
+              </w:rPr>
+              <w:t>,</w:t>
+            </w:r>
+            <w:proofErr w:type="gramEnd"/>
+            <w:r>
+              <w:rPr>
+                <w:rFonts w:ascii="Arial" w:hAnsi="Arial" w:cs="Arial"/>
+                <w:color w:val="000000"/>
+                <w:sz w:val="20"/>
+                <w:szCs w:val="20"/>
+              </w:rPr>
+              <w:br/>
+            </w:r>
+            <w:r>
+              <w:rPr>
+                <w:rFonts w:ascii="Arial" w:hAnsi="Arial" w:cs="Arial"/>
+                <w:color w:val="000000"/>
+                <w:sz w:val="20"/>
+                <w:szCs w:val="20"/>
+              </w:rPr>
+              <w:br/>
+            </w:r>
+            <w:proofErr w:type="spellStart"/>
+            <w:r>
+              <w:rPr>
+                <w:rFonts w:ascii="Arial" w:hAnsi="Arial" w:cs="Arial"/>
+                <w:color w:val="000000"/>
+                <w:sz w:val="20"/>
+                <w:szCs w:val="20"/>
+              </w:rPr>
+              <w:t>i</w:t>
+            </w:r>
+            <w:proofErr w:type="spellEnd"/>
+            <w:r>
+              <w:rPr>
+                <w:rFonts w:ascii="Arial" w:hAnsi="Arial" w:cs="Arial"/>
+                <w:color w:val="000000"/>
+                <w:sz w:val="20"/>
+                <w:szCs w:val="20"/>
+              </w:rPr>
+              <w:t>. then delete the panel if it is only on any one side of the wall line present beside the hallway,</w:t>
+            </w:r>
+            <w:r>
+              <w:rPr>
+                <w:rFonts w:ascii="Arial" w:hAnsi="Arial" w:cs="Arial"/>
+                <w:color w:val="000000"/>
+                <w:sz w:val="20"/>
+                <w:szCs w:val="20"/>
+              </w:rPr>
+              <w:br/>
+            </w:r>
+            <w:r>
+              <w:rPr>
+                <w:rFonts w:ascii="Arial" w:hAnsi="Arial" w:cs="Arial"/>
+                <w:color w:val="000000"/>
+                <w:sz w:val="20"/>
+                <w:szCs w:val="20"/>
+              </w:rPr>
+              <w:br/>
+              <w:t xml:space="preserve">ii. </w:t>
+            </w:r>
+            <w:proofErr w:type="gramStart"/>
+            <w:r>
+              <w:rPr>
+                <w:rFonts w:ascii="Arial" w:hAnsi="Arial" w:cs="Arial"/>
+                <w:color w:val="000000"/>
+                <w:sz w:val="20"/>
+                <w:szCs w:val="20"/>
+              </w:rPr>
+              <w:t>if</w:t>
+            </w:r>
+            <w:proofErr w:type="gramEnd"/>
+            <w:r>
+              <w:rPr>
+                <w:rFonts w:ascii="Arial" w:hAnsi="Arial" w:cs="Arial"/>
+                <w:color w:val="000000"/>
+                <w:sz w:val="20"/>
+                <w:szCs w:val="20"/>
+              </w:rPr>
+              <w:t xml:space="preserve"> the line is of fire or insulation type or has both sides panel on it, then the panel should be deleted only on hallway side.</w:t>
+            </w:r>
+            <w:r>
+              <w:rPr>
+                <w:rFonts w:ascii="Arial" w:hAnsi="Arial" w:cs="Arial"/>
+                <w:color w:val="000000"/>
+                <w:sz w:val="20"/>
+                <w:szCs w:val="20"/>
+              </w:rPr>
+              <w:br/>
+            </w:r>
+            <w:r>
+              <w:rPr>
+                <w:rFonts w:ascii="Arial" w:hAnsi="Arial" w:cs="Arial"/>
+                <w:color w:val="000000"/>
+                <w:sz w:val="20"/>
+                <w:szCs w:val="20"/>
+              </w:rPr>
+              <w:br/>
+              <w:t>(This is old requirement only, but we thought of writing it after hallway add-in is ready. As hallway add-in got failed, this got stopped abruptly)</w:t>
+            </w:r>
+          </w:p>
+          <w:p/>
+        </w:tc>
+        <w:tc>
+          <w:tcPr>
+            <w:tcW w:w="3953" w:type="dxa"/>
+          </w:tcPr>
+          <w:p/>
+        </w:tc>
+        <w:tc>
+          <w:tcPr>
+            <w:tcW w:w="2155" w:type="dxa"/>
+            <w:shd w:val="clear" w:color="auto" w:fill="FFC000"/>
+          </w:tcPr>
+          <w:p/>
+          <w:p/>
+          <w:p/>
+          <w:p/>
+          <w:p/>
+          <w:p/>
+          <w:p/>
+          <w:p>
+            <w:r>
+              <w:t>In Progress</w:t>
+            </w:r>
+          </w:p>
+        </w:tc>
+      </w:tr>
+      <w:tr>
+        <w:tc>
+          <w:tcPr>
+            <w:tcW w:w="555" w:type="dxa"/>
+          </w:tcPr>
+          <w:p>
+            <w:r>
+              <w:rPr>
+                <w:rFonts w:ascii="Arial" w:hAnsi="Arial" w:cs="Arial"/>
+                <w:color w:val="000000"/>
+                <w:sz w:val="20"/>
+                <w:szCs w:val="20"/>
+              </w:rPr>
+              <w:t>RA-48</w:t>
+            </w:r>
+          </w:p>
+        </w:tc>
+        <w:tc>
+          <w:tcPr>
+            <w:tcW w:w="2687" w:type="dxa"/>
+          </w:tcPr>
+          <w:p>
+            <w:proofErr w:type="gramStart"/>
+            <w:r>
+              <w:rPr>
+                <w:rFonts w:ascii="Arial" w:hAnsi="Arial" w:cs="Arial"/>
+                <w:color w:val="000000"/>
+                <w:sz w:val="20"/>
+                <w:szCs w:val="20"/>
+              </w:rPr>
+              <w:t>1.Eliminate</w:t>
+            </w:r>
+            <w:proofErr w:type="gramEnd"/>
+            <w:r>
+              <w:rPr>
+                <w:rFonts w:ascii="Arial" w:hAnsi="Arial" w:cs="Arial"/>
+                <w:color w:val="000000"/>
+                <w:sz w:val="20"/>
+                <w:szCs w:val="20"/>
+              </w:rPr>
+              <w:t xml:space="preserve"> Cee Header in CMU wall</w:t>
+            </w:r>
+            <w:r>
+              <w:rPr>
+                <w:rFonts w:ascii="Arial" w:hAnsi="Arial" w:cs="Arial"/>
+                <w:color w:val="000000"/>
+                <w:sz w:val="20"/>
+                <w:szCs w:val="20"/>
+              </w:rPr>
+              <w:br/>
+            </w:r>
+            <w:r>
+              <w:rPr>
+                <w:rFonts w:ascii="Arial" w:hAnsi="Arial" w:cs="Arial"/>
+                <w:color w:val="000000"/>
+                <w:sz w:val="20"/>
+                <w:szCs w:val="20"/>
+              </w:rPr>
+              <w:br/>
+              <w:t>2. Terminate Cee Header at face of CMU wall</w:t>
+            </w:r>
+            <w:r>
+              <w:rPr>
+                <w:rFonts w:ascii="Arial" w:hAnsi="Arial" w:cs="Arial"/>
+                <w:color w:val="000000"/>
+                <w:sz w:val="20"/>
+                <w:szCs w:val="20"/>
+              </w:rPr>
+              <w:br/>
+            </w:r>
+            <w:r>
+              <w:rPr>
+                <w:rFonts w:ascii="Arial" w:hAnsi="Arial" w:cs="Arial"/>
+                <w:color w:val="000000"/>
+                <w:sz w:val="20"/>
+                <w:szCs w:val="20"/>
+              </w:rPr>
+              <w:br/>
+            </w:r>
+            <w:r>
+              <w:rPr>
+                <w:rFonts w:ascii="Arial" w:hAnsi="Arial" w:cs="Arial"/>
+                <w:color w:val="000000"/>
+                <w:sz w:val="20"/>
+                <w:szCs w:val="20"/>
+              </w:rPr>
+              <w:lastRenderedPageBreak/>
+              <w:t>3. Cee Headers are placed wrong location (On LB walls</w:t>
+            </w:r>
+            <w:proofErr w:type="gramStart"/>
+            <w:r>
+              <w:rPr>
+                <w:rFonts w:ascii="Arial" w:hAnsi="Arial" w:cs="Arial"/>
+                <w:color w:val="000000"/>
+                <w:sz w:val="20"/>
+                <w:szCs w:val="20"/>
+              </w:rPr>
+              <w:t>)</w:t>
+            </w:r>
+            <w:proofErr w:type="gramEnd"/>
+            <w:r>
+              <w:rPr>
+                <w:rFonts w:ascii="Arial" w:hAnsi="Arial" w:cs="Arial"/>
+                <w:color w:val="000000"/>
+                <w:sz w:val="20"/>
+                <w:szCs w:val="20"/>
+              </w:rPr>
+              <w:br/>
+            </w:r>
+            <w:r>
+              <w:rPr>
+                <w:rFonts w:ascii="Arial" w:hAnsi="Arial" w:cs="Arial"/>
+                <w:color w:val="000000"/>
+                <w:sz w:val="20"/>
+                <w:szCs w:val="20"/>
+              </w:rPr>
+              <w:br/>
+              <w:t>4. Adjustment Mode is not working in roof level</w:t>
+            </w:r>
+            <w:r>
+              <w:rPr>
+                <w:rFonts w:ascii="Arial" w:hAnsi="Arial" w:cs="Arial"/>
+                <w:color w:val="000000"/>
+                <w:sz w:val="20"/>
+                <w:szCs w:val="20"/>
+              </w:rPr>
+              <w:br/>
+            </w:r>
+            <w:r>
+              <w:rPr>
+                <w:rFonts w:ascii="Arial" w:hAnsi="Arial" w:cs="Arial"/>
+                <w:color w:val="000000"/>
+                <w:sz w:val="20"/>
+                <w:szCs w:val="20"/>
+              </w:rPr>
+              <w:br/>
+              <w:t>When we run the adjustment mode, all created posts are placed at single location</w:t>
+            </w:r>
+            <w:r>
+              <w:rPr>
+                <w:rFonts w:ascii="Arial" w:hAnsi="Arial" w:cs="Arial"/>
+                <w:color w:val="000000"/>
+                <w:sz w:val="20"/>
+                <w:szCs w:val="20"/>
+              </w:rPr>
+              <w:br/>
+            </w:r>
+            <w:r>
+              <w:rPr>
+                <w:rFonts w:ascii="Arial" w:hAnsi="Arial" w:cs="Arial"/>
+                <w:color w:val="000000"/>
+                <w:sz w:val="20"/>
+                <w:szCs w:val="20"/>
+              </w:rPr>
+              <w:br/>
+            </w:r>
+          </w:p>
+        </w:tc>
+        <w:tc>
+          <w:tcPr>
+            <w:tcW w:w="3953" w:type="dxa"/>
+          </w:tcPr>
+          <w:p>
+            <w:pPr>
+              <w:rPr>
+                <w:rFonts w:ascii="Arial" w:hAnsi="Arial" w:cs="Arial"/>
+                <w:color w:val="000000"/>
+                <w:sz w:val="20"/>
+                <w:szCs w:val="20"/>
+              </w:rPr>
+            </w:pPr>
+            <w:proofErr w:type="gramStart"/>
+            <w:r>
+              <w:rPr>
+                <w:rFonts w:ascii="Arial" w:hAnsi="Arial" w:cs="Arial"/>
+                <w:color w:val="000000"/>
+                <w:sz w:val="20"/>
+                <w:szCs w:val="20"/>
+              </w:rPr>
+              <w:lastRenderedPageBreak/>
+              <w:t>project :</w:t>
+            </w:r>
+            <w:proofErr w:type="gramEnd"/>
+            <w:r>
+              <w:rPr>
+                <w:rFonts w:ascii="Arial" w:hAnsi="Arial" w:cs="Arial"/>
+                <w:color w:val="000000"/>
+                <w:sz w:val="20"/>
+                <w:szCs w:val="20"/>
+              </w:rPr>
+              <w:t xml:space="preserve"> Cee Header Testing Sample- 1</w:t>
+            </w:r>
+            <w:r>
+              <w:rPr>
+                <w:rFonts w:ascii="Arial" w:hAnsi="Arial" w:cs="Arial"/>
+                <w:color w:val="000000"/>
+                <w:sz w:val="20"/>
+                <w:szCs w:val="20"/>
+              </w:rPr>
+              <w:br/>
+            </w:r>
+            <w:r>
+              <w:rPr>
+                <w:rFonts w:ascii="Arial" w:hAnsi="Arial" w:cs="Arial"/>
+                <w:color w:val="000000"/>
+                <w:sz w:val="20"/>
+                <w:szCs w:val="20"/>
+              </w:rPr>
+              <w:br/>
+              <w:t xml:space="preserve">path file:-R:\1. </w:t>
+            </w:r>
+            <w:proofErr w:type="spellStart"/>
+            <w:r>
+              <w:rPr>
+                <w:rFonts w:ascii="Arial" w:hAnsi="Arial" w:cs="Arial"/>
+                <w:color w:val="000000"/>
+                <w:sz w:val="20"/>
+                <w:szCs w:val="20"/>
+              </w:rPr>
+              <w:t>Satish_Work</w:t>
+            </w:r>
+            <w:proofErr w:type="spellEnd"/>
+            <w:r>
+              <w:rPr>
+                <w:rFonts w:ascii="Arial" w:hAnsi="Arial" w:cs="Arial"/>
+                <w:color w:val="000000"/>
+                <w:sz w:val="20"/>
+                <w:szCs w:val="20"/>
+              </w:rPr>
+              <w:t>\Bugs\04. Cee Headers\16-10-2023</w:t>
+            </w:r>
+          </w:p>
+          <w:p/>
+        </w:tc>
+        <w:tc>
+          <w:tcPr>
+            <w:tcW w:w="2155" w:type="dxa"/>
             <w:shd w:val="clear" w:color="auto" w:fill="FF0000"/>
           </w:tcPr>
           <w:p/>
+          <w:p/>
+          <w:p/>
+          <w:p/>
+          <w:p/>
+          <w:p/>
+          <w:p>
+            <w:r>
+              <w:t>Not Started</w:t>
+            </w:r>
+          </w:p>
+        </w:tc>
+      </w:tr>
+      <w:tr>
+        <w:tc>
+          <w:tcPr>
+            <w:tcW w:w="555" w:type="dxa"/>
+          </w:tcPr>
+          <w:p>
+            <w:r>
+              <w:rPr>
+                <w:rFonts w:ascii="Arial" w:hAnsi="Arial" w:cs="Arial"/>
+                <w:color w:val="000000"/>
+                <w:sz w:val="20"/>
+                <w:szCs w:val="20"/>
+              </w:rPr>
+              <w:lastRenderedPageBreak/>
+              <w:t>RA-49</w:t>
+            </w:r>
+          </w:p>
+        </w:tc>
+        <w:tc>
+          <w:tcPr>
+            <w:tcW w:w="2687" w:type="dxa"/>
+          </w:tcPr>
+          <w:p>
+            <w:pPr>
+              <w:rPr>
+                <w:rFonts w:ascii="Arial" w:hAnsi="Arial" w:cs="Arial"/>
+                <w:color w:val="000000"/>
+                <w:sz w:val="20"/>
+                <w:szCs w:val="20"/>
+              </w:rPr>
+            </w:pPr>
+            <w:r>
+              <w:rPr>
+                <w:rFonts w:ascii="Arial" w:hAnsi="Arial" w:cs="Arial"/>
+                <w:color w:val="000000"/>
+                <w:sz w:val="20"/>
+                <w:szCs w:val="20"/>
+              </w:rPr>
+              <w:t xml:space="preserve">For NLB, if the wall length is less than or equal to 5'-4" &amp; if the wall intersects with LB/LBS wall which has stud at intersection &amp; panel on </w:t>
+            </w:r>
+            <w:proofErr w:type="spellStart"/>
+            <w:r>
+              <w:rPr>
+                <w:rFonts w:ascii="Arial" w:hAnsi="Arial" w:cs="Arial"/>
+                <w:color w:val="000000"/>
+                <w:sz w:val="20"/>
+                <w:szCs w:val="20"/>
+              </w:rPr>
+              <w:t>instersecting</w:t>
+            </w:r>
+            <w:proofErr w:type="spellEnd"/>
+            <w:r>
+              <w:rPr>
+                <w:rFonts w:ascii="Arial" w:hAnsi="Arial" w:cs="Arial"/>
+                <w:color w:val="000000"/>
+                <w:sz w:val="20"/>
+                <w:szCs w:val="20"/>
+              </w:rPr>
+              <w:t xml:space="preserve"> side, then we need to change the stud at intersecting end of wall in this </w:t>
+            </w:r>
+            <w:proofErr w:type="spellStart"/>
+            <w:r>
+              <w:rPr>
+                <w:rFonts w:ascii="Arial" w:hAnsi="Arial" w:cs="Arial"/>
+                <w:color w:val="000000"/>
+                <w:sz w:val="20"/>
+                <w:szCs w:val="20"/>
+              </w:rPr>
+              <w:t>NLBwall</w:t>
+            </w:r>
+            <w:proofErr w:type="spellEnd"/>
+            <w:r>
+              <w:rPr>
+                <w:rFonts w:ascii="Arial" w:hAnsi="Arial" w:cs="Arial"/>
+                <w:color w:val="000000"/>
+                <w:sz w:val="20"/>
+                <w:szCs w:val="20"/>
+              </w:rPr>
+              <w:t xml:space="preserve"> to stud mentioned in project requirement's Partition support stud parameter. (old condition only, explained in panels concept)</w:t>
+            </w:r>
+          </w:p>
+          <w:p/>
+        </w:tc>
+        <w:tc>
+          <w:tcPr>
+            <w:tcW w:w="3953" w:type="dxa"/>
+          </w:tcPr>
+          <w:p/>
+        </w:tc>
+        <w:tc>
+          <w:tcPr>
+            <w:tcW w:w="2155" w:type="dxa"/>
+            <w:shd w:val="clear" w:color="auto" w:fill="FF0000"/>
+          </w:tcPr>
+          <w:p/>
+          <w:p/>
+          <w:p/>
+          <w:p/>
+          <w:p/>
+          <w:p>
+            <w:r>
+              <w:t>Not Started</w:t>
+            </w:r>
+          </w:p>
         </w:tc>
       </w:tr>
       <w:tr>
@@ -3639,25 +3575,31 @@
         </w:trPr>
         <w:tc>
           <w:tcPr>
-            <w:tcW w:w="846" w:type="dxa"/>
-          </w:tcPr>
-          <w:p>
-            <w:pPr>
-              <w:rPr>
-                <w:rFonts w:ascii="Arial" w:hAnsi="Arial" w:cs="Arial"/>
-                <w:color w:val="000000"/>
-                <w:sz w:val="20"/>
-                <w:szCs w:val="20"/>
-              </w:rPr>
-            </w:pPr>
-          </w:p>
-        </w:tc>
-        <w:tc>
-          <w:tcPr>
-            <w:tcW w:w="2924" w:type="dxa"/>
-          </w:tcPr>
-          <w:p>
-            <w:pPr>
+            <w:tcW w:w="555" w:type="dxa"/>
+          </w:tcPr>
+          <w:p>
+            <w:r>
+              <w:rPr>
+                <w:rFonts w:ascii="Arial" w:hAnsi="Arial" w:cs="Arial"/>
+                <w:color w:val="000000"/>
+                <w:sz w:val="20"/>
+                <w:szCs w:val="20"/>
+              </w:rPr>
+              <w:t>RA-50</w:t>
+            </w:r>
+          </w:p>
+        </w:tc>
+        <w:tc>
+          <w:tcPr>
+            <w:tcW w:w="2687" w:type="dxa"/>
+          </w:tcPr>
+          <w:p>
+            <w:pPr>
+              <w:rPr>
+                <w:b/>
+              </w:rPr>
+            </w:pPr>
+            <w:r>
               <w:rPr>
                 <w:rFonts w:ascii="Arial" w:eastAsia="Times New Roman" w:hAnsi="Arial" w:cs="Arial"/>
                 <w:b/>
@@ -3665,24 +3607,223 @@
                 <w:sz w:val="20"/>
                 <w:szCs w:val="20"/>
               </w:rPr>
-            </w:pPr>
-          </w:p>
-        </w:tc>
-        <w:tc>
-          <w:tcPr>
-            <w:tcW w:w="4019" w:type="dxa"/>
-          </w:tcPr>
-          <w:p/>
-        </w:tc>
-        <w:tc>
-          <w:tcPr>
-            <w:tcW w:w="1561" w:type="dxa"/>
+              <w:t>SSI Conditions after testing from initial phase</w:t>
+            </w:r>
+          </w:p>
+        </w:tc>
+        <w:tc>
+          <w:tcPr>
+            <w:tcW w:w="3953" w:type="dxa"/>
+          </w:tcPr>
+          <w:p/>
+        </w:tc>
+        <w:tc>
+          <w:tcPr>
+            <w:tcW w:w="2155" w:type="dxa"/>
             <w:shd w:val="clear" w:color="auto" w:fill="FF0000"/>
           </w:tcPr>
-          <w:p/>
+          <w:p>
+            <w:r>
+              <w:t>Not Started</w:t>
+            </w:r>
+          </w:p>
+        </w:tc>
+      </w:tr>
+      <w:tr>
+        <w:trPr>
+          <w:trHeight w:val="47"/>
+        </w:trPr>
+        <w:tc>
+          <w:tcPr>
+            <w:tcW w:w="555" w:type="dxa"/>
+          </w:tcPr>
+          <w:p>
+            <w:pPr>
+              <w:rPr>
+                <w:rFonts w:ascii="Arial" w:hAnsi="Arial" w:cs="Arial"/>
+                <w:color w:val="000000"/>
+                <w:sz w:val="20"/>
+                <w:szCs w:val="20"/>
+              </w:rPr>
+            </w:pPr>
+            <w:r>
+              <w:rPr>
+                <w:rFonts w:ascii="Arial" w:hAnsi="Arial" w:cs="Arial"/>
+                <w:color w:val="000000"/>
+                <w:sz w:val="20"/>
+                <w:szCs w:val="20"/>
+              </w:rPr>
+              <w:t>RA-23</w:t>
+            </w:r>
+          </w:p>
+        </w:tc>
+        <w:tc>
+          <w:tcPr>
+            <w:tcW w:w="2687" w:type="dxa"/>
+          </w:tcPr>
+          <w:p>
+            <w:pPr>
+              <w:rPr>
+                <w:rFonts w:ascii="Arial" w:eastAsia="Times New Roman" w:hAnsi="Arial" w:cs="Arial"/>
+                <w:b/>
+                <w:color w:val="000000"/>
+                <w:sz w:val="20"/>
+                <w:szCs w:val="20"/>
+              </w:rPr>
+            </w:pPr>
+            <w:r>
+              <w:rPr>
+                <w:rFonts w:ascii="Arial" w:eastAsia="Times New Roman" w:hAnsi="Arial" w:cs="Arial"/>
+                <w:b/>
+                <w:color w:val="000000"/>
+                <w:sz w:val="20"/>
+                <w:szCs w:val="20"/>
+              </w:rPr>
+              <w:t>Pier Systems</w:t>
+            </w:r>
+          </w:p>
+        </w:tc>
+        <w:tc>
+          <w:tcPr>
+            <w:tcW w:w="3953" w:type="dxa"/>
+          </w:tcPr>
+          <w:p/>
+        </w:tc>
+        <w:tc>
+          <w:tcPr>
+            <w:tcW w:w="2155" w:type="dxa"/>
+            <w:shd w:val="clear" w:color="auto" w:fill="FF0000"/>
+          </w:tcPr>
+          <w:p/>
+        </w:tc>
+      </w:tr>
+      <w:tr>
+        <w:tc>
+          <w:tcPr>
+            <w:tcW w:w="555" w:type="dxa"/>
+          </w:tcPr>
+          <w:p/>
+        </w:tc>
+        <w:tc>
+          <w:tcPr>
+            <w:tcW w:w="2687" w:type="dxa"/>
+          </w:tcPr>
+          <w:p>
+            <w:r>
+              <w:rPr>
+                <w:rFonts w:ascii="Arial" w:hAnsi="Arial" w:cs="Arial"/>
+                <w:color w:val="000000"/>
+                <w:sz w:val="20"/>
+                <w:szCs w:val="20"/>
+              </w:rPr>
+              <w:t xml:space="preserve">HSS &amp; post collision : Do not delete post move to HSS side </w:t>
+            </w:r>
+          </w:p>
+        </w:tc>
+        <w:tc>
+          <w:tcPr>
+            <w:tcW w:w="3953" w:type="dxa"/>
+          </w:tcPr>
+          <w:p>
+            <w:r>
+              <w:t>Test Model 7 Cases</w:t>
+            </w:r>
+          </w:p>
+          <w:p>
+            <w:r>
+              <w:t xml:space="preserve">"C:\Users\Administrator\Desktop\Sample Revit Files- Phase 1\1. </w:t>
+            </w:r>
+            <w:proofErr w:type="spellStart"/>
+            <w:r>
+              <w:t>Satish_Work</w:t>
+            </w:r>
+            <w:proofErr w:type="spellEnd"/>
+            <w:r>
+              <w:t>\Bugs\Improvements\Vertical roof  sample .</w:t>
+            </w:r>
+            <w:proofErr w:type="spellStart"/>
+            <w:r>
+              <w:t>rvt</w:t>
+            </w:r>
+            <w:proofErr w:type="spellEnd"/>
+            <w:r>
+              <w:t>"</w:t>
+            </w:r>
+          </w:p>
+        </w:tc>
+        <w:tc>
+          <w:tcPr>
+            <w:tcW w:w="2155" w:type="dxa"/>
+            <w:shd w:val="clear" w:color="auto" w:fill="92D050"/>
+          </w:tcPr>
+          <w:p/>
+          <w:p>
+            <w:r>
+              <w:t>Will be dealt with in  Improvements</w:t>
+            </w:r>
+          </w:p>
+        </w:tc>
+      </w:tr>
+      <w:tr>
+        <w:tc>
+          <w:tcPr>
+            <w:tcW w:w="555" w:type="dxa"/>
+          </w:tcPr>
+          <w:p/>
+        </w:tc>
+        <w:tc>
+          <w:tcPr>
+            <w:tcW w:w="2687" w:type="dxa"/>
+          </w:tcPr>
+          <w:p>
+            <w:pPr>
+              <w:tabs>
+                <w:tab w:val="left" w:pos="475"/>
+              </w:tabs>
+            </w:pPr>
+            <w:r>
+              <w:rPr>
+                <w:rFonts w:ascii="Arial" w:hAnsi="Arial" w:cs="Arial"/>
+                <w:color w:val="000000"/>
+                <w:sz w:val="20"/>
+                <w:szCs w:val="20"/>
+              </w:rPr>
+              <w:t>Trim lines as required when more than 2 lines are intersecting at a single point</w:t>
+            </w:r>
+          </w:p>
+          <w:p>
+            <w:pPr>
+              <w:tabs>
+                <w:tab w:val="left" w:pos="475"/>
+              </w:tabs>
+            </w:pPr>
+          </w:p>
+        </w:tc>
+        <w:tc>
+          <w:tcPr>
+            <w:tcW w:w="3953" w:type="dxa"/>
+          </w:tcPr>
+          <w:p/>
+        </w:tc>
+        <w:tc>
+          <w:tcPr>
+            <w:tcW w:w="2155" w:type="dxa"/>
+            <w:shd w:val="clear" w:color="auto" w:fill="92D050"/>
+          </w:tcPr>
+          <w:p/>
+          <w:p>
+            <w:r>
+              <w:t>Will be dealt with in  Improvements</w:t>
+            </w:r>
+          </w:p>
         </w:tc>
       </w:tr>
     </w:tbl>
+    <w:p>
+      <w:bookmarkStart w:id="0" w:name="_GoBack"/>
+      <w:bookmarkEnd w:id="0"/>
+    </w:p>
+    <w:p/>
     <w:p/>
     <w:sectPr>
       <w:pgSz w:w="12240" w:h="15840"/>
@@ -3692,6 +3833,103 @@
     </w:sectPr>
   </w:body>
 </w:document>
+</file>
+
+<file path=word/numbering.xml><?xml version="1.0" encoding="utf-8"?>
+<w:numbering xmlns:wpc="http://schemas.microsoft.com/office/word/2010/wordprocessingCanvas" xmlns:cx="http://schemas.microsoft.com/office/drawing/2014/chartex" xmlns:cx1="http://schemas.microsoft.com/office/drawing/2015/9/8/chartex" xmlns:mc="http://schemas.openxmlformats.org/markup-compatibility/2006" xmlns:o="urn:schemas-microsoft-com:office:office" xmlns:r="http://schemas.openxmlformats.org/officeDocument/2006/relationships" xmlns:m="http://schemas.openxmlformats.org/officeDocument/2006/math" xmlns:v="urn:schemas-microsoft-com:vml" xmlns:wp14="http://schemas.microsoft.com/office/word/2010/wordprocessingDrawing" xmlns:wp="http://schemas.openxmlformats.org/drawingml/2006/wordprocessingDrawing" xmlns:w10="urn:schemas-microsoft-com:office:word" xmlns:w="http://schemas.openxmlformats.org/wordprocessingml/2006/main" xmlns:w14="http://schemas.microsoft.com/office/word/2010/wordml" xmlns:w15="http://schemas.microsoft.com/office/word/2012/wordml" xmlns:w16se="http://schemas.microsoft.com/office/word/2015/wordml/symex" xmlns:wpg="http://schemas.microsoft.com/office/word/2010/wordprocessingGroup" xmlns:wpi="http://schemas.microsoft.com/office/word/2010/wordprocessingInk" xmlns:wne="http://schemas.microsoft.com/office/word/2006/wordml" xmlns:wps="http://schemas.microsoft.com/office/word/2010/wordprocessingShape" mc:Ignorable="w14 w15 w16se wp14">
+  <w:abstractNum w:abstractNumId="0" w15:restartNumberingAfterBreak="0">
+    <w:nsid w:val="09FE7606"/>
+    <w:multiLevelType w:val="hybridMultilevel"/>
+    <w:tmpl w:val="E3909CE6"/>
+    <w:lvl w:ilvl="0" w:tplc="0409000F">
+      <w:start w:val="1"/>
+      <w:numFmt w:val="decimal"/>
+      <w:lvlText w:val="%1."/>
+      <w:lvlJc w:val="left"/>
+      <w:pPr>
+        <w:ind w:left="720" w:hanging="360"/>
+      </w:pPr>
+      <w:rPr>
+        <w:rFonts w:hint="default"/>
+      </w:rPr>
+    </w:lvl>
+    <w:lvl w:ilvl="1" w:tplc="04090019" w:tentative="1">
+      <w:start w:val="1"/>
+      <w:numFmt w:val="lowerLetter"/>
+      <w:lvlText w:val="%2."/>
+      <w:lvlJc w:val="left"/>
+      <w:pPr>
+        <w:ind w:left="1440" w:hanging="360"/>
+      </w:pPr>
+    </w:lvl>
+    <w:lvl w:ilvl="2" w:tplc="0409001B" w:tentative="1">
+      <w:start w:val="1"/>
+      <w:numFmt w:val="lowerRoman"/>
+      <w:lvlText w:val="%3."/>
+      <w:lvlJc w:val="right"/>
+      <w:pPr>
+        <w:ind w:left="2160" w:hanging="180"/>
+      </w:pPr>
+    </w:lvl>
+    <w:lvl w:ilvl="3" w:tplc="0409000F" w:tentative="1">
+      <w:start w:val="1"/>
+      <w:numFmt w:val="decimal"/>
+      <w:lvlText w:val="%4."/>
+      <w:lvlJc w:val="left"/>
+      <w:pPr>
+        <w:ind w:left="2880" w:hanging="360"/>
+      </w:pPr>
+    </w:lvl>
+    <w:lvl w:ilvl="4" w:tplc="04090019" w:tentative="1">
+      <w:start w:val="1"/>
+      <w:numFmt w:val="lowerLetter"/>
+      <w:lvlText w:val="%5."/>
+      <w:lvlJc w:val="left"/>
+      <w:pPr>
+        <w:ind w:left="3600" w:hanging="360"/>
+      </w:pPr>
+    </w:lvl>
+    <w:lvl w:ilvl="5" w:tplc="0409001B" w:tentative="1">
+      <w:start w:val="1"/>
+      <w:numFmt w:val="lowerRoman"/>
+      <w:lvlText w:val="%6."/>
+      <w:lvlJc w:val="right"/>
+      <w:pPr>
+        <w:ind w:left="4320" w:hanging="180"/>
+      </w:pPr>
+    </w:lvl>
+    <w:lvl w:ilvl="6" w:tplc="0409000F" w:tentative="1">
+      <w:start w:val="1"/>
+      <w:numFmt w:val="decimal"/>
+      <w:lvlText w:val="%7."/>
+      <w:lvlJc w:val="left"/>
+      <w:pPr>
+        <w:ind w:left="5040" w:hanging="360"/>
+      </w:pPr>
+    </w:lvl>
+    <w:lvl w:ilvl="7" w:tplc="04090019" w:tentative="1">
+      <w:start w:val="1"/>
+      <w:numFmt w:val="lowerLetter"/>
+      <w:lvlText w:val="%8."/>
+      <w:lvlJc w:val="left"/>
+      <w:pPr>
+        <w:ind w:left="5760" w:hanging="360"/>
+      </w:pPr>
+    </w:lvl>
+    <w:lvl w:ilvl="8" w:tplc="0409001B" w:tentative="1">
+      <w:start w:val="1"/>
+      <w:numFmt w:val="lowerRoman"/>
+      <w:lvlText w:val="%9."/>
+      <w:lvlJc w:val="right"/>
+      <w:pPr>
+        <w:ind w:left="6480" w:hanging="180"/>
+      </w:pPr>
+    </w:lvl>
+  </w:abstractNum>
+  <w:num w:numId="1">
+    <w:abstractNumId w:val="0"/>
+  </w:num>
+</w:numbering>
 </file>
 
 <file path=word/styles.xml><?xml version="1.0" encoding="utf-8"?>
@@ -4134,6 +4372,47 @@
       </w:tblBorders>
     </w:tblPr>
   </w:style>
+  <w:style w:type="paragraph" w:styleId="ListParagraph">
+    <w:name w:val="List Paragraph"/>
+    <w:basedOn w:val="Normal"/>
+    <w:uiPriority w:val="34"/>
+    <w:qFormat/>
+    <w:rsid w:val="00786194"/>
+    <w:pPr>
+      <w:ind w:left="720"/>
+      <w:contextualSpacing/>
+    </w:pPr>
+  </w:style>
+  <w:style w:type="paragraph" w:styleId="BalloonText">
+    <w:name w:val="Balloon Text"/>
+    <w:basedOn w:val="Normal"/>
+    <w:link w:val="BalloonTextChar"/>
+    <w:uiPriority w:val="99"/>
+    <w:semiHidden/>
+    <w:unhideWhenUsed/>
+    <w:rsid w:val="00671D3E"/>
+    <w:pPr>
+      <w:spacing w:after="0" w:line="240" w:lineRule="auto"/>
+    </w:pPr>
+    <w:rPr>
+      <w:rFonts w:ascii="Segoe UI" w:hAnsi="Segoe UI" w:cs="Segoe UI"/>
+      <w:sz w:val="18"/>
+      <w:szCs w:val="18"/>
+    </w:rPr>
+  </w:style>
+  <w:style w:type="character" w:customStyle="1" w:styleId="BalloonTextChar">
+    <w:name w:val="Balloon Text Char"/>
+    <w:basedOn w:val="DefaultParagraphFont"/>
+    <w:link w:val="BalloonText"/>
+    <w:uiPriority w:val="99"/>
+    <w:semiHidden/>
+    <w:rsid w:val="00671D3E"/>
+    <w:rPr>
+      <w:rFonts w:ascii="Segoe UI" w:hAnsi="Segoe UI" w:cs="Segoe UI"/>
+      <w:sz w:val="18"/>
+      <w:szCs w:val="18"/>
+    </w:rPr>
+  </w:style>
 </w:styles>
 </file>
 

</xml_diff>